<commit_message>
Wykonano wszystko oprócz zginania ramion i projektu w inwentorze :)
Nienawidzę ścinania sworzni >:[
</commit_message>
<xml_diff>
--- a/Projekt chwytaka - Wojciech Dziuba.docx
+++ b/Projekt chwytaka - Wojciech Dziuba.docx
@@ -11739,7 +11739,16 @@
           <w:rPr>
             <w:rFonts w:ascii="Cambria Math" w:eastAsia="Yu Gothic Light" w:hAnsi="Cambria Math"/>
           </w:rPr>
-          <m:t>=299N</m:t>
+          <m:t>=299</m:t>
+        </m:r>
+        <m:r>
+          <m:rPr>
+            <m:sty m:val="bi"/>
+          </m:rPr>
+          <w:rPr>
+            <w:rFonts w:ascii="Cambria Math" w:eastAsia="Yu Gothic Light" w:hAnsi="Cambria Math"/>
+          </w:rPr>
+          <m:t>N</m:t>
         </m:r>
       </m:oMath>
     </w:p>
@@ -12066,7 +12075,7 @@
                 <w:rFonts w:ascii="Verdana" w:eastAsia="Yu Gothic Light" w:hAnsi="Verdana"/>
               </w:rPr>
               <w:pict>
-                <v:shape id="_x0000_i1030" type="#_x0000_t75" style="width:434.8pt;height:224.4pt">
+                <v:shape id="_x0000_i1030" type="#_x0000_t75" style="width:292.7pt;height:151.5pt">
                   <v:imagedata r:id="rId17" o:title="Model siłownika pneumatycznego dwustronnego działania"/>
                 </v:shape>
               </w:pict>
@@ -13071,8 +13080,16 @@
         <w:rPr>
           <w:rFonts w:ascii="Verdana" w:eastAsia="Yu Gothic Light" w:hAnsi="Verdana"/>
         </w:rPr>
-        <w:t xml:space="preserve"> dobrano odpowiedni siłownik z oferty firmy Festo</w:t>
-      </w:r>
+        <w:t xml:space="preserve"> dobrano odpowiedni siłownik z oferty firmy </w:t>
+      </w:r>
+      <w:proofErr w:type="spellStart"/>
+      <w:r>
+        <w:rPr>
+          <w:rFonts w:ascii="Verdana" w:eastAsia="Yu Gothic Light" w:hAnsi="Verdana"/>
+        </w:rPr>
+        <w:t>Festo</w:t>
+      </w:r>
+      <w:proofErr w:type="spellEnd"/>
       <w:r>
         <w:rPr>
           <w:rFonts w:ascii="Verdana" w:eastAsia="Yu Gothic Light" w:hAnsi="Verdana"/>
@@ -13085,12 +13102,980 @@
         <w:rPr>
           <w:rFonts w:ascii="Verdana" w:eastAsia="Yu Gothic Light" w:hAnsi="Verdana"/>
         </w:rPr>
+        <w:t xml:space="preserve"> oraz przeznaczony dla niego kołnierz mocujący</w:t>
+      </w:r>
+      <w:r>
+        <w:rPr>
+          <w:rFonts w:ascii="Verdana" w:eastAsia="Yu Gothic Light" w:hAnsi="Verdana"/>
+        </w:rPr>
         <w:t>.</w:t>
+      </w:r>
+    </w:p>
+    <w:tbl>
+      <w:tblPr>
+        <w:tblStyle w:val="Tabela-Siatka"/>
+        <w:tblW w:w="0" w:type="auto"/>
+        <w:tblLook w:val="04A0"/>
+      </w:tblPr>
+      <w:tblGrid>
+        <w:gridCol w:w="9212"/>
+      </w:tblGrid>
+      <w:tr>
+        <w:tc>
+          <w:tcPr>
+            <w:tcW w:w="9212" w:type="dxa"/>
+            <w:vAlign w:val="center"/>
+          </w:tcPr>
+          <w:p>
+            <w:pPr>
+              <w:jc w:val="center"/>
+              <w:rPr>
+                <w:rFonts w:ascii="Verdana" w:eastAsia="Yu Gothic Light" w:hAnsi="Verdana"/>
+              </w:rPr>
+            </w:pPr>
+            <w:r>
+              <w:rPr>
+                <w:rFonts w:ascii="Verdana" w:eastAsia="Yu Gothic Light" w:hAnsi="Verdana"/>
+                <w:noProof/>
+                <w:lang w:eastAsia="pl-PL"/>
+              </w:rPr>
+              <w:drawing>
+                <wp:inline distT="0" distB="0" distL="0" distR="0">
+                  <wp:extent cx="5514851" cy="4660600"/>
+                  <wp:effectExtent l="19050" t="0" r="0" b="0"/>
+                  <wp:docPr id="12" name="Obraz 12"/>
+                  <wp:cNvGraphicFramePr>
+                    <a:graphicFrameLocks xmlns:a="http://schemas.openxmlformats.org/drawingml/2006/main" noChangeAspect="1"/>
+                  </wp:cNvGraphicFramePr>
+                  <a:graphic xmlns:a="http://schemas.openxmlformats.org/drawingml/2006/main">
+                    <a:graphicData uri="http://schemas.openxmlformats.org/drawingml/2006/picture">
+                      <pic:pic xmlns:pic="http://schemas.openxmlformats.org/drawingml/2006/picture">
+                        <pic:nvPicPr>
+                          <pic:cNvPr id="0" name="Picture 12"/>
+                          <pic:cNvPicPr>
+                            <a:picLocks noChangeAspect="1" noChangeArrowheads="1"/>
+                          </pic:cNvPicPr>
+                        </pic:nvPicPr>
+                        <pic:blipFill>
+                          <a:blip r:embed="rId18" cstate="print"/>
+                          <a:srcRect/>
+                          <a:stretch>
+                            <a:fillRect/>
+                          </a:stretch>
+                        </pic:blipFill>
+                        <pic:spPr bwMode="auto">
+                          <a:xfrm>
+                            <a:off x="0" y="0"/>
+                            <a:ext cx="5515564" cy="4661203"/>
+                          </a:xfrm>
+                          <a:prstGeom prst="rect">
+                            <a:avLst/>
+                          </a:prstGeom>
+                          <a:noFill/>
+                          <a:ln w="9525">
+                            <a:noFill/>
+                            <a:miter lim="800000"/>
+                            <a:headEnd/>
+                            <a:tailEnd/>
+                          </a:ln>
+                        </pic:spPr>
+                      </pic:pic>
+                    </a:graphicData>
+                  </a:graphic>
+                </wp:inline>
+              </w:drawing>
+            </w:r>
+          </w:p>
+        </w:tc>
+      </w:tr>
+      <w:tr>
+        <w:tc>
+          <w:tcPr>
+            <w:tcW w:w="9212" w:type="dxa"/>
+            <w:vAlign w:val="center"/>
+          </w:tcPr>
+          <w:p>
+            <w:pPr>
+              <w:jc w:val="center"/>
+              <w:rPr>
+                <w:rFonts w:ascii="Verdana" w:eastAsia="Yu Gothic Light" w:hAnsi="Verdana"/>
+              </w:rPr>
+            </w:pPr>
+            <w:r>
+              <w:rPr>
+                <w:rFonts w:ascii="Verdana" w:eastAsia="Yu Gothic Light" w:hAnsi="Verdana"/>
+                <w:b/>
+              </w:rPr>
+              <w:t>Rys. 11.</w:t>
+            </w:r>
+            <w:r>
+              <w:rPr>
+                <w:rFonts w:ascii="Verdana" w:eastAsia="Yu Gothic Light" w:hAnsi="Verdana"/>
+              </w:rPr>
+              <w:t xml:space="preserve"> Karta danych siłownika</w:t>
+            </w:r>
+          </w:p>
+        </w:tc>
+      </w:tr>
+    </w:tbl>
+    <w:p>
+      <w:pPr>
+        <w:rPr>
+          <w:rFonts w:ascii="Verdana" w:eastAsia="Yu Gothic Light" w:hAnsi="Verdana"/>
+        </w:rPr>
+      </w:pPr>
+    </w:p>
+    <w:tbl>
+      <w:tblPr>
+        <w:tblStyle w:val="Tabela-Siatka"/>
+        <w:tblW w:w="0" w:type="auto"/>
+        <w:tblLook w:val="04A0"/>
+      </w:tblPr>
+      <w:tblGrid>
+        <w:gridCol w:w="9288"/>
+      </w:tblGrid>
+      <w:tr>
+        <w:tc>
+          <w:tcPr>
+            <w:tcW w:w="9212" w:type="dxa"/>
+            <w:vAlign w:val="center"/>
+          </w:tcPr>
+          <w:p>
+            <w:pPr>
+              <w:jc w:val="center"/>
+              <w:rPr>
+                <w:rFonts w:ascii="Verdana" w:eastAsia="Yu Gothic Light" w:hAnsi="Verdana"/>
+              </w:rPr>
+            </w:pPr>
+            <w:r>
+              <w:rPr>
+                <w:rFonts w:ascii="Verdana" w:eastAsia="Yu Gothic Light" w:hAnsi="Verdana"/>
+                <w:noProof/>
+                <w:lang w:eastAsia="pl-PL"/>
+              </w:rPr>
+              <w:drawing>
+                <wp:inline distT="0" distB="0" distL="0" distR="0">
+                  <wp:extent cx="5759450" cy="3728720"/>
+                  <wp:effectExtent l="19050" t="0" r="0" b="0"/>
+                  <wp:docPr id="3" name="Obraz 15"/>
+                  <wp:cNvGraphicFramePr>
+                    <a:graphicFrameLocks xmlns:a="http://schemas.openxmlformats.org/drawingml/2006/main" noChangeAspect="1"/>
+                  </wp:cNvGraphicFramePr>
+                  <a:graphic xmlns:a="http://schemas.openxmlformats.org/drawingml/2006/main">
+                    <a:graphicData uri="http://schemas.openxmlformats.org/drawingml/2006/picture">
+                      <pic:pic xmlns:pic="http://schemas.openxmlformats.org/drawingml/2006/picture">
+                        <pic:nvPicPr>
+                          <pic:cNvPr id="0" name="Picture 15"/>
+                          <pic:cNvPicPr>
+                            <a:picLocks noChangeAspect="1" noChangeArrowheads="1"/>
+                          </pic:cNvPicPr>
+                        </pic:nvPicPr>
+                        <pic:blipFill>
+                          <a:blip r:embed="rId19" cstate="print"/>
+                          <a:srcRect/>
+                          <a:stretch>
+                            <a:fillRect/>
+                          </a:stretch>
+                        </pic:blipFill>
+                        <pic:spPr bwMode="auto">
+                          <a:xfrm>
+                            <a:off x="0" y="0"/>
+                            <a:ext cx="5759450" cy="3728720"/>
+                          </a:xfrm>
+                          <a:prstGeom prst="rect">
+                            <a:avLst/>
+                          </a:prstGeom>
+                          <a:noFill/>
+                          <a:ln w="9525">
+                            <a:noFill/>
+                            <a:miter lim="800000"/>
+                            <a:headEnd/>
+                            <a:tailEnd/>
+                          </a:ln>
+                        </pic:spPr>
+                      </pic:pic>
+                    </a:graphicData>
+                  </a:graphic>
+                </wp:inline>
+              </w:drawing>
+            </w:r>
+          </w:p>
+        </w:tc>
+      </w:tr>
+      <w:tr>
+        <w:tc>
+          <w:tcPr>
+            <w:tcW w:w="9212" w:type="dxa"/>
+            <w:vAlign w:val="center"/>
+          </w:tcPr>
+          <w:p>
+            <w:pPr>
+              <w:jc w:val="center"/>
+              <w:rPr>
+                <w:rFonts w:ascii="Verdana" w:eastAsia="Yu Gothic Light" w:hAnsi="Verdana"/>
+              </w:rPr>
+            </w:pPr>
+            <w:r>
+              <w:rPr>
+                <w:rFonts w:ascii="Verdana" w:eastAsia="Yu Gothic Light" w:hAnsi="Verdana"/>
+                <w:b/>
+              </w:rPr>
+              <w:t>Rys. 12.</w:t>
+            </w:r>
+            <w:r>
+              <w:rPr>
+                <w:rFonts w:ascii="Verdana" w:eastAsia="Yu Gothic Light" w:hAnsi="Verdana"/>
+              </w:rPr>
+              <w:t xml:space="preserve"> Karta danych mocowania kołnierzowego</w:t>
+            </w:r>
+          </w:p>
+        </w:tc>
+      </w:tr>
+    </w:tbl>
+    <w:p>
+      <w:pPr>
+        <w:rPr>
+          <w:rFonts w:ascii="Verdana" w:eastAsia="Yu Gothic Light" w:hAnsi="Verdana"/>
+        </w:rPr>
+      </w:pPr>
+    </w:p>
+    <w:p>
+      <w:pPr>
+        <w:rPr>
+          <w:rFonts w:ascii="Verdana" w:eastAsia="Yu Gothic Light" w:hAnsi="Verdana"/>
+          <w:b/>
+          <w:color w:val="4F81BD" w:themeColor="accent1"/>
+          <w:sz w:val="32"/>
+          <w:szCs w:val="32"/>
+        </w:rPr>
+      </w:pPr>
+      <w:r>
+        <w:rPr>
+          <w:rFonts w:ascii="Verdana" w:eastAsia="Yu Gothic Light" w:hAnsi="Verdana"/>
+          <w:b/>
+          <w:color w:val="4F81BD" w:themeColor="accent1"/>
+          <w:sz w:val="32"/>
+          <w:szCs w:val="32"/>
+        </w:rPr>
+        <w:t>9. Obliczenia wytrzymałości chwytaka</w:t>
+      </w:r>
+    </w:p>
+    <w:p>
+      <w:pPr>
+        <w:ind w:left="708"/>
+        <w:rPr>
+          <w:rFonts w:ascii="Verdana" w:eastAsia="Yu Gothic Light" w:hAnsi="Verdana"/>
+          <w:b/>
+          <w:color w:val="95B3D7" w:themeColor="accent1" w:themeTint="99"/>
+          <w:sz w:val="28"/>
+          <w:szCs w:val="28"/>
+        </w:rPr>
+      </w:pPr>
+      <w:r>
+        <w:rPr>
+          <w:rFonts w:ascii="Verdana" w:eastAsia="Yu Gothic Light" w:hAnsi="Verdana"/>
+          <w:b/>
+          <w:color w:val="95B3D7" w:themeColor="accent1" w:themeTint="99"/>
+          <w:sz w:val="28"/>
+          <w:szCs w:val="28"/>
+        </w:rPr>
+        <w:t xml:space="preserve">9.1 </w:t>
+      </w:r>
+      <w:r>
+        <w:rPr>
+          <w:rFonts w:ascii="Verdana" w:eastAsia="Yu Gothic Light" w:hAnsi="Verdana"/>
+          <w:b/>
+          <w:color w:val="95B3D7" w:themeColor="accent1" w:themeTint="99"/>
+          <w:sz w:val="28"/>
+          <w:szCs w:val="28"/>
+        </w:rPr>
+        <w:t>Sprawdzenie warunku wytrzymałościowego na ścianie dla najbardziej obciążonego sworznia</w:t>
+      </w:r>
+    </w:p>
+    <w:tbl>
+      <w:tblPr>
+        <w:tblStyle w:val="Tabela-Siatka"/>
+        <w:tblW w:w="0" w:type="auto"/>
+        <w:tblLook w:val="04A0"/>
+      </w:tblPr>
+      <w:tblGrid>
+        <w:gridCol w:w="9212"/>
+      </w:tblGrid>
+      <w:tr>
+        <w:tc>
+          <w:tcPr>
+            <w:tcW w:w="9212" w:type="dxa"/>
+            <w:vAlign w:val="center"/>
+          </w:tcPr>
+          <w:p>
+            <w:pPr>
+              <w:jc w:val="center"/>
+              <w:rPr>
+                <w:rFonts w:ascii="Verdana" w:eastAsia="Yu Gothic Light" w:hAnsi="Verdana"/>
+              </w:rPr>
+            </w:pPr>
+            <w:r>
+              <w:rPr>
+                <w:rFonts w:ascii="Verdana" w:eastAsia="Yu Gothic Light" w:hAnsi="Verdana"/>
+              </w:rPr>
+              <w:pict>
+                <v:shape id="_x0000_i1031" type="#_x0000_t75" style="width:395.55pt;height:179.55pt">
+                  <v:imagedata r:id="rId20" o:title="Obciążenie na swożniu"/>
+                </v:shape>
+              </w:pict>
+            </w:r>
+          </w:p>
+        </w:tc>
+      </w:tr>
+      <w:tr>
+        <w:tc>
+          <w:tcPr>
+            <w:tcW w:w="9212" w:type="dxa"/>
+            <w:vAlign w:val="center"/>
+          </w:tcPr>
+          <w:p>
+            <w:pPr>
+              <w:jc w:val="center"/>
+              <w:rPr>
+                <w:rFonts w:ascii="Verdana" w:eastAsia="Yu Gothic Light" w:hAnsi="Verdana"/>
+              </w:rPr>
+            </w:pPr>
+            <w:r>
+              <w:rPr>
+                <w:rFonts w:ascii="Verdana" w:eastAsia="Yu Gothic Light" w:hAnsi="Verdana"/>
+                <w:b/>
+              </w:rPr>
+              <w:t>Rys. 13.</w:t>
+            </w:r>
+            <w:r>
+              <w:rPr>
+                <w:rFonts w:ascii="Verdana" w:eastAsia="Yu Gothic Light" w:hAnsi="Verdana"/>
+              </w:rPr>
+              <w:t xml:space="preserve"> Charakterystyka siły absolutnej działającej w przegubie </w:t>
+            </w:r>
+            <w:r>
+              <w:rPr>
+                <w:rFonts w:ascii="Verdana" w:eastAsia="Yu Gothic Light" w:hAnsi="Verdana"/>
+                <w:b/>
+              </w:rPr>
+              <w:t>10</w:t>
+            </w:r>
+            <w:r>
+              <w:rPr>
+                <w:rFonts w:ascii="Verdana" w:eastAsia="Yu Gothic Light" w:hAnsi="Verdana"/>
+              </w:rPr>
+              <w:t xml:space="preserve"> (</w:t>
+            </w:r>
+            <w:r>
+              <w:rPr>
+                <w:rFonts w:ascii="Verdana" w:eastAsia="Yu Gothic Light" w:hAnsi="Verdana"/>
+                <w:b/>
+              </w:rPr>
+              <w:t>Rys.8.</w:t>
+            </w:r>
+            <w:r>
+              <w:rPr>
+                <w:rFonts w:ascii="Verdana" w:eastAsia="Yu Gothic Light" w:hAnsi="Verdana"/>
+              </w:rPr>
+              <w:t>) zestawiona z charakterystyką siły na członie napędzającym</w:t>
+            </w:r>
+          </w:p>
+        </w:tc>
+      </w:tr>
+    </w:tbl>
+    <w:p>
+      <w:pPr>
+        <w:rPr>
+          <w:rFonts w:ascii="Verdana" w:eastAsia="Yu Gothic Light" w:hAnsi="Verdana"/>
+        </w:rPr>
+      </w:pPr>
+    </w:p>
+    <w:p>
+      <w:pPr>
+        <w:rPr>
+          <w:rFonts w:ascii="Verdana" w:eastAsia="Yu Gothic Light" w:hAnsi="Verdana"/>
+        </w:rPr>
+      </w:pPr>
+      <w:r>
+        <w:rPr>
+          <w:rFonts w:ascii="Verdana" w:eastAsia="Yu Gothic Light" w:hAnsi="Verdana"/>
+        </w:rPr>
+        <w:lastRenderedPageBreak/>
+        <w:t xml:space="preserve">Na podstawie </w:t>
+      </w:r>
+      <w:r>
+        <w:rPr>
+          <w:rFonts w:ascii="Verdana" w:eastAsia="Yu Gothic Light" w:hAnsi="Verdana"/>
+          <w:b/>
+        </w:rPr>
+        <w:t>Rys. 13.</w:t>
+      </w:r>
+      <w:r>
+        <w:rPr>
+          <w:rFonts w:ascii="Verdana" w:eastAsia="Yu Gothic Light" w:hAnsi="Verdana"/>
+        </w:rPr>
+        <w:t xml:space="preserve"> oraz </w:t>
+      </w:r>
+      <w:r>
+        <w:rPr>
+          <w:rFonts w:ascii="Verdana" w:eastAsia="Yu Gothic Light" w:hAnsi="Verdana"/>
+          <w:b/>
+        </w:rPr>
+        <w:t>Rys. 8.</w:t>
+      </w:r>
+      <w:r>
+        <w:rPr>
+          <w:rFonts w:ascii="Verdana" w:eastAsia="Yu Gothic Light" w:hAnsi="Verdana"/>
+        </w:rPr>
+        <w:t xml:space="preserve"> można określić że największe obciążenie występuje w sworzniu 10 oraz 11 w pozycji chwytu. Siła reakcji na tym przegubie wynosi </w:t>
+      </w:r>
+      <m:oMath>
+        <m:sSub>
+          <m:sSubPr>
+            <m:ctrlPr>
+              <w:rPr>
+                <w:rFonts w:ascii="Cambria Math" w:eastAsia="Yu Gothic Light" w:hAnsi="Cambria Math"/>
+                <w:b/>
+                <w:i/>
+              </w:rPr>
+            </m:ctrlPr>
+          </m:sSubPr>
+          <m:e>
+            <m:r>
+              <m:rPr>
+                <m:sty m:val="bi"/>
+              </m:rPr>
+              <w:rPr>
+                <w:rFonts w:ascii="Cambria Math" w:eastAsia="Yu Gothic Light" w:hAnsi="Cambria Math"/>
+              </w:rPr>
+              <m:t>R</m:t>
+            </m:r>
+          </m:e>
+          <m:sub>
+            <m:r>
+              <m:rPr>
+                <m:sty m:val="bi"/>
+              </m:rPr>
+              <w:rPr>
+                <w:rFonts w:ascii="Cambria Math" w:eastAsia="Yu Gothic Light" w:hAnsi="Cambria Math"/>
+              </w:rPr>
+              <m:t>s</m:t>
+            </m:r>
+          </m:sub>
+        </m:sSub>
+        <m:r>
+          <m:rPr>
+            <m:sty m:val="bi"/>
+          </m:rPr>
+          <w:rPr>
+            <w:rFonts w:ascii="Cambria Math" w:eastAsia="Yu Gothic Light" w:hAnsi="Cambria Math"/>
+          </w:rPr>
+          <m:t xml:space="preserve"> ≅212N</m:t>
+        </m:r>
+      </m:oMath>
+      <w:r>
+        <w:rPr>
+          <w:rFonts w:ascii="Verdana" w:eastAsia="Yu Gothic Light" w:hAnsi="Verdana"/>
+        </w:rPr>
+        <w:t xml:space="preserve"> i jest jednocześnie maksymalną siłą reakcji ma tym przegubie.</w:t>
+      </w:r>
+    </w:p>
+    <w:p>
+      <w:pPr>
+        <w:rPr>
+          <w:rFonts w:ascii="Verdana" w:eastAsia="Yu Gothic Light" w:hAnsi="Verdana"/>
+        </w:rPr>
+      </w:pPr>
+      <w:r>
+        <w:rPr>
+          <w:rFonts w:ascii="Verdana" w:eastAsia="Yu Gothic Light" w:hAnsi="Verdana"/>
+        </w:rPr>
+        <w:t>Na materiał do wykonania sworzni został</w:t>
+      </w:r>
+      <w:r>
+        <w:rPr>
+          <w:rFonts w:ascii="Verdana" w:eastAsia="Yu Gothic Light" w:hAnsi="Verdana"/>
+        </w:rPr>
+        <w:t>a wybrana stal</w:t>
+      </w:r>
+      <w:r>
+        <w:rPr>
+          <w:rFonts w:ascii="Verdana" w:eastAsia="Yu Gothic Light" w:hAnsi="Verdana"/>
+        </w:rPr>
+        <w:t xml:space="preserve"> 10 normalizowana,</w:t>
+      </w:r>
+      <w:r>
+        <w:rPr>
+          <w:rFonts w:ascii="Verdana" w:eastAsia="Yu Gothic Light" w:hAnsi="Verdana"/>
+        </w:rPr>
+        <w:t xml:space="preserve"> </w:t>
+      </w:r>
+      <w:r>
+        <w:rPr>
+          <w:rFonts w:ascii="Verdana" w:eastAsia="Yu Gothic Light" w:hAnsi="Verdana"/>
+          <w:vertAlign w:val="superscript"/>
+        </w:rPr>
+        <w:t>[2]</w:t>
+      </w:r>
+      <w:r>
+        <w:rPr>
+          <w:rFonts w:ascii="Verdana" w:eastAsia="Yu Gothic Light" w:hAnsi="Verdana"/>
+        </w:rPr>
+        <w:t xml:space="preserve"> której </w:t>
+      </w:r>
+      <w:r>
+        <w:rPr>
+          <w:rFonts w:ascii="Verdana" w:eastAsia="Yu Gothic Light" w:hAnsi="Verdana"/>
+        </w:rPr>
+        <w:t xml:space="preserve">wytrzymałość na ścinanie wynosi </w:t>
+      </w:r>
+      <m:oMath>
+        <m:sSub>
+          <m:sSubPr>
+            <m:ctrlPr>
+              <w:rPr>
+                <w:rFonts w:ascii="Cambria Math" w:eastAsia="Yu Gothic Light" w:hAnsi="Cambria Math"/>
+                <w:b/>
+                <w:i/>
+              </w:rPr>
+            </m:ctrlPr>
+          </m:sSubPr>
+          <m:e>
+            <m:r>
+              <m:rPr>
+                <m:sty m:val="bi"/>
+              </m:rPr>
+              <w:rPr>
+                <w:rFonts w:ascii="Cambria Math" w:eastAsia="Yu Gothic Light" w:hAnsi="Cambria Math"/>
+              </w:rPr>
+              <m:t>k</m:t>
+            </m:r>
+          </m:e>
+          <m:sub>
+            <m:r>
+              <m:rPr>
+                <m:sty m:val="bi"/>
+              </m:rPr>
+              <w:rPr>
+                <w:rFonts w:ascii="Cambria Math" w:eastAsia="Yu Gothic Light" w:hAnsi="Cambria Math"/>
+              </w:rPr>
+              <m:t>t</m:t>
+            </m:r>
+          </m:sub>
+        </m:sSub>
+        <m:r>
+          <m:rPr>
+            <m:sty m:val="bi"/>
+          </m:rPr>
+          <w:rPr>
+            <w:rFonts w:ascii="Cambria Math" w:eastAsia="Yu Gothic Light" w:hAnsi="Cambria Math"/>
+          </w:rPr>
+          <m:t>=</m:t>
+        </m:r>
+        <m:r>
+          <m:rPr>
+            <m:sty m:val="bi"/>
+          </m:rPr>
+          <w:rPr>
+            <w:rFonts w:ascii="Cambria Math" w:eastAsia="Yu Gothic Light" w:hAnsi="Cambria Math"/>
+          </w:rPr>
+          <m:t>65 MPa</m:t>
+        </m:r>
+      </m:oMath>
+      <w:r>
+        <w:rPr>
+          <w:rFonts w:ascii="Verdana" w:eastAsia="Yu Gothic Light" w:hAnsi="Verdana"/>
+        </w:rPr>
+        <w:t>, a sworznie</w:t>
+      </w:r>
+      <w:r>
+        <w:rPr>
+          <w:rFonts w:ascii="Verdana" w:eastAsia="Yu Gothic Light" w:hAnsi="Verdana"/>
+        </w:rPr>
+        <w:t xml:space="preserve"> w całym mechanizmie</w:t>
+      </w:r>
+      <w:r>
+        <w:rPr>
+          <w:rFonts w:ascii="Verdana" w:eastAsia="Yu Gothic Light" w:hAnsi="Verdana"/>
+        </w:rPr>
+        <w:t xml:space="preserve"> mają średnicę </w:t>
+      </w:r>
+      <w:r>
+        <w:rPr>
+          <w:rFonts w:ascii="Verdana" w:eastAsia="Yu Gothic Light" w:hAnsi="Verdana"/>
+          <w:b/>
+        </w:rPr>
+        <w:t>d</w:t>
+      </w:r>
+      <w:r>
+        <w:rPr>
+          <w:rFonts w:ascii="Verdana" w:eastAsia="Yu Gothic Light" w:hAnsi="Verdana"/>
+          <w:b/>
+        </w:rPr>
+        <w:t xml:space="preserve"> </w:t>
+      </w:r>
+      <w:r>
+        <w:rPr>
+          <w:rFonts w:ascii="Verdana" w:eastAsia="Yu Gothic Light" w:hAnsi="Verdana"/>
+          <w:b/>
+        </w:rPr>
+        <w:t>= 2mm.</w:t>
+      </w:r>
+    </w:p>
+    <w:p>
+      <w:pPr>
+        <w:rPr>
+          <w:rFonts w:ascii="Verdana" w:eastAsia="Yu Gothic Light" w:hAnsi="Verdana"/>
+        </w:rPr>
+      </w:pPr>
+      <w:r>
+        <w:rPr>
+          <w:rFonts w:ascii="Verdana" w:eastAsia="Yu Gothic Light" w:hAnsi="Verdana"/>
+        </w:rPr>
+        <w:t>Sworznie ścinane są w dwóch płaszczyznach zatem warunek wytrzymałościowy ma postać</w:t>
+      </w:r>
+    </w:p>
+    <w:p>
+      <w:pPr>
+        <w:rPr>
+          <w:rFonts w:ascii="Verdana" w:eastAsia="Yu Gothic Light" w:hAnsi="Verdana"/>
+          <w:b/>
+        </w:rPr>
+      </w:pPr>
+      <m:oMathPara>
+        <m:oMath>
+          <m:sSub>
+            <m:sSubPr>
+              <m:ctrlPr>
+                <w:rPr>
+                  <w:rFonts w:ascii="Cambria Math" w:eastAsia="Yu Gothic Light" w:hAnsi="Cambria Math"/>
+                  <w:b/>
+                  <w:i/>
+                </w:rPr>
+              </m:ctrlPr>
+            </m:sSubPr>
+            <m:e>
+              <m:r>
+                <m:rPr>
+                  <m:sty m:val="bi"/>
+                </m:rPr>
+                <w:rPr>
+                  <w:rFonts w:ascii="Cambria Math" w:eastAsia="Yu Gothic Light" w:hAnsi="Cambria Math"/>
+                </w:rPr>
+                <m:t>τ</m:t>
+              </m:r>
+            </m:e>
+            <m:sub>
+              <m:r>
+                <m:rPr>
+                  <m:sty m:val="bi"/>
+                </m:rPr>
+                <w:rPr>
+                  <w:rFonts w:ascii="Cambria Math" w:eastAsia="Yu Gothic Light" w:hAnsi="Cambria Math"/>
+                </w:rPr>
+                <m:t>max</m:t>
+              </m:r>
+            </m:sub>
+          </m:sSub>
+          <m:r>
+            <m:rPr>
+              <m:sty m:val="bi"/>
+            </m:rPr>
+            <w:rPr>
+              <w:rFonts w:ascii="Cambria Math" w:eastAsia="Yu Gothic Light" w:hAnsi="Cambria Math"/>
+            </w:rPr>
+            <m:t xml:space="preserve">= </m:t>
+          </m:r>
+          <m:f>
+            <m:fPr>
+              <m:ctrlPr>
+                <w:rPr>
+                  <w:rFonts w:ascii="Cambria Math" w:eastAsia="Yu Gothic Light" w:hAnsi="Cambria Math"/>
+                  <w:b/>
+                  <w:i/>
+                </w:rPr>
+              </m:ctrlPr>
+            </m:fPr>
+            <m:num>
+              <m:r>
+                <m:rPr>
+                  <m:sty m:val="bi"/>
+                </m:rPr>
+                <w:rPr>
+                  <w:rFonts w:ascii="Cambria Math" w:eastAsia="Yu Gothic Light" w:hAnsi="Cambria Math"/>
+                </w:rPr>
+                <m:t>2∙</m:t>
+              </m:r>
+              <m:sSub>
+                <m:sSubPr>
+                  <m:ctrlPr>
+                    <w:rPr>
+                      <w:rFonts w:ascii="Cambria Math" w:eastAsia="Yu Gothic Light" w:hAnsi="Cambria Math"/>
+                      <w:b/>
+                      <w:i/>
+                    </w:rPr>
+                  </m:ctrlPr>
+                </m:sSubPr>
+                <m:e>
+                  <m:r>
+                    <m:rPr>
+                      <m:sty m:val="bi"/>
+                    </m:rPr>
+                    <w:rPr>
+                      <w:rFonts w:ascii="Cambria Math" w:eastAsia="Yu Gothic Light" w:hAnsi="Cambria Math"/>
+                    </w:rPr>
+                    <m:t>R</m:t>
+                  </m:r>
+                </m:e>
+                <m:sub>
+                  <m:r>
+                    <m:rPr>
+                      <m:sty m:val="bi"/>
+                    </m:rPr>
+                    <w:rPr>
+                      <w:rFonts w:ascii="Cambria Math" w:eastAsia="Yu Gothic Light" w:hAnsi="Cambria Math"/>
+                    </w:rPr>
+                    <m:t>s</m:t>
+                  </m:r>
+                </m:sub>
+              </m:sSub>
+            </m:num>
+            <m:den>
+              <m:r>
+                <m:rPr>
+                  <m:sty m:val="bi"/>
+                </m:rPr>
+                <w:rPr>
+                  <w:rFonts w:ascii="Cambria Math" w:eastAsia="Yu Gothic Light" w:hAnsi="Cambria Math"/>
+                </w:rPr>
+                <m:t>π∙</m:t>
+              </m:r>
+              <m:sSup>
+                <m:sSupPr>
+                  <m:ctrlPr>
+                    <w:rPr>
+                      <w:rFonts w:ascii="Cambria Math" w:eastAsia="Yu Gothic Light" w:hAnsi="Cambria Math"/>
+                      <w:b/>
+                      <w:i/>
+                    </w:rPr>
+                  </m:ctrlPr>
+                </m:sSupPr>
+                <m:e>
+                  <m:r>
+                    <m:rPr>
+                      <m:sty m:val="bi"/>
+                    </m:rPr>
+                    <w:rPr>
+                      <w:rFonts w:ascii="Cambria Math" w:eastAsia="Yu Gothic Light" w:hAnsi="Cambria Math"/>
+                    </w:rPr>
+                    <m:t>d</m:t>
+                  </m:r>
+                </m:e>
+                <m:sup>
+                  <m:r>
+                    <m:rPr>
+                      <m:sty m:val="bi"/>
+                    </m:rPr>
+                    <w:rPr>
+                      <w:rFonts w:ascii="Cambria Math" w:eastAsia="Yu Gothic Light" w:hAnsi="Cambria Math"/>
+                    </w:rPr>
+                    <m:t>2</m:t>
+                  </m:r>
+                </m:sup>
+              </m:sSup>
+            </m:den>
+          </m:f>
+          <m:r>
+            <m:rPr>
+              <m:sty m:val="bi"/>
+            </m:rPr>
+            <w:rPr>
+              <w:rFonts w:ascii="Cambria Math" w:eastAsia="Yu Gothic Light" w:hAnsi="Cambria Math"/>
+            </w:rPr>
+            <m:t xml:space="preserve">= </m:t>
+          </m:r>
+          <m:r>
+            <m:rPr>
+              <m:sty m:val="bi"/>
+            </m:rPr>
+            <w:rPr>
+              <w:rFonts w:ascii="Cambria Math" w:eastAsia="Yu Gothic Light" w:hAnsi="Cambria Math"/>
+            </w:rPr>
+            <m:t xml:space="preserve">33,75 MPa&lt; </m:t>
+          </m:r>
+          <m:sSub>
+            <m:sSubPr>
+              <m:ctrlPr>
+                <w:rPr>
+                  <w:rFonts w:ascii="Cambria Math" w:eastAsia="Yu Gothic Light" w:hAnsi="Cambria Math"/>
+                  <w:b/>
+                  <w:i/>
+                </w:rPr>
+              </m:ctrlPr>
+            </m:sSubPr>
+            <m:e>
+              <m:r>
+                <m:rPr>
+                  <m:sty m:val="bi"/>
+                </m:rPr>
+                <w:rPr>
+                  <w:rFonts w:ascii="Cambria Math" w:eastAsia="Yu Gothic Light" w:hAnsi="Cambria Math"/>
+                </w:rPr>
+                <m:t>k</m:t>
+              </m:r>
+            </m:e>
+            <m:sub>
+              <m:r>
+                <m:rPr>
+                  <m:sty m:val="bi"/>
+                </m:rPr>
+                <w:rPr>
+                  <w:rFonts w:ascii="Cambria Math" w:eastAsia="Yu Gothic Light" w:hAnsi="Cambria Math"/>
+                </w:rPr>
+                <m:t>t</m:t>
+              </m:r>
+            </m:sub>
+          </m:sSub>
+          <m:r>
+            <m:rPr>
+              <m:sty m:val="bi"/>
+            </m:rPr>
+            <w:rPr>
+              <w:rFonts w:ascii="Cambria Math" w:eastAsia="Yu Gothic Light" w:hAnsi="Cambria Math"/>
+            </w:rPr>
+            <m:t>=65 MPa</m:t>
+          </m:r>
+        </m:oMath>
+      </m:oMathPara>
+    </w:p>
+    <w:p>
+      <w:pPr>
+        <w:rPr>
+          <w:rFonts w:ascii="Verdana" w:eastAsia="Yu Gothic Light" w:hAnsi="Verdana"/>
+        </w:rPr>
+      </w:pPr>
+      <w:r>
+        <w:rPr>
+          <w:rFonts w:ascii="Verdana" w:eastAsia="Yu Gothic Light" w:hAnsi="Verdana"/>
+        </w:rPr>
+        <w:t>Wynika z tego że warunek wytrzymałości na ścinanie został spełniony.</w:t>
+      </w:r>
+    </w:p>
+    <w:p>
+      <w:pPr>
+        <w:rPr>
+          <w:rFonts w:ascii="Verdana" w:eastAsia="Yu Gothic Light" w:hAnsi="Verdana"/>
+        </w:rPr>
+      </w:pPr>
+      <w:r>
+        <w:rPr>
+          <w:rFonts w:ascii="Verdana" w:eastAsia="Yu Gothic Light" w:hAnsi="Verdana"/>
+        </w:rPr>
+        <w:t>Ponieważ obliczenia były wykonywane dla najbardziej obciążonego sworznia można uznać, że pozostałe sworznie również będą odporne na ścinanie</w:t>
+      </w:r>
+    </w:p>
+    <w:p>
+      <w:pPr>
+        <w:ind w:left="708"/>
+        <w:rPr>
+          <w:rFonts w:ascii="Verdana" w:eastAsia="Yu Gothic Light" w:hAnsi="Verdana"/>
+          <w:b/>
+          <w:color w:val="95B3D7" w:themeColor="accent1" w:themeTint="99"/>
+          <w:sz w:val="28"/>
+          <w:szCs w:val="28"/>
+        </w:rPr>
+      </w:pPr>
+      <w:r>
+        <w:rPr>
+          <w:rFonts w:ascii="Verdana" w:eastAsia="Yu Gothic Light" w:hAnsi="Verdana"/>
+          <w:b/>
+          <w:color w:val="95B3D7" w:themeColor="accent1" w:themeTint="99"/>
+          <w:sz w:val="28"/>
+          <w:szCs w:val="28"/>
+        </w:rPr>
+        <w:t>9.1 Sprawdzenie warunku wytrzymałościowego na zginanie ramion chwytaka</w:t>
+      </w:r>
+    </w:p>
+    <w:p>
+      <w:pPr>
+        <w:rPr>
+          <w:rFonts w:ascii="Verdana" w:eastAsia="Yu Gothic Light" w:hAnsi="Verdana"/>
+        </w:rPr>
+      </w:pPr>
+    </w:p>
+    <w:p>
+      <w:pPr>
+        <w:rPr>
+          <w:rFonts w:ascii="Verdana" w:eastAsia="Yu Gothic Light" w:hAnsi="Verdana"/>
+        </w:rPr>
+      </w:pPr>
+      <w:r>
+        <w:rPr>
+          <w:rFonts w:ascii="Verdana" w:eastAsia="Yu Gothic Light" w:hAnsi="Verdana"/>
+        </w:rPr>
+        <w:br w:type="page"/>
+      </w:r>
+    </w:p>
+    <w:p>
+      <w:pPr>
+        <w:rPr>
+          <w:rFonts w:ascii="Verdana" w:eastAsia="Yu Gothic Light" w:hAnsi="Verdana"/>
+        </w:rPr>
+      </w:pPr>
+      <w:r>
+        <w:rPr>
+          <w:rFonts w:ascii="Verdana" w:eastAsia="Yu Gothic Light" w:hAnsi="Verdana"/>
+        </w:rPr>
+        <w:lastRenderedPageBreak/>
+        <w:t xml:space="preserve">[1] </w:t>
+      </w:r>
+      <w:hyperlink r:id="rId21" w:history="1">
+        <w:r>
+          <w:rPr>
+            <w:rStyle w:val="Hipercze"/>
+            <w:rFonts w:ascii="Verdana" w:eastAsia="Yu Gothic Light" w:hAnsi="Verdana"/>
+          </w:rPr>
+          <w:t>https://www.festo.com/cat/pl_pl/products</w:t>
+        </w:r>
+      </w:hyperlink>
+      <w:r>
+        <w:rPr>
+          <w:rFonts w:ascii="Verdana" w:eastAsia="Yu Gothic Light" w:hAnsi="Verdana"/>
+        </w:rPr>
+        <w:t xml:space="preserve"> 25.05.2018</w:t>
+      </w:r>
+    </w:p>
+    <w:p>
+      <w:pPr>
+        <w:rPr>
+          <w:rFonts w:ascii="Verdana" w:eastAsia="Yu Gothic Light" w:hAnsi="Verdana"/>
+        </w:rPr>
+      </w:pPr>
+      <w:r>
+        <w:rPr>
+          <w:rFonts w:ascii="Verdana" w:eastAsia="Yu Gothic Light" w:hAnsi="Verdana"/>
+        </w:rPr>
+        <w:t xml:space="preserve">[2] </w:t>
+      </w:r>
+      <w:hyperlink r:id="rId22" w:history="1">
+        <w:r>
+          <w:rPr>
+            <w:rStyle w:val="Hipercze"/>
+            <w:rFonts w:ascii="Verdana" w:eastAsia="Yu Gothic Light" w:hAnsi="Verdana"/>
+          </w:rPr>
+          <w:t>http://gemini.net.pl/~marshall/pkm/tablice/tab01.htm</w:t>
+        </w:r>
+      </w:hyperlink>
+      <w:r>
+        <w:rPr>
+          <w:rFonts w:ascii="Verdana" w:eastAsia="Yu Gothic Light" w:hAnsi="Verdana"/>
+        </w:rPr>
+        <w:t xml:space="preserve"> 26.05.2018</w:t>
       </w:r>
     </w:p>
     <w:sectPr>
-      <w:headerReference w:type="default" r:id="rId18"/>
-      <w:footerReference w:type="default" r:id="rId19"/>
+      <w:headerReference w:type="default" r:id="rId23"/>
+      <w:footerReference w:type="default" r:id="rId24"/>
       <w:pgSz w:w="11906" w:h="16838"/>
       <w:pgMar w:top="1417" w:right="1417" w:bottom="1417" w:left="1417" w:header="708" w:footer="708" w:gutter="0"/>
       <w:cols w:space="708"/>
@@ -13182,7 +14167,7 @@
                 <w:b/>
                 <w:noProof/>
               </w:rPr>
-              <w:t>12</w:t>
+              <w:t>14</w:t>
             </w:r>
           </w:fldSimple>
         </w:p>
@@ -13674,6 +14659,17 @@
       </w:tblCellMar>
     </w:tblPr>
   </w:style>
+  <w:style w:type="character" w:styleId="Hipercze">
+    <w:name w:val="Hyperlink"/>
+    <w:basedOn w:val="Domylnaczcionkaakapitu"/>
+    <w:uiPriority w:val="99"/>
+    <w:unhideWhenUsed/>
+    <w:rsid w:val="00203C98"/>
+    <w:rPr>
+      <w:color w:val="0000FF" w:themeColor="hyperlink"/>
+      <w:u w:val="single"/>
+    </w:rPr>
+  </w:style>
 </w:styles>
 </file>
 
@@ -13724,10 +14720,10 @@
                   <c:v>0</c:v>
                 </c:pt>
                 <c:pt idx="1">
-                  <c:v>0.19999999999999943</c:v>
+                  <c:v>0.19999999999999951</c:v>
                 </c:pt>
                 <c:pt idx="2">
-                  <c:v>0.39999999999999897</c:v>
+                  <c:v>0.39999999999999919</c:v>
                 </c:pt>
                 <c:pt idx="3">
                   <c:v>0.60000000000000164</c:v>
@@ -13739,10 +14735,10 @@
                   <c:v>1</c:v>
                 </c:pt>
                 <c:pt idx="6">
-                  <c:v>1.1999999999999986</c:v>
+                  <c:v>1.1999999999999982</c:v>
                 </c:pt>
                 <c:pt idx="7">
-                  <c:v>1.3999999999999977</c:v>
+                  <c:v>1.3999999999999972</c:v>
                 </c:pt>
                 <c:pt idx="8">
                   <c:v>1.6000000000000021</c:v>
@@ -13934,19 +14930,19 @@
                   <c:v>14</c:v>
                 </c:pt>
                 <c:pt idx="71">
-                  <c:v>14.199999999999909</c:v>
+                  <c:v>14.199999999999912</c:v>
                 </c:pt>
                 <c:pt idx="72">
-                  <c:v>14.399999999999906</c:v>
+                  <c:v>14.399999999999912</c:v>
                 </c:pt>
                 <c:pt idx="73">
-                  <c:v>14.599999999999907</c:v>
+                  <c:v>14.599999999999911</c:v>
                 </c:pt>
                 <c:pt idx="74">
                   <c:v>14.799999999999899</c:v>
                 </c:pt>
                 <c:pt idx="75">
-                  <c:v>14.999999999999908</c:v>
+                  <c:v>14.999999999999915</c:v>
                 </c:pt>
               </c:numCache>
             </c:numRef>
@@ -13964,7 +14960,7 @@
                   <c:v>0.26449795209350663</c:v>
                 </c:pt>
                 <c:pt idx="2">
-                  <c:v>0.52474160042882612</c:v>
+                  <c:v>0.52474160042882656</c:v>
                 </c:pt>
                 <c:pt idx="3">
                   <c:v>0.7807940757452555</c:v>
@@ -13973,13 +14969,13 @@
                   <c:v>1.032718744534634</c:v>
                 </c:pt>
                 <c:pt idx="5">
-                  <c:v>1.2805791048577155</c:v>
+                  <c:v>1.2805791048577162</c:v>
                 </c:pt>
                 <c:pt idx="6">
                   <c:v>1.5244386896145659</c:v>
                 </c:pt>
                 <c:pt idx="7">
-                  <c:v>1.7643609769284263</c:v>
+                  <c:v>1.7643609769284265</c:v>
                 </c:pt>
                 <c:pt idx="8">
                   <c:v>2.0004093073052722</c:v>
@@ -13988,7 +14984,7 @@
                   <c:v>2.2326468072361969</c:v>
                 </c:pt>
                 <c:pt idx="10">
-                  <c:v>2.4611363189157185</c:v>
+                  <c:v>2.4611363189157194</c:v>
                 </c:pt>
                 <c:pt idx="11">
                   <c:v>2.6859403357567722</c:v>
@@ -13997,22 +14993,22 @@
                   <c:v>2.9071209433902792</c:v>
                 </c:pt>
                 <c:pt idx="13">
-                  <c:v>3.1247397658470959</c:v>
+                  <c:v>3.1247397658470981</c:v>
                 </c:pt>
                 <c:pt idx="14">
-                  <c:v>3.3388579166290189</c:v>
+                  <c:v>3.338857916629018</c:v>
                 </c:pt>
                 <c:pt idx="15">
                   <c:v>3.5495359543854299</c:v>
                 </c:pt>
                 <c:pt idx="16">
-                  <c:v>3.7568338429225379</c:v>
+                  <c:v>3.7568338429225396</c:v>
                 </c:pt>
                 <c:pt idx="17">
                   <c:v>3.9608109152829312</c:v>
                 </c:pt>
                 <c:pt idx="18">
-                  <c:v>4.1615258416430407</c:v>
+                  <c:v>4.161525841643039</c:v>
                 </c:pt>
                 <c:pt idx="19">
                   <c:v>4.3590366007876007</c:v>
@@ -14030,10 +15026,10 @@
                   <c:v>5.1181720180135351</c:v>
                 </c:pt>
                 <c:pt idx="24">
-                  <c:v>5.3005058308589508</c:v>
+                  <c:v>5.3005058308589472</c:v>
                 </c:pt>
                 <c:pt idx="25">
-                  <c:v>5.4799676272996996</c:v>
+                  <c:v>5.4799676272997004</c:v>
                 </c:pt>
                 <c:pt idx="26">
                   <c:v>5.6566100023113144</c:v>
@@ -14042,10 +15038,10 @@
                   <c:v>5.8304847345383699</c:v>
                 </c:pt>
                 <c:pt idx="28">
-                  <c:v>6.001642780811042</c:v>
+                  <c:v>6.0016427808110455</c:v>
                 </c:pt>
                 <c:pt idx="29">
-                  <c:v>6.1701342723835362</c:v>
+                  <c:v>6.1701342723835344</c:v>
                 </c:pt>
                 <c:pt idx="30">
                   <c:v>6.3360085127594097</c:v>
@@ -14063,7 +15059,7 @@
                   <c:v>6.9742900576610403</c:v>
                 </c:pt>
                 <c:pt idx="35">
-                  <c:v>7.1277886452069108</c:v>
+                  <c:v>7.1277886452069072</c:v>
                 </c:pt>
                 <c:pt idx="36">
                   <c:v>7.2789484674524774</c:v>
@@ -14072,16 +15068,16 @@
                   <c:v>7.4278130811706724</c:v>
                 </c:pt>
                 <c:pt idx="38">
-                  <c:v>7.574425241356189</c:v>
+                  <c:v>7.5744252413561872</c:v>
                 </c:pt>
                 <c:pt idx="39">
                   <c:v>7.7188269084502545</c:v>
                 </c:pt>
                 <c:pt idx="40">
-                  <c:v>7.8610592561828563</c:v>
+                  <c:v>7.8610592561828545</c:v>
                 </c:pt>
                 <c:pt idx="41">
-                  <c:v>8.001162679967047</c:v>
+                  <c:v>8.0011626799670506</c:v>
                 </c:pt>
                 <c:pt idx="42">
                   <c:v>8.1391768057842508</c:v>
@@ -14096,28 +15092,28 @@
                   <c:v>8.5410683121064999</c:v>
                 </c:pt>
                 <c:pt idx="46">
-                  <c:v>8.6711064510958504</c:v>
+                  <c:v>8.6711064510958487</c:v>
                 </c:pt>
                 <c:pt idx="47">
-                  <c:v>8.7992422190877395</c:v>
+                  <c:v>8.7992422190877448</c:v>
                 </c:pt>
                 <c:pt idx="48">
-                  <c:v>8.9255108329012458</c:v>
+                  <c:v>8.9255108329012529</c:v>
                 </c:pt>
                 <c:pt idx="49">
-                  <c:v>9.0499468115830375</c:v>
+                  <c:v>9.049946811583041</c:v>
                 </c:pt>
                 <c:pt idx="50">
-                  <c:v>9.1725839874892863</c:v>
+                  <c:v>9.1725839874892916</c:v>
                 </c:pt>
                 <c:pt idx="51">
-                  <c:v>9.2934555174749054</c:v>
+                  <c:v>9.2934555174749089</c:v>
                 </c:pt>
                 <c:pt idx="52">
-                  <c:v>9.4125938941623755</c:v>
+                  <c:v>9.412593894162379</c:v>
                 </c:pt>
                 <c:pt idx="53">
-                  <c:v>9.5300309572643389</c:v>
+                  <c:v>9.5300309572643442</c:v>
                 </c:pt>
                 <c:pt idx="54">
                   <c:v>9.6457979049365949</c:v>
@@ -14126,19 +15122,19 @@
                   <c:v>9.759925305139701</c:v>
                 </c:pt>
                 <c:pt idx="56">
-                  <c:v>9.8724431069898788</c:v>
+                  <c:v>9.8724431069898824</c:v>
                 </c:pt>
                 <c:pt idx="57">
-                  <c:v>9.9833806520809052</c:v>
+                  <c:v>9.9833806520809087</c:v>
                 </c:pt>
                 <c:pt idx="58">
-                  <c:v>10.092766685761207</c:v>
+                  <c:v>10.092766685761211</c:v>
                 </c:pt>
                 <c:pt idx="59">
                   <c:v>10.200629368350651</c:v>
                 </c:pt>
                 <c:pt idx="60">
-                  <c:v>10.306996286284518</c:v>
+                  <c:v>10.306996286284523</c:v>
                 </c:pt>
                 <c:pt idx="61">
                   <c:v>10.411894463171631</c:v>
@@ -14153,7 +15149,7 @@
                   <c:v>10.718038570702458</c:v>
                 </c:pt>
                 <c:pt idx="65">
-                  <c:v>10.817321144357106</c:v>
+                  <c:v>10.817321144357098</c:v>
                 </c:pt>
                 <c:pt idx="66">
                   <c:v>10.915262032407536</c:v>
@@ -14165,19 +15161,19 @@
                   <c:v>11.107213754567635</c:v>
                 </c:pt>
                 <c:pt idx="69">
-                  <c:v>11.20127087871475</c:v>
+                  <c:v>11.201270878714748</c:v>
                 </c:pt>
                 <c:pt idx="70">
-                  <c:v>11.294078917323452</c:v>
+                  <c:v>11.294078917323448</c:v>
                 </c:pt>
                 <c:pt idx="71">
-                  <c:v>11.385659848729748</c:v>
+                  <c:v>11.385659848729757</c:v>
                 </c:pt>
                 <c:pt idx="72">
-                  <c:v>11.476035202056815</c:v>
+                  <c:v>11.476035202056819</c:v>
                 </c:pt>
                 <c:pt idx="73">
-                  <c:v>11.565226066672297</c:v>
+                  <c:v>11.565226066672301</c:v>
                 </c:pt>
                 <c:pt idx="74">
                   <c:v>11.653253101487518</c:v>
@@ -14190,11 +15186,11 @@
           </c:val>
         </c:ser>
         <c:marker val="1"/>
-        <c:axId val="86212608"/>
-        <c:axId val="86230528"/>
+        <c:axId val="81593088"/>
+        <c:axId val="81595392"/>
       </c:lineChart>
       <c:catAx>
-        <c:axId val="86212608"/>
+        <c:axId val="81593088"/>
         <c:scaling>
           <c:orientation val="minMax"/>
         </c:scaling>
@@ -14223,7 +15219,7 @@
         </c:title>
         <c:numFmt formatCode="General" sourceLinked="1"/>
         <c:tickLblPos val="nextTo"/>
-        <c:crossAx val="86230528"/>
+        <c:crossAx val="81595392"/>
         <c:crosses val="autoZero"/>
         <c:auto val="1"/>
         <c:lblAlgn val="ctr"/>
@@ -14232,7 +15228,7 @@
         <c:tickMarkSkip val="5"/>
       </c:catAx>
       <c:valAx>
-        <c:axId val="86230528"/>
+        <c:axId val="81595392"/>
         <c:scaling>
           <c:orientation val="minMax"/>
           <c:max val="12"/>
@@ -14264,7 +15260,7 @@
         <c:numFmt formatCode="General" sourceLinked="1"/>
         <c:majorTickMark val="cross"/>
         <c:tickLblPos val="nextTo"/>
-        <c:crossAx val="86212608"/>
+        <c:crossAx val="81593088"/>
         <c:crosses val="autoZero"/>
         <c:crossBetween val="between"/>
         <c:majorUnit val="1"/>
@@ -14351,10 +15347,10 @@
                   <c:v>0</c:v>
                 </c:pt>
                 <c:pt idx="1">
-                  <c:v>0.19999999999999943</c:v>
+                  <c:v>0.19999999999999948</c:v>
                 </c:pt>
                 <c:pt idx="2">
-                  <c:v>0.39999999999999897</c:v>
+                  <c:v>0.39999999999999919</c:v>
                 </c:pt>
                 <c:pt idx="3">
                   <c:v>0.60000000000000164</c:v>
@@ -14366,10 +15362,10 @@
                   <c:v>1</c:v>
                 </c:pt>
                 <c:pt idx="6">
-                  <c:v>1.1999999999999986</c:v>
+                  <c:v>1.1999999999999982</c:v>
                 </c:pt>
                 <c:pt idx="7">
-                  <c:v>1.3999999999999977</c:v>
+                  <c:v>1.3999999999999972</c:v>
                 </c:pt>
                 <c:pt idx="8">
                   <c:v>1.6000000000000021</c:v>
@@ -14561,19 +15557,19 @@
                   <c:v>14</c:v>
                 </c:pt>
                 <c:pt idx="71">
-                  <c:v>14.199999999999909</c:v>
+                  <c:v>14.199999999999912</c:v>
                 </c:pt>
                 <c:pt idx="72">
-                  <c:v>14.399999999999906</c:v>
+                  <c:v>14.399999999999912</c:v>
                 </c:pt>
                 <c:pt idx="73">
-                  <c:v>14.599999999999907</c:v>
+                  <c:v>14.599999999999911</c:v>
                 </c:pt>
                 <c:pt idx="74">
                   <c:v>14.799999999999899</c:v>
                 </c:pt>
                 <c:pt idx="75">
-                  <c:v>14.999999999999908</c:v>
+                  <c:v>14.999999999999915</c:v>
                 </c:pt>
               </c:numCache>
             </c:numRef>
@@ -14585,34 +15581,34 @@
                 <c:formatCode>General</c:formatCode>
                 <c:ptCount val="76"/>
                 <c:pt idx="0">
-                  <c:v>13.332303324311724</c:v>
+                  <c:v>13.33230332431172</c:v>
                 </c:pt>
                 <c:pt idx="1">
-                  <c:v>13.118015176818856</c:v>
+                  <c:v>13.118015176818851</c:v>
                 </c:pt>
                 <c:pt idx="2">
-                  <c:v>12.906875839482803</c:v>
+                  <c:v>12.906875839482804</c:v>
                 </c:pt>
                 <c:pt idx="3">
                   <c:v>12.698899833037487</c:v>
                 </c:pt>
                 <c:pt idx="4">
-                  <c:v>12.494096276975064</c:v>
+                  <c:v>12.494096276975068</c:v>
                 </c:pt>
                 <c:pt idx="5">
-                  <c:v>12.292469270806924</c:v>
+                  <c:v>12.292469270806928</c:v>
                 </c:pt>
                 <c:pt idx="6">
                   <c:v>12.094018258232014</c:v>
                 </c:pt>
                 <c:pt idx="7">
-                  <c:v>11.89873837432963</c:v>
+                  <c:v>11.898738374329634</c:v>
                 </c:pt>
                 <c:pt idx="8">
                   <c:v>11.706620775977608</c:v>
                 </c:pt>
                 <c:pt idx="9">
-                  <c:v>11.517652955768567</c:v>
+                  <c:v>11.51765295576857</c:v>
                 </c:pt>
                 <c:pt idx="10">
                   <c:v>11.33181903975685</c:v>
@@ -14621,16 +15617,16 @@
                   <c:v>11.149100069420149</c:v>
                 </c:pt>
                 <c:pt idx="12">
-                  <c:v>10.969474268260877</c:v>
+                  <c:v>10.96947426826088</c:v>
                 </c:pt>
                 <c:pt idx="13">
-                  <c:v>10.792917293506218</c:v>
+                  <c:v>10.792917293506223</c:v>
                 </c:pt>
                 <c:pt idx="14">
                   <c:v>10.619402473392192</c:v>
                 </c:pt>
                 <c:pt idx="15">
-                  <c:v>10.448901030536529</c:v>
+                  <c:v>10.448901030536522</c:v>
                 </c:pt>
                 <c:pt idx="16">
                   <c:v>10.281382291919551</c:v>
@@ -14639,16 +15635,16 @@
                   <c:v>10.116813886001149</c:v>
                 </c:pt>
                 <c:pt idx="18">
-                  <c:v>9.9551619275066638</c:v>
+                  <c:v>9.9551619275066674</c:v>
                 </c:pt>
                 <c:pt idx="19">
-                  <c:v>9.7963911904148269</c:v>
+                  <c:v>9.7963911904148198</c:v>
                 </c:pt>
                 <c:pt idx="20">
                   <c:v>9.6404652696789057</c:v>
                 </c:pt>
                 <c:pt idx="21">
-                  <c:v>9.4873467322057135</c:v>
+                  <c:v>9.487346732205717</c:v>
                 </c:pt>
                 <c:pt idx="22">
                   <c:v>9.3369972576104256</c:v>
@@ -14660,19 +15656,19 @@
                   <c:v>9.0444485560585477</c:v>
                 </c:pt>
                 <c:pt idx="25">
-                  <c:v>8.902169385584255</c:v>
+                  <c:v>8.9021693855842567</c:v>
                 </c:pt>
                 <c:pt idx="26">
-                  <c:v>8.762499608834009</c:v>
+                  <c:v>8.7624996088340126</c:v>
                 </c:pt>
                 <c:pt idx="27">
                   <c:v>8.6253982572408709</c:v>
                 </c:pt>
                 <c:pt idx="28">
-                  <c:v>8.4908241322744722</c:v>
+                  <c:v>8.4908241322744686</c:v>
                 </c:pt>
                 <c:pt idx="29">
-                  <c:v>8.3587358880879208</c:v>
+                  <c:v>8.3587358880879243</c:v>
                 </c:pt>
                 <c:pt idx="30">
                   <c:v>8.2290921076096897</c:v>
@@ -14681,28 +15677,28 @@
                   <c:v>8.1018513724688859</c:v>
                 </c:pt>
                 <c:pt idx="32">
-                  <c:v>7.9769723271246731</c:v>
+                  <c:v>7.9769723271246757</c:v>
                 </c:pt>
                 <c:pt idx="33">
-                  <c:v>7.8544137375551069</c:v>
+                  <c:v>7.8544137375551051</c:v>
                 </c:pt>
                 <c:pt idx="34">
-                  <c:v>7.7341345448437515</c:v>
+                  <c:v>7.7341345448437497</c:v>
                 </c:pt>
                 <c:pt idx="35">
-                  <c:v>7.6160939139861075</c:v>
+                  <c:v>7.6160939139861084</c:v>
                 </c:pt>
                 <c:pt idx="36">
-                  <c:v>7.5002512782226667</c:v>
+                  <c:v>7.5002512782226685</c:v>
                 </c:pt>
                 <c:pt idx="37">
                   <c:v>7.3865663791895662</c:v>
                 </c:pt>
                 <c:pt idx="38">
-                  <c:v>7.2749993031628977</c:v>
+                  <c:v>7.2749993031628994</c:v>
                 </c:pt>
                 <c:pt idx="39">
-                  <c:v>7.1655105136582344</c:v>
+                  <c:v>7.1655105136582309</c:v>
                 </c:pt>
                 <c:pt idx="40">
                   <c:v>7.0580608806329694</c:v>
@@ -14717,7 +15713,7 @@
                   <c:v>6.7475622430615303</c:v>
                 </c:pt>
                 <c:pt idx="44">
-                  <c:v>6.6478869153780966</c:v>
+                  <c:v>6.6478869153780948</c:v>
                 </c:pt>
                 <c:pt idx="45">
                   <c:v>6.5500620032522514</c:v>
@@ -14729,7 +15725,7 @@
                   <c:v>6.3598189973932895</c:v>
                 </c:pt>
                 <c:pt idx="48">
-                  <c:v>6.2673300334402136</c:v>
+                  <c:v>6.2673300334402118</c:v>
                 </c:pt>
                 <c:pt idx="49">
                   <c:v>6.1765497617130114</c:v>
@@ -14747,13 +15743,13 @@
                   <c:v>5.8298429294715692</c:v>
                 </c:pt>
                 <c:pt idx="54">
-                  <c:v>5.7471065612977057</c:v>
+                  <c:v>5.7471065612977039</c:v>
                 </c:pt>
                 <c:pt idx="55">
                   <c:v>5.6658830255445629</c:v>
                 </c:pt>
                 <c:pt idx="56">
-                  <c:v>5.5861416633540815</c:v>
+                  <c:v>5.5861416633540824</c:v>
                 </c:pt>
                 <c:pt idx="57">
                   <c:v>5.5078523809704736</c:v>
@@ -14765,10 +15761,10 @@
                   <c:v>5.3555124895863075</c:v>
                 </c:pt>
                 <c:pt idx="60">
-                  <c:v>5.2814044914027241</c:v>
+                  <c:v>5.2814044914027276</c:v>
                 </c:pt>
                 <c:pt idx="61">
-                  <c:v>5.2086337861351577</c:v>
+                  <c:v>5.2086337861351595</c:v>
                 </c:pt>
                 <c:pt idx="62">
                   <c:v>5.1371730529035382</c:v>
@@ -14780,22 +15776,22 @@
                   <c:v>4.9980749131690958</c:v>
                 </c:pt>
                 <c:pt idx="65">
-                  <c:v>4.9303855408889401</c:v>
+                  <c:v>4.9303855408889383</c:v>
                 </c:pt>
                 <c:pt idx="66">
                   <c:v>4.8639021961813693</c:v>
                 </c:pt>
                 <c:pt idx="67">
-                  <c:v>4.7986001955061699</c:v>
+                  <c:v>4.7986001955061734</c:v>
                 </c:pt>
                 <c:pt idx="68">
-                  <c:v>4.7344553624672789</c:v>
+                  <c:v>4.7344553624672772</c:v>
                 </c:pt>
                 <c:pt idx="69">
                   <c:v>4.6714440204681313</c:v>
                 </c:pt>
                 <c:pt idx="70">
-                  <c:v>4.6095429851897425</c:v>
+                  <c:v>4.6095429851897434</c:v>
                 </c:pt>
                 <c:pt idx="71">
                   <c:v>4.5487295569209056</c:v>
@@ -14804,24 +15800,24 @@
                   <c:v>4.4889815127666379</c:v>
                 </c:pt>
                 <c:pt idx="73">
-                  <c:v>4.4302770987599516</c:v>
+                  <c:v>4.4302770987599533</c:v>
                 </c:pt>
                 <c:pt idx="74">
                   <c:v>4.3725950218987775</c:v>
                 </c:pt>
                 <c:pt idx="75">
-                  <c:v>4.3159144421291318</c:v>
+                  <c:v>4.31591444212913</c:v>
                 </c:pt>
               </c:numCache>
             </c:numRef>
           </c:val>
         </c:ser>
         <c:marker val="1"/>
-        <c:axId val="94042368"/>
-        <c:axId val="113928448"/>
+        <c:axId val="108878848"/>
+        <c:axId val="108882176"/>
       </c:lineChart>
       <c:catAx>
-        <c:axId val="94042368"/>
+        <c:axId val="108878848"/>
         <c:scaling>
           <c:orientation val="minMax"/>
         </c:scaling>
@@ -14850,7 +15846,7 @@
         </c:title>
         <c:numFmt formatCode="General" sourceLinked="1"/>
         <c:tickLblPos val="nextTo"/>
-        <c:crossAx val="113928448"/>
+        <c:crossAx val="108882176"/>
         <c:crosses val="autoZero"/>
         <c:auto val="1"/>
         <c:lblAlgn val="ctr"/>
@@ -14858,7 +15854,7 @@
         <c:tickLblSkip val="5"/>
       </c:catAx>
       <c:valAx>
-        <c:axId val="113928448"/>
+        <c:axId val="108882176"/>
         <c:scaling>
           <c:orientation val="minMax"/>
         </c:scaling>
@@ -14888,7 +15884,7 @@
         </c:title>
         <c:numFmt formatCode="General" sourceLinked="1"/>
         <c:tickLblPos val="nextTo"/>
-        <c:crossAx val="94042368"/>
+        <c:crossAx val="108878848"/>
         <c:crosses val="autoZero"/>
         <c:crossBetween val="between"/>
       </c:valAx>
@@ -15002,6 +15998,7 @@
     <w:rsid w:val="004F5F46"/>
     <w:rsid w:val="00524B37"/>
     <w:rsid w:val="00CB60AC"/>
+    <w:rsid w:val="00F159ED"/>
   </w:rsids>
   <m:mathPr>
     <m:mathFont m:val="Cambria Math"/>
@@ -15225,7 +16222,7 @@
     <w:basedOn w:val="Domylnaczcionkaakapitu"/>
     <w:uiPriority w:val="99"/>
     <w:semiHidden/>
-    <w:rsid w:val="00CB60AC"/>
+    <w:rsid w:val="00F159ED"/>
     <w:rPr>
       <w:color w:val="808080"/>
     </w:rPr>

</xml_diff>

<commit_message>
Naprawiono błędy i dodano właściwe siłownik i kołnierz
</commit_message>
<xml_diff>
--- a/Projekt chwytaka - Wojciech Dziuba.docx
+++ b/Projekt chwytaka - Wojciech Dziuba.docx
@@ -383,7 +383,7 @@
                   <v:path o:extrusionok="f" gradientshapeok="t" o:connecttype="rect"/>
                   <o:lock v:ext="edit" aspectratio="t"/>
                 </v:shapetype>
-                <v:shape id="_x0000_i1025" type="#_x0000_t75" style="width:277.7pt;height:209.45pt">
+                <v:shape id="_x0000_i1025" type="#_x0000_t75" style="width:277.95pt;height:209.3pt">
                   <v:imagedata r:id="rId6" o:title="P-(O-P-Op)"/>
                 </v:shape>
               </w:pict>
@@ -1043,7 +1043,7 @@
                 <w:rFonts w:ascii="Verdana" w:eastAsia="Yu Gothic Light" w:hAnsi="Verdana"/>
               </w:rPr>
               <w:pict>
-                <v:shape id="_x0000_i1026" type="#_x0000_t75" style="width:453.5pt;height:336.6pt">
+                <v:shape id="_x0000_i1026" type="#_x0000_t75" style="width:452.95pt;height:336.55pt">
                   <v:imagedata r:id="rId7" o:title="Ryzunek 2"/>
                 </v:shape>
               </w:pict>
@@ -1321,7 +1321,7 @@
                 <w:rFonts w:ascii="Verdana" w:eastAsia="Yu Gothic Light" w:hAnsi="Verdana"/>
               </w:rPr>
               <w:pict>
-                <v:shape id="_x0000_i1027" type="#_x0000_t75" style="width:270.25pt;height:166.45pt">
+                <v:shape id="_x0000_i1027" type="#_x0000_t75" style="width:270.4pt;height:166.6pt">
                   <v:imagedata r:id="rId8" o:title="Rozkład sił tarcia podczas chwytania obiektu a)"/>
                 </v:shape>
               </w:pict>
@@ -1345,7 +1345,7 @@
                 <w:rFonts w:ascii="Verdana" w:eastAsia="Yu Gothic Light" w:hAnsi="Verdana"/>
               </w:rPr>
               <w:pict>
-                <v:shape id="_x0000_i1028" type="#_x0000_t75" style="width:154.3pt;height:271.15pt">
+                <v:shape id="_x0000_i1028" type="#_x0000_t75" style="width:154.05pt;height:271.25pt">
                   <v:imagedata r:id="rId9" o:title="Rozkład sił normalnych podczas chwytania obiektu b)"/>
                 </v:shape>
               </w:pict>
@@ -3569,7 +3569,7 @@
                 <w:rFonts w:ascii="Verdana" w:eastAsia="Yu Gothic Light" w:hAnsi="Verdana"/>
               </w:rPr>
               <w:pict>
-                <v:shape id="_x0000_i1029" type="#_x0000_t75" style="width:402.1pt;height:206.65pt">
+                <v:shape id="_x0000_i1029" type="#_x0000_t75" style="width:402.7pt;height:206.8pt">
                   <v:imagedata r:id="rId10" o:title="Schemat obliczeń charakterystyk"/>
                 </v:shape>
               </w:pict>
@@ -11739,7 +11739,25 @@
           <w:rPr>
             <w:rFonts w:ascii="Cambria Math" w:eastAsia="Yu Gothic Light" w:hAnsi="Cambria Math"/>
           </w:rPr>
-          <m:t>=299</m:t>
+          <m:t>=</m:t>
+        </m:r>
+        <m:r>
+          <m:rPr>
+            <m:sty m:val="bi"/>
+          </m:rPr>
+          <w:rPr>
+            <w:rFonts w:ascii="Cambria Math" w:eastAsia="Yu Gothic Light" w:hAnsi="Cambria Math"/>
+          </w:rPr>
+          <m:t>30</m:t>
+        </m:r>
+        <m:r>
+          <m:rPr>
+            <m:sty m:val="bi"/>
+          </m:rPr>
+          <w:rPr>
+            <w:rFonts w:ascii="Cambria Math" w:eastAsia="Yu Gothic Light" w:hAnsi="Cambria Math"/>
+          </w:rPr>
+          <m:t>,5</m:t>
         </m:r>
         <m:r>
           <m:rPr>
@@ -11887,18 +11905,10 @@
       <w:tblPr>
         <w:tblStyle w:val="Tabela-Siatka"/>
         <w:tblW w:w="0" w:type="auto"/>
-        <w:tblBorders>
-          <w:top w:val="none" w:sz="0" w:space="0" w:color="auto"/>
-          <w:left w:val="none" w:sz="0" w:space="0" w:color="auto"/>
-          <w:bottom w:val="none" w:sz="0" w:space="0" w:color="auto"/>
-          <w:right w:val="none" w:sz="0" w:space="0" w:color="auto"/>
-          <w:insideH w:val="none" w:sz="0" w:space="0" w:color="auto"/>
-          <w:insideV w:val="none" w:sz="0" w:space="0" w:color="auto"/>
-        </w:tblBorders>
         <w:tblLook w:val="04A0"/>
       </w:tblPr>
       <w:tblGrid>
-        <w:gridCol w:w="9212"/>
+        <w:gridCol w:w="9288"/>
       </w:tblGrid>
       <w:tr>
         <w:tc>
@@ -11921,9 +11931,9 @@
               </w:rPr>
               <w:drawing>
                 <wp:inline distT="0" distB="0" distL="0" distR="0">
-                  <wp:extent cx="5130165" cy="2399030"/>
+                  <wp:extent cx="5759450" cy="2763520"/>
                   <wp:effectExtent l="19050" t="0" r="0" b="0"/>
-                  <wp:docPr id="25" name="Obraz 25"/>
+                  <wp:docPr id="11" name="Obraz 11"/>
                   <wp:cNvGraphicFramePr>
                     <a:graphicFrameLocks xmlns:a="http://schemas.openxmlformats.org/drawingml/2006/main" noChangeAspect="1"/>
                   </wp:cNvGraphicFramePr>
@@ -11931,7 +11941,7 @@
                     <a:graphicData uri="http://schemas.openxmlformats.org/drawingml/2006/picture">
                       <pic:pic xmlns:pic="http://schemas.openxmlformats.org/drawingml/2006/picture">
                         <pic:nvPicPr>
-                          <pic:cNvPr id="0" name="Picture 25"/>
+                          <pic:cNvPr id="0" name="Picture 11"/>
                           <pic:cNvPicPr>
                             <a:picLocks noChangeAspect="1" noChangeArrowheads="1"/>
                           </pic:cNvPicPr>
@@ -11946,7 +11956,7 @@
                         <pic:spPr bwMode="auto">
                           <a:xfrm>
                             <a:off x="0" y="0"/>
-                            <a:ext cx="5130165" cy="2399030"/>
+                            <a:ext cx="5759450" cy="2763520"/>
                           </a:xfrm>
                           <a:prstGeom prst="rect">
                             <a:avLst/>
@@ -12075,7 +12085,7 @@
                 <w:rFonts w:ascii="Verdana" w:eastAsia="Yu Gothic Light" w:hAnsi="Verdana"/>
               </w:rPr>
               <w:pict>
-                <v:shape id="_x0000_i1030" type="#_x0000_t75" style="width:292.7pt;height:151.5pt">
+                <v:shape id="_x0000_i1030" type="#_x0000_t75" style="width:293pt;height:151.55pt">
                   <v:imagedata r:id="rId17" o:title="Model siłownika pneumatycznego dwustronnego działania"/>
                 </v:shape>
               </w:pict>
@@ -12180,7 +12190,14 @@
           <w:rFonts w:ascii="Verdana" w:eastAsia="Yu Gothic Light" w:hAnsi="Verdana"/>
           <w:b/>
         </w:rPr>
-        <w:t xml:space="preserve"> = 299N</w:t>
+        <w:t xml:space="preserve"> = 30,5</w:t>
+      </w:r>
+      <w:r>
+        <w:rPr>
+          <w:rFonts w:ascii="Verdana" w:eastAsia="Yu Gothic Light" w:hAnsi="Verdana"/>
+          <w:b/>
+        </w:rPr>
+        <w:t>N</w:t>
       </w:r>
       <w:r>
         <w:rPr>
@@ -12397,7 +12414,16 @@
             <w:rPr>
               <w:rFonts w:ascii="Cambria Math" w:eastAsia="Yu Gothic Light" w:hAnsi="Cambria Math"/>
             </w:rPr>
-            <m:t xml:space="preserve"> ≅ 0,026</m:t>
+            <m:t xml:space="preserve"> ≅ 0,</m:t>
+          </m:r>
+          <m:r>
+            <m:rPr>
+              <m:sty m:val="bi"/>
+            </m:rPr>
+            <w:rPr>
+              <w:rFonts w:ascii="Cambria Math" w:eastAsia="Yu Gothic Light" w:hAnsi="Cambria Math"/>
+            </w:rPr>
+            <m:t>01</m:t>
           </m:r>
           <m:r>
             <m:rPr>
@@ -12421,21 +12447,20 @@
         <w:rPr>
           <w:rFonts w:ascii="Verdana" w:eastAsia="Yu Gothic Light" w:hAnsi="Verdana"/>
         </w:rPr>
-        <w:t xml:space="preserve">Następnie na podstawie wyznaczonej minimalnej </w:t>
-      </w:r>
-      <w:proofErr w:type="spellStart"/>
-      <w:r>
-        <w:rPr>
-          <w:rFonts w:ascii="Verdana" w:eastAsia="Yu Gothic Light" w:hAnsi="Verdana"/>
-        </w:rPr>
-        <w:t>ślednicy</w:t>
-      </w:r>
-      <w:proofErr w:type="spellEnd"/>
-      <w:r>
-        <w:rPr>
-          <w:rFonts w:ascii="Verdana" w:eastAsia="Yu Gothic Light" w:hAnsi="Verdana"/>
-        </w:rPr>
-        <w:t xml:space="preserve"> tłoka dobrano odpowiedni siłownik stosując zasadę</w:t>
+        <w:lastRenderedPageBreak/>
+        <w:t>Następnie na pod</w:t>
+      </w:r>
+      <w:r>
+        <w:rPr>
+          <w:rFonts w:ascii="Verdana" w:eastAsia="Yu Gothic Light" w:hAnsi="Verdana"/>
+        </w:rPr>
+        <w:t>stawie wyznaczonej minimalnej śr</w:t>
+      </w:r>
+      <w:r>
+        <w:rPr>
+          <w:rFonts w:ascii="Verdana" w:eastAsia="Yu Gothic Light" w:hAnsi="Verdana"/>
+        </w:rPr>
+        <w:t>ednicy tłoka dobrano odpowiedni siłownik stosując zasadę</w:t>
       </w:r>
     </w:p>
     <w:p>
@@ -12838,7 +12863,34 @@
             <w:rPr>
               <w:rFonts w:ascii="Cambria Math" w:eastAsia="Yu Gothic Light" w:hAnsi="Cambria Math"/>
             </w:rPr>
-            <m:t>=1,2 ∙ 299 ≅359</m:t>
+            <m:t xml:space="preserve">=1,2 ∙ </m:t>
+          </m:r>
+          <m:r>
+            <m:rPr>
+              <m:sty m:val="bi"/>
+            </m:rPr>
+            <w:rPr>
+              <w:rFonts w:ascii="Cambria Math" w:eastAsia="Yu Gothic Light" w:hAnsi="Cambria Math"/>
+            </w:rPr>
+            <m:t>30,5</m:t>
+          </m:r>
+          <m:r>
+            <m:rPr>
+              <m:sty m:val="bi"/>
+            </m:rPr>
+            <w:rPr>
+              <w:rFonts w:ascii="Cambria Math" w:eastAsia="Yu Gothic Light" w:hAnsi="Cambria Math"/>
+            </w:rPr>
+            <m:t xml:space="preserve"> ≅</m:t>
+          </m:r>
+          <m:r>
+            <m:rPr>
+              <m:sty m:val="bi"/>
+            </m:rPr>
+            <w:rPr>
+              <w:rFonts w:ascii="Cambria Math" w:eastAsia="Yu Gothic Light" w:hAnsi="Cambria Math"/>
+            </w:rPr>
+            <m:t>37</m:t>
           </m:r>
           <m:r>
             <m:rPr>
@@ -12939,7 +12991,16 @@
                   <w:rPr>
                     <w:rFonts w:ascii="Cambria Math" w:eastAsia="Yu Gothic Light" w:hAnsi="Cambria Math"/>
                   </w:rPr>
-                  <m:t xml:space="preserve"> ≥359</m:t>
+                  <m:t xml:space="preserve"> ≥</m:t>
+                </m:r>
+                <m:r>
+                  <m:rPr>
+                    <m:sty m:val="bi"/>
+                  </m:rPr>
+                  <w:rPr>
+                    <w:rFonts w:ascii="Cambria Math" w:eastAsia="Yu Gothic Light" w:hAnsi="Cambria Math"/>
+                  </w:rPr>
+                  <m:t>37</m:t>
                 </m:r>
                 <m:r>
                   <m:rPr>
@@ -12975,7 +13036,16 @@
                   <w:rPr>
                     <w:rFonts w:ascii="Cambria Math" w:eastAsia="Yu Gothic Light" w:hAnsi="Cambria Math"/>
                   </w:rPr>
-                  <m:t>D ≥26</m:t>
+                  <m:t>D ≥</m:t>
+                </m:r>
+                <m:r>
+                  <m:rPr>
+                    <m:sty m:val="bi"/>
+                  </m:rPr>
+                  <w:rPr>
+                    <w:rFonts w:ascii="Cambria Math" w:eastAsia="Yu Gothic Light" w:hAnsi="Cambria Math"/>
+                  </w:rPr>
+                  <m:t>10</m:t>
                 </m:r>
                 <m:r>
                   <m:rPr>
@@ -13141,9 +13211,9 @@
               </w:rPr>
               <w:drawing>
                 <wp:inline distT="0" distB="0" distL="0" distR="0">
-                  <wp:extent cx="5514851" cy="4660600"/>
-                  <wp:effectExtent l="19050" t="0" r="0" b="0"/>
-                  <wp:docPr id="12" name="Obraz 12"/>
+                  <wp:extent cx="4356381" cy="3646968"/>
+                  <wp:effectExtent l="19050" t="0" r="6069" b="0"/>
+                  <wp:docPr id="2" name="Obraz 14"/>
                   <wp:cNvGraphicFramePr>
                     <a:graphicFrameLocks xmlns:a="http://schemas.openxmlformats.org/drawingml/2006/main" noChangeAspect="1"/>
                   </wp:cNvGraphicFramePr>
@@ -13151,7 +13221,7 @@
                     <a:graphicData uri="http://schemas.openxmlformats.org/drawingml/2006/picture">
                       <pic:pic xmlns:pic="http://schemas.openxmlformats.org/drawingml/2006/picture">
                         <pic:nvPicPr>
-                          <pic:cNvPr id="0" name="Picture 12"/>
+                          <pic:cNvPr id="0" name="Picture 14"/>
                           <pic:cNvPicPr>
                             <a:picLocks noChangeAspect="1" noChangeArrowheads="1"/>
                           </pic:cNvPicPr>
@@ -13166,7 +13236,7 @@
                         <pic:spPr bwMode="auto">
                           <a:xfrm>
                             <a:off x="0" y="0"/>
-                            <a:ext cx="5515564" cy="4661203"/>
+                            <a:ext cx="4363653" cy="3653056"/>
                           </a:xfrm>
                           <a:prstGeom prst="rect">
                             <a:avLst/>
@@ -13253,6 +13323,7 @@
                 <w:noProof/>
                 <w:lang w:eastAsia="pl-PL"/>
               </w:rPr>
+              <w:lastRenderedPageBreak/>
               <w:drawing>
                 <wp:inline distT="0" distB="0" distL="0" distR="0">
                   <wp:extent cx="5759450" cy="3728720"/>
@@ -13417,12 +13488,54 @@
             <w:r>
               <w:rPr>
                 <w:rFonts w:ascii="Verdana" w:eastAsia="Yu Gothic Light" w:hAnsi="Verdana"/>
-              </w:rPr>
-              <w:pict>
-                <v:shape id="_x0000_i1031" type="#_x0000_t75" style="width:395.55pt;height:179.55pt">
-                  <v:imagedata r:id="rId20" o:title="Obciążenie na swożniu"/>
-                </v:shape>
-              </w:pict>
+                <w:noProof/>
+                <w:lang w:eastAsia="pl-PL"/>
+              </w:rPr>
+              <w:drawing>
+                <wp:inline distT="0" distB="0" distL="0" distR="0">
+                  <wp:extent cx="4592955" cy="2158365"/>
+                  <wp:effectExtent l="19050" t="0" r="0" b="0"/>
+                  <wp:docPr id="4" name="Obraz 30"/>
+                  <wp:cNvGraphicFramePr>
+                    <a:graphicFrameLocks xmlns:a="http://schemas.openxmlformats.org/drawingml/2006/main" noChangeAspect="1"/>
+                  </wp:cNvGraphicFramePr>
+                  <a:graphic xmlns:a="http://schemas.openxmlformats.org/drawingml/2006/main">
+                    <a:graphicData uri="http://schemas.openxmlformats.org/drawingml/2006/picture">
+                      <pic:pic xmlns:pic="http://schemas.openxmlformats.org/drawingml/2006/picture">
+                        <pic:nvPicPr>
+                          <pic:cNvPr id="0" name="Picture 30"/>
+                          <pic:cNvPicPr>
+                            <a:picLocks noChangeAspect="1" noChangeArrowheads="1"/>
+                          </pic:cNvPicPr>
+                        </pic:nvPicPr>
+                        <pic:blipFill>
+                          <a:blip r:embed="rId20" cstate="print"/>
+                          <a:srcRect/>
+                          <a:stretch>
+                            <a:fillRect/>
+                          </a:stretch>
+                        </pic:blipFill>
+                        <pic:spPr bwMode="auto">
+                          <a:xfrm>
+                            <a:off x="0" y="0"/>
+                            <a:ext cx="4592955" cy="2158365"/>
+                          </a:xfrm>
+                          <a:prstGeom prst="rect">
+                            <a:avLst/>
+                          </a:prstGeom>
+                          <a:noFill/>
+                          <a:ln w="9525">
+                            <a:noFill/>
+                            <a:miter lim="800000"/>
+                            <a:headEnd/>
+                            <a:tailEnd/>
+                          </a:ln>
+                        </pic:spPr>
+                      </pic:pic>
+                    </a:graphicData>
+                  </a:graphic>
+                </wp:inline>
+              </w:drawing>
             </w:r>
           </w:p>
         </w:tc>
@@ -13451,7 +13564,34 @@
               <w:rPr>
                 <w:rFonts w:ascii="Verdana" w:eastAsia="Yu Gothic Light" w:hAnsi="Verdana"/>
               </w:rPr>
-              <w:t xml:space="preserve"> Charakterystyka siły absolutnej działającej w przegubie </w:t>
+              <w:t xml:space="preserve"> Charakterystyka siły</w:t>
+            </w:r>
+            <w:r>
+              <w:rPr>
+                <w:rFonts w:ascii="Verdana" w:eastAsia="Yu Gothic Light" w:hAnsi="Verdana"/>
+              </w:rPr>
+              <w:t xml:space="preserve"> </w:t>
+            </w:r>
+            <w:proofErr w:type="spellStart"/>
+            <w:r>
+              <w:rPr>
+                <w:rFonts w:ascii="Verdana" w:eastAsia="Yu Gothic Light" w:hAnsi="Verdana"/>
+              </w:rPr>
+              <w:t>F</w:t>
+            </w:r>
+            <w:r>
+              <w:rPr>
+                <w:rFonts w:ascii="Verdana" w:eastAsia="Yu Gothic Light" w:hAnsi="Verdana"/>
+                <w:vertAlign w:val="subscript"/>
+              </w:rPr>
+              <w:t>abs</w:t>
+            </w:r>
+            <w:proofErr w:type="spellEnd"/>
+            <w:r>
+              <w:rPr>
+                <w:rFonts w:ascii="Verdana" w:eastAsia="Yu Gothic Light" w:hAnsi="Verdana"/>
+              </w:rPr>
+              <w:t xml:space="preserve"> absolutnej działającej w przegubie </w:t>
             </w:r>
             <w:r>
               <w:rPr>
@@ -13477,7 +13617,34 @@
               <w:rPr>
                 <w:rFonts w:ascii="Verdana" w:eastAsia="Yu Gothic Light" w:hAnsi="Verdana"/>
               </w:rPr>
-              <w:t>) zestawiona z charakterystyką siły na członie napędzającym</w:t>
+              <w:t>) zestawiona z charakterystyką siły</w:t>
+            </w:r>
+            <w:r>
+              <w:rPr>
+                <w:rFonts w:ascii="Verdana" w:eastAsia="Yu Gothic Light" w:hAnsi="Verdana"/>
+              </w:rPr>
+              <w:t xml:space="preserve"> </w:t>
+            </w:r>
+            <w:proofErr w:type="spellStart"/>
+            <w:r>
+              <w:rPr>
+                <w:rFonts w:ascii="Verdana" w:eastAsia="Yu Gothic Light" w:hAnsi="Verdana"/>
+              </w:rPr>
+              <w:t>F</w:t>
+            </w:r>
+            <w:r>
+              <w:rPr>
+                <w:rFonts w:ascii="Verdana" w:eastAsia="Yu Gothic Light" w:hAnsi="Verdana"/>
+                <w:vertAlign w:val="subscript"/>
+              </w:rPr>
+              <w:t>x</w:t>
+            </w:r>
+            <w:proofErr w:type="spellEnd"/>
+            <w:r>
+              <w:rPr>
+                <w:rFonts w:ascii="Verdana" w:eastAsia="Yu Gothic Light" w:hAnsi="Verdana"/>
+              </w:rPr>
+              <w:t xml:space="preserve"> na członie napędzającym</w:t>
             </w:r>
           </w:p>
         </w:tc>
@@ -13500,7 +13667,6 @@
         <w:rPr>
           <w:rFonts w:ascii="Verdana" w:eastAsia="Yu Gothic Light" w:hAnsi="Verdana"/>
         </w:rPr>
-        <w:lastRenderedPageBreak/>
         <w:t xml:space="preserve">Na podstawie </w:t>
       </w:r>
       <w:r>
@@ -13570,7 +13736,25 @@
           <w:rPr>
             <w:rFonts w:ascii="Cambria Math" w:eastAsia="Yu Gothic Light" w:hAnsi="Cambria Math"/>
           </w:rPr>
-          <m:t xml:space="preserve"> ≅212N</m:t>
+          <m:t xml:space="preserve"> ≅</m:t>
+        </m:r>
+        <m:r>
+          <m:rPr>
+            <m:sty m:val="bi"/>
+          </m:rPr>
+          <w:rPr>
+            <w:rFonts w:ascii="Cambria Math" w:eastAsia="Yu Gothic Light" w:hAnsi="Cambria Math"/>
+          </w:rPr>
+          <m:t>22</m:t>
+        </m:r>
+        <m:r>
+          <m:rPr>
+            <m:sty m:val="bi"/>
+          </m:rPr>
+          <w:rPr>
+            <w:rFonts w:ascii="Cambria Math" w:eastAsia="Yu Gothic Light" w:hAnsi="Cambria Math"/>
+          </w:rPr>
+          <m:t>N</m:t>
         </m:r>
       </m:oMath>
       <w:r>
@@ -13590,6 +13774,7 @@
         <w:rPr>
           <w:rFonts w:ascii="Verdana" w:eastAsia="Yu Gothic Light" w:hAnsi="Verdana"/>
         </w:rPr>
+        <w:lastRenderedPageBreak/>
         <w:t>Na materiał do wykonania sworzni został</w:t>
       </w:r>
       <w:r>
@@ -13670,16 +13855,7 @@
           <w:rPr>
             <w:rFonts w:ascii="Cambria Math" w:eastAsia="Yu Gothic Light" w:hAnsi="Cambria Math"/>
           </w:rPr>
-          <m:t>=</m:t>
-        </m:r>
-        <m:r>
-          <m:rPr>
-            <m:sty m:val="bi"/>
-          </m:rPr>
-          <w:rPr>
-            <w:rFonts w:ascii="Cambria Math" w:eastAsia="Yu Gothic Light" w:hAnsi="Cambria Math"/>
-          </w:rPr>
-          <m:t>65 MPa</m:t>
+          <m:t>=65 MPa</m:t>
         </m:r>
       </m:oMath>
       <w:r>
@@ -13719,15 +13895,21 @@
           <w:rFonts w:ascii="Verdana" w:eastAsia="Yu Gothic Light" w:hAnsi="Verdana"/>
           <w:b/>
         </w:rPr>
-        <w:t>= 2mm.</w:t>
-      </w:r>
-    </w:p>
-    <w:p>
-      <w:pPr>
-        <w:rPr>
-          <w:rFonts w:ascii="Verdana" w:eastAsia="Yu Gothic Light" w:hAnsi="Verdana"/>
-        </w:rPr>
-      </w:pPr>
+        <w:t>= 1</w:t>
+      </w:r>
+      <w:r>
+        <w:rPr>
+          <w:rFonts w:ascii="Verdana" w:eastAsia="Yu Gothic Light" w:hAnsi="Verdana"/>
+          <w:b/>
+        </w:rPr>
+        <w:t>mm.</w:t>
+      </w:r>
+      <w:r>
+        <w:rPr>
+          <w:rFonts w:ascii="Verdana" w:eastAsia="Yu Gothic Light" w:hAnsi="Verdana"/>
+        </w:rPr>
+        <w:br/>
+      </w:r>
       <w:r>
         <w:rPr>
           <w:rFonts w:ascii="Verdana" w:eastAsia="Yu Gothic Light" w:hAnsi="Verdana"/>
@@ -13892,7 +14074,7 @@
             <w:rPr>
               <w:rFonts w:ascii="Cambria Math" w:eastAsia="Yu Gothic Light" w:hAnsi="Cambria Math"/>
             </w:rPr>
-            <m:t xml:space="preserve">= </m:t>
+            <m:t>≅</m:t>
           </m:r>
           <m:r>
             <m:rPr>
@@ -13901,7 +14083,22 @@
             <w:rPr>
               <w:rFonts w:ascii="Cambria Math" w:eastAsia="Yu Gothic Light" w:hAnsi="Cambria Math"/>
             </w:rPr>
-            <m:t xml:space="preserve">33,75 MPa&lt; </m:t>
+            <m:t>14</m:t>
+          </m:r>
+          <m:r>
+            <m:rPr>
+              <m:sty m:val="bi"/>
+            </m:rPr>
+            <w:rPr>
+              <w:rFonts w:ascii="Cambria Math" w:eastAsia="Yu Gothic Light" w:hAnsi="Cambria Math"/>
+            </w:rPr>
+            <m:t>MPa</m:t>
+          </m:r>
+          <m:r>
+            <w:rPr>
+              <w:rFonts w:ascii="Cambria Math" w:eastAsia="Yu Gothic Light" w:hAnsi="Cambria Math"/>
+            </w:rPr>
+            <m:t xml:space="preserve">&lt; </m:t>
           </m:r>
           <m:sSub>
             <m:sSubPr>
@@ -14002,19 +14199,99 @@
           <w:rFonts w:ascii="Verdana" w:eastAsia="Yu Gothic Light" w:hAnsi="Verdana"/>
         </w:rPr>
       </w:pPr>
+      <w:r>
+        <w:rPr>
+          <w:rFonts w:ascii="Verdana" w:eastAsia="Yu Gothic Light" w:hAnsi="Verdana"/>
+        </w:rPr>
+        <w:t>Moment gnący ramię obliczono na podstawie wzoru</w:t>
+      </w:r>
     </w:p>
     <w:p>
       <w:pPr>
         <w:rPr>
           <w:rFonts w:ascii="Verdana" w:eastAsia="Yu Gothic Light" w:hAnsi="Verdana"/>
+          <w:b/>
         </w:rPr>
       </w:pPr>
-      <w:r>
-        <w:rPr>
-          <w:rFonts w:ascii="Verdana" w:eastAsia="Yu Gothic Light" w:hAnsi="Verdana"/>
-        </w:rPr>
-        <w:br w:type="page"/>
-      </w:r>
+      <m:oMathPara>
+        <m:oMath>
+          <m:sSub>
+            <m:sSubPr>
+              <m:ctrlPr>
+                <w:rPr>
+                  <w:rFonts w:ascii="Cambria Math" w:eastAsia="Yu Gothic Light" w:hAnsi="Cambria Math"/>
+                  <w:b/>
+                  <w:i/>
+                </w:rPr>
+              </m:ctrlPr>
+            </m:sSubPr>
+            <m:e>
+              <m:r>
+                <m:rPr>
+                  <m:sty m:val="bi"/>
+                </m:rPr>
+                <w:rPr>
+                  <w:rFonts w:ascii="Cambria Math" w:eastAsia="Yu Gothic Light" w:hAnsi="Cambria Math"/>
+                </w:rPr>
+                <m:t>M</m:t>
+              </m:r>
+            </m:e>
+            <m:sub>
+              <m:r>
+                <m:rPr>
+                  <m:sty m:val="bi"/>
+                </m:rPr>
+                <w:rPr>
+                  <w:rFonts w:ascii="Cambria Math" w:eastAsia="Yu Gothic Light" w:hAnsi="Cambria Math"/>
+                </w:rPr>
+                <m:t>g</m:t>
+              </m:r>
+            </m:sub>
+          </m:sSub>
+          <m:r>
+            <m:rPr>
+              <m:sty m:val="bi"/>
+            </m:rPr>
+            <w:rPr>
+              <w:rFonts w:ascii="Cambria Math" w:eastAsia="Yu Gothic Light" w:hAnsi="Cambria Math"/>
+            </w:rPr>
+            <m:t xml:space="preserve">=r ∙ </m:t>
+          </m:r>
+          <m:sSub>
+            <m:sSubPr>
+              <m:ctrlPr>
+                <w:rPr>
+                  <w:rFonts w:ascii="Cambria Math" w:eastAsia="Yu Gothic Light" w:hAnsi="Cambria Math"/>
+                  <w:b/>
+                  <w:i/>
+                </w:rPr>
+              </m:ctrlPr>
+            </m:sSubPr>
+            <m:e>
+              <m:r>
+                <m:rPr>
+                  <m:sty m:val="bi"/>
+                </m:rPr>
+                <w:rPr>
+                  <w:rFonts w:ascii="Cambria Math" w:eastAsia="Yu Gothic Light" w:hAnsi="Cambria Math"/>
+                </w:rPr>
+                <m:t>F</m:t>
+              </m:r>
+            </m:e>
+            <m:sub>
+              <m:r>
+                <m:rPr>
+                  <m:sty m:val="bi"/>
+                </m:rPr>
+                <w:rPr>
+                  <w:rFonts w:ascii="Cambria Math" w:eastAsia="Yu Gothic Light" w:hAnsi="Cambria Math"/>
+                </w:rPr>
+                <m:t>ch</m:t>
+              </m:r>
+            </m:sub>
+          </m:sSub>
+        </m:oMath>
+      </m:oMathPara>
     </w:p>
     <w:p>
       <w:pPr>
@@ -14026,7 +14303,846 @@
         <w:rPr>
           <w:rFonts w:ascii="Verdana" w:eastAsia="Yu Gothic Light" w:hAnsi="Verdana"/>
         </w:rPr>
-        <w:lastRenderedPageBreak/>
+        <w:t>Gdzie:</w:t>
+      </w:r>
+      <w:r>
+        <w:rPr>
+          <w:rFonts w:ascii="Verdana" w:eastAsia="Yu Gothic Light" w:hAnsi="Verdana"/>
+        </w:rPr>
+        <w:br/>
+      </w:r>
+      <w:proofErr w:type="spellStart"/>
+      <w:r>
+        <w:rPr>
+          <w:rFonts w:ascii="Verdana" w:eastAsia="Yu Gothic Light" w:hAnsi="Verdana"/>
+          <w:b/>
+        </w:rPr>
+        <w:t>r</w:t>
+      </w:r>
+      <w:proofErr w:type="spellEnd"/>
+      <w:r>
+        <w:rPr>
+          <w:rFonts w:ascii="Verdana" w:eastAsia="Yu Gothic Light" w:hAnsi="Verdana"/>
+        </w:rPr>
+        <w:tab/>
+      </w:r>
+      <w:r>
+        <w:rPr>
+          <w:rFonts w:ascii="Verdana" w:eastAsia="Yu Gothic Light" w:hAnsi="Verdana"/>
+        </w:rPr>
+        <w:tab/>
+        <w:t>- ramię siły</w:t>
+      </w:r>
+      <w:r>
+        <w:rPr>
+          <w:rFonts w:ascii="Verdana" w:eastAsia="Yu Gothic Light" w:hAnsi="Verdana"/>
+        </w:rPr>
+        <w:br/>
+      </w:r>
+      <w:r>
+        <w:rPr>
+          <w:rFonts w:ascii="Verdana" w:eastAsia="Yu Gothic Light" w:hAnsi="Verdana"/>
+          <w:b/>
+        </w:rPr>
+        <w:t>F</w:t>
+      </w:r>
+      <w:r>
+        <w:rPr>
+          <w:rFonts w:ascii="Verdana" w:eastAsia="Yu Gothic Light" w:hAnsi="Verdana"/>
+        </w:rPr>
+        <w:tab/>
+      </w:r>
+      <w:r>
+        <w:rPr>
+          <w:rFonts w:ascii="Verdana" w:eastAsia="Yu Gothic Light" w:hAnsi="Verdana"/>
+        </w:rPr>
+        <w:tab/>
+        <w:t>- siła chwytu</w:t>
+      </w:r>
+    </w:p>
+    <w:p>
+      <w:pPr>
+        <w:rPr>
+          <w:rFonts w:ascii="Verdana" w:eastAsia="Yu Gothic Light" w:hAnsi="Verdana"/>
+        </w:rPr>
+      </w:pPr>
+      <w:r>
+        <w:rPr>
+          <w:rFonts w:ascii="Verdana" w:eastAsia="Yu Gothic Light" w:hAnsi="Verdana"/>
+        </w:rPr>
+        <w:t>Maksymalny moment gnący znajduje się w miejscu w którym ramię przechodzi przez sworzeń przy zamkniętym położeniu szczęk chwytaka. Moment siły w tamtym miejscu to:</w:t>
+      </w:r>
+    </w:p>
+    <w:p>
+      <w:pPr>
+        <w:rPr>
+          <w:rFonts w:ascii="Verdana" w:eastAsia="Yu Gothic Light" w:hAnsi="Verdana"/>
+          <w:b/>
+        </w:rPr>
+      </w:pPr>
+      <m:oMathPara>
+        <m:oMath>
+          <m:sSub>
+            <m:sSubPr>
+              <m:ctrlPr>
+                <w:rPr>
+                  <w:rFonts w:ascii="Cambria Math" w:eastAsia="Yu Gothic Light" w:hAnsi="Cambria Math"/>
+                  <w:b/>
+                  <w:i/>
+                </w:rPr>
+              </m:ctrlPr>
+            </m:sSubPr>
+            <m:e>
+              <m:r>
+                <m:rPr>
+                  <m:sty m:val="bi"/>
+                </m:rPr>
+                <w:rPr>
+                  <w:rFonts w:ascii="Cambria Math" w:eastAsia="Yu Gothic Light" w:hAnsi="Cambria Math"/>
+                </w:rPr>
+                <m:t>F</m:t>
+              </m:r>
+            </m:e>
+            <m:sub>
+              <m:r>
+                <m:rPr>
+                  <m:sty m:val="bi"/>
+                </m:rPr>
+                <w:rPr>
+                  <w:rFonts w:ascii="Cambria Math" w:eastAsia="Yu Gothic Light" w:hAnsi="Cambria Math"/>
+                </w:rPr>
+                <m:t>ch</m:t>
+              </m:r>
+            </m:sub>
+          </m:sSub>
+          <m:r>
+            <m:rPr>
+              <m:sty m:val="bi"/>
+            </m:rPr>
+            <w:rPr>
+              <w:rFonts w:ascii="Cambria Math" w:eastAsia="Yu Gothic Light" w:hAnsi="Cambria Math"/>
+            </w:rPr>
+            <m:t xml:space="preserve"> ∙</m:t>
+          </m:r>
+          <m:d>
+            <m:dPr>
+              <m:ctrlPr>
+                <w:rPr>
+                  <w:rFonts w:ascii="Cambria Math" w:eastAsia="Yu Gothic Light" w:hAnsi="Cambria Math"/>
+                  <w:b/>
+                  <w:i/>
+                </w:rPr>
+              </m:ctrlPr>
+            </m:dPr>
+            <m:e>
+              <m:r>
+                <m:rPr>
+                  <m:sty m:val="bi"/>
+                </m:rPr>
+                <w:rPr>
+                  <w:rFonts w:ascii="Cambria Math" w:eastAsia="Yu Gothic Light" w:hAnsi="Cambria Math"/>
+                </w:rPr>
+                <m:t>l</m:t>
+              </m:r>
+              <m:r>
+                <m:rPr>
+                  <m:sty m:val="bi"/>
+                </m:rPr>
+                <w:rPr>
+                  <w:rFonts w:ascii="Cambria Math" w:eastAsia="Yu Gothic Light" w:hAnsi="Cambria Math"/>
+                </w:rPr>
+                <m:t>6</m:t>
+              </m:r>
+              <m:func>
+                <m:funcPr>
+                  <m:ctrlPr>
+                    <w:rPr>
+                      <w:rFonts w:ascii="Cambria Math" w:eastAsia="Yu Gothic Light" w:hAnsi="Cambria Math"/>
+                      <w:b/>
+                      <w:i/>
+                    </w:rPr>
+                  </m:ctrlPr>
+                </m:funcPr>
+                <m:fName>
+                  <m:r>
+                    <m:rPr>
+                      <m:sty m:val="b"/>
+                    </m:rPr>
+                    <w:rPr>
+                      <w:rFonts w:ascii="Cambria Math" w:eastAsia="Yu Gothic Light" w:hAnsi="Cambria Math"/>
+                    </w:rPr>
+                    <m:t>cos</m:t>
+                  </m:r>
+                </m:fName>
+                <m:e>
+                  <m:d>
+                    <m:dPr>
+                      <m:ctrlPr>
+                        <w:rPr>
+                          <w:rFonts w:ascii="Cambria Math" w:eastAsia="Yu Gothic Light" w:hAnsi="Cambria Math"/>
+                          <w:b/>
+                          <w:i/>
+                        </w:rPr>
+                      </m:ctrlPr>
+                    </m:dPr>
+                    <m:e>
+                      <m:r>
+                        <m:rPr>
+                          <m:sty m:val="bi"/>
+                        </m:rPr>
+                        <w:rPr>
+                          <w:rFonts w:ascii="Cambria Math" w:eastAsia="Yu Gothic Light" w:hAnsi="Cambria Math"/>
+                        </w:rPr>
+                        <m:t>30°</m:t>
+                      </m:r>
+                    </m:e>
+                  </m:d>
+                </m:e>
+              </m:func>
+              <m:r>
+                <m:rPr>
+                  <m:sty m:val="bi"/>
+                </m:rPr>
+                <w:rPr>
+                  <w:rFonts w:ascii="Cambria Math" w:eastAsia="Yu Gothic Light" w:hAnsi="Cambria Math"/>
+                </w:rPr>
+                <m:t>+ l</m:t>
+              </m:r>
+              <m:r>
+                <m:rPr>
+                  <m:sty m:val="bi"/>
+                </m:rPr>
+                <w:rPr>
+                  <w:rFonts w:ascii="Cambria Math" w:eastAsia="Yu Gothic Light" w:hAnsi="Cambria Math"/>
+                </w:rPr>
+                <m:t>7</m:t>
+              </m:r>
+            </m:e>
+          </m:d>
+          <m:r>
+            <m:rPr>
+              <m:sty m:val="bi"/>
+            </m:rPr>
+            <w:rPr>
+              <w:rFonts w:ascii="Cambria Math" w:eastAsia="Yu Gothic Light" w:hAnsi="Cambria Math"/>
+            </w:rPr>
+            <m:t>≅0,43 Nm</m:t>
+          </m:r>
+        </m:oMath>
+      </m:oMathPara>
+    </w:p>
+    <w:p>
+      <w:pPr>
+        <w:rPr>
+          <w:rFonts w:ascii="Verdana" w:eastAsia="Yu Gothic Light" w:hAnsi="Verdana"/>
+        </w:rPr>
+      </w:pPr>
+      <w:r>
+        <w:rPr>
+          <w:rFonts w:ascii="Verdana" w:eastAsia="Yu Gothic Light" w:hAnsi="Verdana"/>
+        </w:rPr>
+        <w:t>Co pokrywa się z wartością wyliczoną przez SAM 7.0, który podaje M</w:t>
+      </w:r>
+      <w:r>
+        <w:rPr>
+          <w:rFonts w:ascii="Verdana" w:eastAsia="Yu Gothic Light" w:hAnsi="Verdana"/>
+          <w:vertAlign w:val="subscript"/>
+        </w:rPr>
+        <w:t>g</w:t>
+      </w:r>
+      <w:r>
+        <w:rPr>
+          <w:rFonts w:ascii="Verdana" w:eastAsia="Yu Gothic Light" w:hAnsi="Verdana"/>
+        </w:rPr>
+        <w:t xml:space="preserve"> </w:t>
+      </w:r>
+      <m:oMath>
+        <m:r>
+          <w:rPr>
+            <w:rFonts w:ascii="Cambria Math" w:eastAsia="Yu Gothic Light" w:hAnsi="Cambria Math"/>
+          </w:rPr>
+          <m:t>≅</m:t>
+        </m:r>
+      </m:oMath>
+      <w:r>
+        <w:rPr>
+          <w:rFonts w:ascii="Verdana" w:eastAsia="Yu Gothic Light" w:hAnsi="Verdana"/>
+        </w:rPr>
+        <w:t xml:space="preserve"> 0,43Nm.</w:t>
+      </w:r>
+    </w:p>
+    <w:p>
+      <w:pPr>
+        <w:rPr>
+          <w:rFonts w:ascii="Verdana" w:eastAsia="Yu Gothic Light" w:hAnsi="Verdana"/>
+        </w:rPr>
+      </w:pPr>
+      <w:r>
+        <w:rPr>
+          <w:rFonts w:ascii="Verdana" w:eastAsia="Yu Gothic Light" w:hAnsi="Verdana"/>
+        </w:rPr>
+        <w:t>Ramie chwytaka</w:t>
+      </w:r>
+      <w:r>
+        <w:rPr>
+          <w:rFonts w:ascii="Verdana" w:eastAsia="Yu Gothic Light" w:hAnsi="Verdana"/>
+        </w:rPr>
+        <w:t xml:space="preserve"> ma przekrój kwadratu o boku 3mm, a sworzeń przechodzący przez ramię w miejscu przegubu osłabia konstrukcję</w:t>
+      </w:r>
+      <w:r>
+        <w:rPr>
+          <w:rFonts w:ascii="Verdana" w:eastAsia="Yu Gothic Light" w:hAnsi="Verdana"/>
+        </w:rPr>
+        <w:t>,</w:t>
+      </w:r>
+      <w:r>
+        <w:rPr>
+          <w:rFonts w:ascii="Verdana" w:eastAsia="Yu Gothic Light" w:hAnsi="Verdana"/>
+        </w:rPr>
+        <w:t xml:space="preserve"> więc wzór na wskaźnik wytrzymałości przyjmuje postać</w:t>
+      </w:r>
+    </w:p>
+    <w:p>
+      <w:pPr>
+        <w:rPr>
+          <w:rFonts w:ascii="Verdana" w:eastAsia="Yu Gothic Light" w:hAnsi="Verdana"/>
+          <w:b/>
+        </w:rPr>
+      </w:pPr>
+      <m:oMathPara>
+        <m:oMath>
+          <m:sSub>
+            <m:sSubPr>
+              <m:ctrlPr>
+                <w:rPr>
+                  <w:rFonts w:ascii="Cambria Math" w:eastAsia="Yu Gothic Light" w:hAnsi="Cambria Math"/>
+                  <w:b/>
+                  <w:i/>
+                </w:rPr>
+              </m:ctrlPr>
+            </m:sSubPr>
+            <m:e>
+              <m:r>
+                <m:rPr>
+                  <m:sty m:val="bi"/>
+                </m:rPr>
+                <w:rPr>
+                  <w:rFonts w:ascii="Cambria Math" w:eastAsia="Yu Gothic Light" w:hAnsi="Cambria Math"/>
+                </w:rPr>
+                <m:t>W</m:t>
+              </m:r>
+            </m:e>
+            <m:sub>
+              <m:r>
+                <m:rPr>
+                  <m:sty m:val="bi"/>
+                </m:rPr>
+                <w:rPr>
+                  <w:rFonts w:ascii="Cambria Math" w:eastAsia="Yu Gothic Light" w:hAnsi="Cambria Math"/>
+                </w:rPr>
+                <m:t>g</m:t>
+              </m:r>
+            </m:sub>
+          </m:sSub>
+          <m:r>
+            <m:rPr>
+              <m:sty m:val="bi"/>
+            </m:rPr>
+            <w:rPr>
+              <w:rFonts w:ascii="Cambria Math" w:eastAsia="Yu Gothic Light" w:hAnsi="Cambria Math"/>
+            </w:rPr>
+            <m:t xml:space="preserve">= </m:t>
+          </m:r>
+          <m:f>
+            <m:fPr>
+              <m:ctrlPr>
+                <w:rPr>
+                  <w:rFonts w:ascii="Cambria Math" w:eastAsia="Yu Gothic Light" w:hAnsi="Cambria Math"/>
+                  <w:b/>
+                  <w:i/>
+                </w:rPr>
+              </m:ctrlPr>
+            </m:fPr>
+            <m:num>
+              <m:r>
+                <m:rPr>
+                  <m:sty m:val="bi"/>
+                </m:rPr>
+                <w:rPr>
+                  <w:rFonts w:ascii="Cambria Math" w:eastAsia="Yu Gothic Light" w:hAnsi="Cambria Math"/>
+                </w:rPr>
+                <m:t>b(</m:t>
+              </m:r>
+              <m:sSup>
+                <m:sSupPr>
+                  <m:ctrlPr>
+                    <w:rPr>
+                      <w:rFonts w:ascii="Cambria Math" w:eastAsia="Yu Gothic Light" w:hAnsi="Cambria Math"/>
+                      <w:b/>
+                      <w:i/>
+                    </w:rPr>
+                  </m:ctrlPr>
+                </m:sSupPr>
+                <m:e>
+                  <m:r>
+                    <m:rPr>
+                      <m:sty m:val="bi"/>
+                    </m:rPr>
+                    <w:rPr>
+                      <w:rFonts w:ascii="Cambria Math" w:eastAsia="Yu Gothic Light" w:hAnsi="Cambria Math"/>
+                    </w:rPr>
+                    <m:t>h</m:t>
+                  </m:r>
+                </m:e>
+                <m:sup>
+                  <m:r>
+                    <m:rPr>
+                      <m:sty m:val="bi"/>
+                    </m:rPr>
+                    <w:rPr>
+                      <w:rFonts w:ascii="Cambria Math" w:eastAsia="Yu Gothic Light" w:hAnsi="Cambria Math"/>
+                    </w:rPr>
+                    <m:t>3</m:t>
+                  </m:r>
+                </m:sup>
+              </m:sSup>
+              <m:r>
+                <m:rPr>
+                  <m:sty m:val="bi"/>
+                </m:rPr>
+                <w:rPr>
+                  <w:rFonts w:ascii="Cambria Math" w:eastAsia="Yu Gothic Light" w:hAnsi="Cambria Math"/>
+                </w:rPr>
+                <m:t xml:space="preserve">- </m:t>
+              </m:r>
+              <m:sSup>
+                <m:sSupPr>
+                  <m:ctrlPr>
+                    <w:rPr>
+                      <w:rFonts w:ascii="Cambria Math" w:eastAsia="Yu Gothic Light" w:hAnsi="Cambria Math"/>
+                      <w:b/>
+                      <w:i/>
+                    </w:rPr>
+                  </m:ctrlPr>
+                </m:sSupPr>
+                <m:e>
+                  <m:r>
+                    <m:rPr>
+                      <m:sty m:val="bi"/>
+                    </m:rPr>
+                    <w:rPr>
+                      <w:rFonts w:ascii="Cambria Math" w:eastAsia="Yu Gothic Light" w:hAnsi="Cambria Math"/>
+                    </w:rPr>
+                    <m:t>d</m:t>
+                  </m:r>
+                </m:e>
+                <m:sup>
+                  <m:r>
+                    <m:rPr>
+                      <m:sty m:val="bi"/>
+                    </m:rPr>
+                    <w:rPr>
+                      <w:rFonts w:ascii="Cambria Math" w:eastAsia="Yu Gothic Light" w:hAnsi="Cambria Math"/>
+                    </w:rPr>
+                    <m:t>3</m:t>
+                  </m:r>
+                </m:sup>
+              </m:sSup>
+              <m:r>
+                <m:rPr>
+                  <m:sty m:val="bi"/>
+                </m:rPr>
+                <w:rPr>
+                  <w:rFonts w:ascii="Cambria Math" w:eastAsia="Yu Gothic Light" w:hAnsi="Cambria Math"/>
+                </w:rPr>
+                <m:t>)</m:t>
+              </m:r>
+            </m:num>
+            <m:den>
+              <m:r>
+                <m:rPr>
+                  <m:sty m:val="bi"/>
+                </m:rPr>
+                <w:rPr>
+                  <w:rFonts w:ascii="Cambria Math" w:eastAsia="Yu Gothic Light" w:hAnsi="Cambria Math"/>
+                </w:rPr>
+                <m:t>6</m:t>
+              </m:r>
+              <m:r>
+                <m:rPr>
+                  <m:sty m:val="bi"/>
+                </m:rPr>
+                <w:rPr>
+                  <w:rFonts w:ascii="Cambria Math" w:eastAsia="Yu Gothic Light" w:hAnsi="Cambria Math"/>
+                </w:rPr>
+                <m:t>h</m:t>
+              </m:r>
+            </m:den>
+          </m:f>
+          <m:r>
+            <m:rPr>
+              <m:sty m:val="bi"/>
+            </m:rPr>
+            <w:rPr>
+              <w:rFonts w:ascii="Cambria Math" w:eastAsia="Yu Gothic Light" w:hAnsi="Cambria Math"/>
+            </w:rPr>
+            <m:t xml:space="preserve"> ≅4,3 ∙ </m:t>
+          </m:r>
+          <m:sSup>
+            <m:sSupPr>
+              <m:ctrlPr>
+                <w:rPr>
+                  <w:rFonts w:ascii="Cambria Math" w:eastAsia="Yu Gothic Light" w:hAnsi="Cambria Math"/>
+                  <w:b/>
+                  <w:i/>
+                </w:rPr>
+              </m:ctrlPr>
+            </m:sSupPr>
+            <m:e>
+              <m:r>
+                <m:rPr>
+                  <m:sty m:val="bi"/>
+                </m:rPr>
+                <w:rPr>
+                  <w:rFonts w:ascii="Cambria Math" w:eastAsia="Yu Gothic Light" w:hAnsi="Cambria Math"/>
+                </w:rPr>
+                <m:t>10</m:t>
+              </m:r>
+            </m:e>
+            <m:sup>
+              <m:r>
+                <m:rPr>
+                  <m:sty m:val="bi"/>
+                </m:rPr>
+                <w:rPr>
+                  <w:rFonts w:ascii="Cambria Math" w:eastAsia="Yu Gothic Light" w:hAnsi="Cambria Math"/>
+                </w:rPr>
+                <m:t>-9</m:t>
+              </m:r>
+            </m:sup>
+          </m:sSup>
+          <m:r>
+            <m:rPr>
+              <m:sty m:val="bi"/>
+            </m:rPr>
+            <w:rPr>
+              <w:rFonts w:ascii="Cambria Math" w:eastAsia="Yu Gothic Light" w:hAnsi="Cambria Math"/>
+            </w:rPr>
+            <m:t xml:space="preserve"> </m:t>
+          </m:r>
+          <m:sSup>
+            <m:sSupPr>
+              <m:ctrlPr>
+                <w:rPr>
+                  <w:rFonts w:ascii="Cambria Math" w:eastAsia="Yu Gothic Light" w:hAnsi="Cambria Math"/>
+                  <w:b/>
+                  <w:i/>
+                </w:rPr>
+              </m:ctrlPr>
+            </m:sSupPr>
+            <m:e>
+              <m:r>
+                <m:rPr>
+                  <m:sty m:val="bi"/>
+                </m:rPr>
+                <w:rPr>
+                  <w:rFonts w:ascii="Cambria Math" w:eastAsia="Yu Gothic Light" w:hAnsi="Cambria Math"/>
+                </w:rPr>
+                <m:t>m</m:t>
+              </m:r>
+            </m:e>
+            <m:sup>
+              <m:r>
+                <m:rPr>
+                  <m:sty m:val="bi"/>
+                </m:rPr>
+                <w:rPr>
+                  <w:rFonts w:ascii="Cambria Math" w:eastAsia="Yu Gothic Light" w:hAnsi="Cambria Math"/>
+                </w:rPr>
+                <m:t>3</m:t>
+              </m:r>
+            </m:sup>
+          </m:sSup>
+        </m:oMath>
+      </m:oMathPara>
+    </w:p>
+    <w:p>
+      <w:pPr>
+        <w:rPr>
+          <w:rFonts w:ascii="Verdana" w:eastAsia="Yu Gothic Light" w:hAnsi="Verdana"/>
+        </w:rPr>
+      </w:pPr>
+      <w:r>
+        <w:rPr>
+          <w:rFonts w:ascii="Verdana" w:eastAsia="Yu Gothic Light" w:hAnsi="Verdana"/>
+        </w:rPr>
+        <w:t>Na podstawie wyżej wyznaczonych wartości wyznaczono warunek wytrzymałościowy wyrażony poniższym wzorem</w:t>
+      </w:r>
+    </w:p>
+    <w:p>
+      <w:pPr>
+        <w:rPr>
+          <w:rFonts w:ascii="Verdana" w:eastAsia="Yu Gothic Light" w:hAnsi="Verdana"/>
+          <w:b/>
+        </w:rPr>
+      </w:pPr>
+      <m:oMathPara>
+        <m:oMath>
+          <m:sSub>
+            <m:sSubPr>
+              <m:ctrlPr>
+                <w:rPr>
+                  <w:rFonts w:ascii="Cambria Math" w:eastAsia="Yu Gothic Light" w:hAnsi="Cambria Math"/>
+                  <w:b/>
+                  <w:i/>
+                </w:rPr>
+              </m:ctrlPr>
+            </m:sSubPr>
+            <m:e>
+              <m:r>
+                <m:rPr>
+                  <m:sty m:val="bi"/>
+                </m:rPr>
+                <w:rPr>
+                  <w:rFonts w:ascii="Cambria Math" w:eastAsia="Yu Gothic Light" w:hAnsi="Cambria Math"/>
+                </w:rPr>
+                <m:t>σ</m:t>
+              </m:r>
+            </m:e>
+            <m:sub>
+              <m:r>
+                <m:rPr>
+                  <m:sty m:val="bi"/>
+                </m:rPr>
+                <w:rPr>
+                  <w:rFonts w:ascii="Cambria Math" w:eastAsia="Yu Gothic Light" w:hAnsi="Cambria Math"/>
+                </w:rPr>
+                <m:t>gmax</m:t>
+              </m:r>
+            </m:sub>
+          </m:sSub>
+          <m:r>
+            <m:rPr>
+              <m:sty m:val="bi"/>
+            </m:rPr>
+            <w:rPr>
+              <w:rFonts w:ascii="Cambria Math" w:eastAsia="Yu Gothic Light" w:hAnsi="Cambria Math"/>
+            </w:rPr>
+            <m:t xml:space="preserve">= </m:t>
+          </m:r>
+          <m:f>
+            <m:fPr>
+              <m:ctrlPr>
+                <w:rPr>
+                  <w:rFonts w:ascii="Cambria Math" w:eastAsia="Yu Gothic Light" w:hAnsi="Cambria Math"/>
+                  <w:b/>
+                  <w:i/>
+                </w:rPr>
+              </m:ctrlPr>
+            </m:fPr>
+            <m:num>
+              <m:sSub>
+                <m:sSubPr>
+                  <m:ctrlPr>
+                    <w:rPr>
+                      <w:rFonts w:ascii="Cambria Math" w:eastAsia="Yu Gothic Light" w:hAnsi="Cambria Math"/>
+                      <w:b/>
+                      <w:i/>
+                    </w:rPr>
+                  </m:ctrlPr>
+                </m:sSubPr>
+                <m:e>
+                  <m:r>
+                    <m:rPr>
+                      <m:sty m:val="bi"/>
+                    </m:rPr>
+                    <w:rPr>
+                      <w:rFonts w:ascii="Cambria Math" w:eastAsia="Yu Gothic Light" w:hAnsi="Cambria Math"/>
+                    </w:rPr>
+                    <m:t>M</m:t>
+                  </m:r>
+                </m:e>
+                <m:sub>
+                  <m:r>
+                    <m:rPr>
+                      <m:sty m:val="bi"/>
+                    </m:rPr>
+                    <w:rPr>
+                      <w:rFonts w:ascii="Cambria Math" w:eastAsia="Yu Gothic Light" w:hAnsi="Cambria Math"/>
+                    </w:rPr>
+                    <m:t>g</m:t>
+                  </m:r>
+                </m:sub>
+              </m:sSub>
+            </m:num>
+            <m:den>
+              <m:sSub>
+                <m:sSubPr>
+                  <m:ctrlPr>
+                    <w:rPr>
+                      <w:rFonts w:ascii="Cambria Math" w:eastAsia="Yu Gothic Light" w:hAnsi="Cambria Math"/>
+                      <w:b/>
+                      <w:i/>
+                    </w:rPr>
+                  </m:ctrlPr>
+                </m:sSubPr>
+                <m:e>
+                  <m:r>
+                    <m:rPr>
+                      <m:sty m:val="bi"/>
+                    </m:rPr>
+                    <w:rPr>
+                      <w:rFonts w:ascii="Cambria Math" w:eastAsia="Yu Gothic Light" w:hAnsi="Cambria Math"/>
+                    </w:rPr>
+                    <m:t>W</m:t>
+                  </m:r>
+                </m:e>
+                <m:sub>
+                  <m:r>
+                    <m:rPr>
+                      <m:sty m:val="bi"/>
+                    </m:rPr>
+                    <w:rPr>
+                      <w:rFonts w:ascii="Cambria Math" w:eastAsia="Yu Gothic Light" w:hAnsi="Cambria Math"/>
+                    </w:rPr>
+                    <m:t>g</m:t>
+                  </m:r>
+                </m:sub>
+              </m:sSub>
+            </m:den>
+          </m:f>
+          <m:r>
+            <m:rPr>
+              <m:sty m:val="bi"/>
+            </m:rPr>
+            <w:rPr>
+              <w:rFonts w:ascii="Cambria Math" w:eastAsia="Yu Gothic Light" w:hAnsi="Cambria Math"/>
+            </w:rPr>
+            <m:t xml:space="preserve"> ≅100 MPa</m:t>
+          </m:r>
+          <m:r>
+            <w:rPr>
+              <w:rFonts w:ascii="Cambria Math" w:eastAsia="Yu Gothic Light" w:hAnsi="Cambria Math"/>
+            </w:rPr>
+            <m:t xml:space="preserve"> </m:t>
+          </m:r>
+          <m:r>
+            <m:rPr>
+              <m:sty m:val="bi"/>
+            </m:rPr>
+            <w:rPr>
+              <w:rFonts w:ascii="Cambria Math" w:eastAsia="Yu Gothic Light" w:hAnsi="Cambria Math"/>
+            </w:rPr>
+            <m:t>&lt;</m:t>
+          </m:r>
+          <m:sSub>
+            <m:sSubPr>
+              <m:ctrlPr>
+                <w:rPr>
+                  <w:rFonts w:ascii="Cambria Math" w:eastAsia="Yu Gothic Light" w:hAnsi="Cambria Math"/>
+                  <w:b/>
+                  <w:i/>
+                </w:rPr>
+              </m:ctrlPr>
+            </m:sSubPr>
+            <m:e>
+              <m:r>
+                <m:rPr>
+                  <m:sty m:val="bi"/>
+                </m:rPr>
+                <w:rPr>
+                  <w:rFonts w:ascii="Cambria Math" w:eastAsia="Yu Gothic Light" w:hAnsi="Cambria Math"/>
+                </w:rPr>
+                <m:t>k</m:t>
+              </m:r>
+            </m:e>
+            <m:sub>
+              <m:r>
+                <m:rPr>
+                  <m:sty m:val="bi"/>
+                </m:rPr>
+                <w:rPr>
+                  <w:rFonts w:ascii="Cambria Math" w:eastAsia="Yu Gothic Light" w:hAnsi="Cambria Math"/>
+                </w:rPr>
+                <m:t>g</m:t>
+              </m:r>
+            </m:sub>
+          </m:sSub>
+          <m:r>
+            <m:rPr>
+              <m:sty m:val="bi"/>
+            </m:rPr>
+            <w:rPr>
+              <w:rFonts w:ascii="Cambria Math" w:eastAsia="Yu Gothic Light" w:hAnsi="Cambria Math"/>
+            </w:rPr>
+            <m:t>= 125 MPa</m:t>
+          </m:r>
+        </m:oMath>
+      </m:oMathPara>
+    </w:p>
+    <w:p>
+      <w:pPr>
+        <w:rPr>
+          <w:rFonts w:ascii="Verdana" w:eastAsia="Yu Gothic Light" w:hAnsi="Verdana"/>
+        </w:rPr>
+      </w:pPr>
+      <w:r>
+        <w:rPr>
+          <w:rFonts w:ascii="Verdana" w:eastAsia="Yu Gothic Light" w:hAnsi="Verdana"/>
+        </w:rPr>
+        <w:t>Stal 10 normalizowana którą wybrano na wykonanie ramion chwytaka posiada</w:t>
+      </w:r>
+      <w:r>
+        <w:rPr>
+          <w:rFonts w:ascii="Verdana" w:eastAsia="Yu Gothic Light" w:hAnsi="Verdana"/>
+        </w:rPr>
+        <w:t xml:space="preserve"> wytrzymałość na zginanie k</w:t>
+      </w:r>
+      <w:r>
+        <w:rPr>
+          <w:rFonts w:ascii="Verdana" w:eastAsia="Yu Gothic Light" w:hAnsi="Verdana"/>
+          <w:vertAlign w:val="subscript"/>
+        </w:rPr>
+        <w:t>g</w:t>
+      </w:r>
+      <w:r>
+        <w:rPr>
+          <w:rFonts w:ascii="Verdana" w:eastAsia="Yu Gothic Light" w:hAnsi="Verdana"/>
+        </w:rPr>
+        <w:t xml:space="preserve"> = 125 </w:t>
+      </w:r>
+      <w:proofErr w:type="spellStart"/>
+      <w:r>
+        <w:rPr>
+          <w:rFonts w:ascii="Verdana" w:eastAsia="Yu Gothic Light" w:hAnsi="Verdana"/>
+        </w:rPr>
+        <w:t>MPa</w:t>
+      </w:r>
+      <w:proofErr w:type="spellEnd"/>
+      <w:r>
+        <w:rPr>
+          <w:rFonts w:ascii="Verdana" w:eastAsia="Yu Gothic Light" w:hAnsi="Verdana"/>
+        </w:rPr>
+        <w:t>, co oznacza że warunek wytrzymałości na zginanie został spełniony.</w:t>
+      </w:r>
+    </w:p>
+    <w:p>
+      <w:pPr>
+        <w:rPr>
+          <w:rFonts w:ascii="Verdana" w:eastAsia="Yu Gothic Light" w:hAnsi="Verdana"/>
+        </w:rPr>
+      </w:pPr>
+    </w:p>
+    <w:p>
+      <w:pPr>
+        <w:rPr>
+          <w:rFonts w:ascii="Verdana" w:eastAsia="Yu Gothic Light" w:hAnsi="Verdana"/>
+        </w:rPr>
+      </w:pPr>
+      <w:r>
+        <w:rPr>
+          <w:rFonts w:ascii="Verdana" w:eastAsia="Yu Gothic Light" w:hAnsi="Verdana"/>
+        </w:rPr>
         <w:t xml:space="preserve">[1] </w:t>
       </w:r>
       <w:hyperlink r:id="rId21" w:history="1">
@@ -14167,7 +15283,7 @@
                 <w:b/>
                 <w:noProof/>
               </w:rPr>
-              <w:t>14</w:t>
+              <w:t>1</w:t>
             </w:r>
           </w:fldSimple>
         </w:p>
@@ -14720,10 +15836,10 @@
                   <c:v>0</c:v>
                 </c:pt>
                 <c:pt idx="1">
-                  <c:v>0.19999999999999951</c:v>
+                  <c:v>0.19999999999999962</c:v>
                 </c:pt>
                 <c:pt idx="2">
-                  <c:v>0.39999999999999919</c:v>
+                  <c:v>0.39999999999999947</c:v>
                 </c:pt>
                 <c:pt idx="3">
                   <c:v>0.60000000000000164</c:v>
@@ -14735,10 +15851,10 @@
                   <c:v>1</c:v>
                 </c:pt>
                 <c:pt idx="6">
-                  <c:v>1.1999999999999982</c:v>
+                  <c:v>1.1999999999999977</c:v>
                 </c:pt>
                 <c:pt idx="7">
-                  <c:v>1.3999999999999972</c:v>
+                  <c:v>1.3999999999999968</c:v>
                 </c:pt>
                 <c:pt idx="8">
                   <c:v>1.6000000000000021</c:v>
@@ -14930,19 +16046,19 @@
                   <c:v>14</c:v>
                 </c:pt>
                 <c:pt idx="71">
-                  <c:v>14.199999999999912</c:v>
+                  <c:v>14.199999999999916</c:v>
                 </c:pt>
                 <c:pt idx="72">
-                  <c:v>14.399999999999912</c:v>
+                  <c:v>14.399999999999919</c:v>
                 </c:pt>
                 <c:pt idx="73">
-                  <c:v>14.599999999999911</c:v>
+                  <c:v>14.599999999999916</c:v>
                 </c:pt>
                 <c:pt idx="74">
                   <c:v>14.799999999999899</c:v>
                 </c:pt>
                 <c:pt idx="75">
-                  <c:v>14.999999999999915</c:v>
+                  <c:v>14.999999999999922</c:v>
                 </c:pt>
               </c:numCache>
             </c:numRef>
@@ -14960,7 +16076,7 @@
                   <c:v>0.26449795209350663</c:v>
                 </c:pt>
                 <c:pt idx="2">
-                  <c:v>0.52474160042882656</c:v>
+                  <c:v>0.52474160042882712</c:v>
                 </c:pt>
                 <c:pt idx="3">
                   <c:v>0.7807940757452555</c:v>
@@ -14969,13 +16085,13 @@
                   <c:v>1.032718744534634</c:v>
                 </c:pt>
                 <c:pt idx="5">
-                  <c:v>1.2805791048577162</c:v>
+                  <c:v>1.2805791048577166</c:v>
                 </c:pt>
                 <c:pt idx="6">
                   <c:v>1.5244386896145659</c:v>
                 </c:pt>
                 <c:pt idx="7">
-                  <c:v>1.7643609769284265</c:v>
+                  <c:v>1.7643609769284267</c:v>
                 </c:pt>
                 <c:pt idx="8">
                   <c:v>2.0004093073052722</c:v>
@@ -14984,7 +16100,7 @@
                   <c:v>2.2326468072361969</c:v>
                 </c:pt>
                 <c:pt idx="10">
-                  <c:v>2.4611363189157194</c:v>
+                  <c:v>2.4611363189157203</c:v>
                 </c:pt>
                 <c:pt idx="11">
                   <c:v>2.6859403357567722</c:v>
@@ -14993,22 +16109,22 @@
                   <c:v>2.9071209433902792</c:v>
                 </c:pt>
                 <c:pt idx="13">
-                  <c:v>3.1247397658470981</c:v>
+                  <c:v>3.1247397658470999</c:v>
                 </c:pt>
                 <c:pt idx="14">
-                  <c:v>3.338857916629018</c:v>
+                  <c:v>3.3388579166290171</c:v>
                 </c:pt>
                 <c:pt idx="15">
                   <c:v>3.5495359543854299</c:v>
                 </c:pt>
                 <c:pt idx="16">
-                  <c:v>3.7568338429225396</c:v>
+                  <c:v>3.7568338429225405</c:v>
                 </c:pt>
                 <c:pt idx="17">
                   <c:v>3.9608109152829312</c:v>
                 </c:pt>
                 <c:pt idx="18">
-                  <c:v>4.161525841643039</c:v>
+                  <c:v>4.1615258416430372</c:v>
                 </c:pt>
                 <c:pt idx="19">
                   <c:v>4.3590366007876007</c:v>
@@ -15026,7 +16142,7 @@
                   <c:v>5.1181720180135351</c:v>
                 </c:pt>
                 <c:pt idx="24">
-                  <c:v>5.3005058308589472</c:v>
+                  <c:v>5.3005058308589437</c:v>
                 </c:pt>
                 <c:pt idx="25">
                   <c:v>5.4799676272997004</c:v>
@@ -15038,10 +16154,10 @@
                   <c:v>5.8304847345383699</c:v>
                 </c:pt>
                 <c:pt idx="28">
-                  <c:v>6.0016427808110455</c:v>
+                  <c:v>6.00164278081105</c:v>
                 </c:pt>
                 <c:pt idx="29">
-                  <c:v>6.1701342723835344</c:v>
+                  <c:v>6.1701342723835326</c:v>
                 </c:pt>
                 <c:pt idx="30">
                   <c:v>6.3360085127594097</c:v>
@@ -15059,7 +16175,7 @@
                   <c:v>6.9742900576610403</c:v>
                 </c:pt>
                 <c:pt idx="35">
-                  <c:v>7.1277886452069072</c:v>
+                  <c:v>7.1277886452069046</c:v>
                 </c:pt>
                 <c:pt idx="36">
                   <c:v>7.2789484674524774</c:v>
@@ -15068,7 +16184,7 @@
                   <c:v>7.4278130811706724</c:v>
                 </c:pt>
                 <c:pt idx="38">
-                  <c:v>7.5744252413561872</c:v>
+                  <c:v>7.5744252413561854</c:v>
                 </c:pt>
                 <c:pt idx="39">
                   <c:v>7.7188269084502545</c:v>
@@ -15095,25 +16211,25 @@
                   <c:v>8.6711064510958487</c:v>
                 </c:pt>
                 <c:pt idx="47">
-                  <c:v>8.7992422190877448</c:v>
+                  <c:v>8.7992422190877484</c:v>
                 </c:pt>
                 <c:pt idx="48">
-                  <c:v>8.9255108329012529</c:v>
+                  <c:v>8.9255108329012582</c:v>
                 </c:pt>
                 <c:pt idx="49">
-                  <c:v>9.049946811583041</c:v>
+                  <c:v>9.0499468115830464</c:v>
                 </c:pt>
                 <c:pt idx="50">
-                  <c:v>9.1725839874892916</c:v>
+                  <c:v>9.1725839874892987</c:v>
                 </c:pt>
                 <c:pt idx="51">
-                  <c:v>9.2934555174749089</c:v>
+                  <c:v>9.2934555174749143</c:v>
                 </c:pt>
                 <c:pt idx="52">
-                  <c:v>9.412593894162379</c:v>
+                  <c:v>9.4125938941623826</c:v>
                 </c:pt>
                 <c:pt idx="53">
-                  <c:v>9.5300309572643442</c:v>
+                  <c:v>9.5300309572643478</c:v>
                 </c:pt>
                 <c:pt idx="54">
                   <c:v>9.6457979049365949</c:v>
@@ -15122,19 +16238,19 @@
                   <c:v>9.759925305139701</c:v>
                 </c:pt>
                 <c:pt idx="56">
-                  <c:v>9.8724431069898824</c:v>
+                  <c:v>9.8724431069898859</c:v>
                 </c:pt>
                 <c:pt idx="57">
-                  <c:v>9.9833806520809087</c:v>
+                  <c:v>9.9833806520809123</c:v>
                 </c:pt>
                 <c:pt idx="58">
-                  <c:v>10.092766685761211</c:v>
+                  <c:v>10.092766685761216</c:v>
                 </c:pt>
                 <c:pt idx="59">
                   <c:v>10.200629368350651</c:v>
                 </c:pt>
                 <c:pt idx="60">
-                  <c:v>10.306996286284523</c:v>
+                  <c:v>10.306996286284527</c:v>
                 </c:pt>
                 <c:pt idx="61">
                   <c:v>10.411894463171631</c:v>
@@ -15149,7 +16265,7 @@
                   <c:v>10.718038570702458</c:v>
                 </c:pt>
                 <c:pt idx="65">
-                  <c:v>10.817321144357098</c:v>
+                  <c:v>10.817321144357095</c:v>
                 </c:pt>
                 <c:pt idx="66">
                   <c:v>10.915262032407536</c:v>
@@ -15167,13 +16283,13 @@
                   <c:v>11.294078917323448</c:v>
                 </c:pt>
                 <c:pt idx="71">
-                  <c:v>11.385659848729757</c:v>
+                  <c:v>11.385659848729766</c:v>
                 </c:pt>
                 <c:pt idx="72">
-                  <c:v>11.476035202056819</c:v>
+                  <c:v>11.476035202056822</c:v>
                 </c:pt>
                 <c:pt idx="73">
-                  <c:v>11.565226066672301</c:v>
+                  <c:v>11.565226066672302</c:v>
                 </c:pt>
                 <c:pt idx="74">
                   <c:v>11.653253101487518</c:v>
@@ -15186,11 +16302,11 @@
           </c:val>
         </c:ser>
         <c:marker val="1"/>
-        <c:axId val="81593088"/>
-        <c:axId val="81595392"/>
+        <c:axId val="145676160"/>
+        <c:axId val="145684352"/>
       </c:lineChart>
       <c:catAx>
-        <c:axId val="81593088"/>
+        <c:axId val="145676160"/>
         <c:scaling>
           <c:orientation val="minMax"/>
         </c:scaling>
@@ -15219,7 +16335,7 @@
         </c:title>
         <c:numFmt formatCode="General" sourceLinked="1"/>
         <c:tickLblPos val="nextTo"/>
-        <c:crossAx val="81595392"/>
+        <c:crossAx val="145684352"/>
         <c:crosses val="autoZero"/>
         <c:auto val="1"/>
         <c:lblAlgn val="ctr"/>
@@ -15228,7 +16344,7 @@
         <c:tickMarkSkip val="5"/>
       </c:catAx>
       <c:valAx>
-        <c:axId val="81595392"/>
+        <c:axId val="145684352"/>
         <c:scaling>
           <c:orientation val="minMax"/>
           <c:max val="12"/>
@@ -15260,7 +16376,7 @@
         <c:numFmt formatCode="General" sourceLinked="1"/>
         <c:majorTickMark val="cross"/>
         <c:tickLblPos val="nextTo"/>
-        <c:crossAx val="81593088"/>
+        <c:crossAx val="145676160"/>
         <c:crosses val="autoZero"/>
         <c:crossBetween val="between"/>
         <c:majorUnit val="1"/>
@@ -15274,6 +16390,7 @@
 
 <file path=word/charts/chart2.xml><?xml version="1.0" encoding="utf-8"?>
 <c:chartSpace xmlns:c="http://schemas.openxmlformats.org/drawingml/2006/chart" xmlns:a="http://schemas.openxmlformats.org/drawingml/2006/main" xmlns:r="http://schemas.openxmlformats.org/officeDocument/2006/relationships">
+  <c:date1904 val="1"/>
   <c:lang val="pl-PL"/>
   <c:chart>
     <c:title>
@@ -15347,10 +16464,10 @@
                   <c:v>0</c:v>
                 </c:pt>
                 <c:pt idx="1">
-                  <c:v>0.19999999999999948</c:v>
+                  <c:v>0.19999999999999954</c:v>
                 </c:pt>
                 <c:pt idx="2">
-                  <c:v>0.39999999999999919</c:v>
+                  <c:v>0.39999999999999947</c:v>
                 </c:pt>
                 <c:pt idx="3">
                   <c:v>0.60000000000000164</c:v>
@@ -15362,10 +16479,10 @@
                   <c:v>1</c:v>
                 </c:pt>
                 <c:pt idx="6">
-                  <c:v>1.1999999999999982</c:v>
+                  <c:v>1.1999999999999977</c:v>
                 </c:pt>
                 <c:pt idx="7">
-                  <c:v>1.3999999999999972</c:v>
+                  <c:v>1.3999999999999968</c:v>
                 </c:pt>
                 <c:pt idx="8">
                   <c:v>1.6000000000000021</c:v>
@@ -15557,19 +16674,19 @@
                   <c:v>14</c:v>
                 </c:pt>
                 <c:pt idx="71">
-                  <c:v>14.199999999999912</c:v>
+                  <c:v>14.199999999999916</c:v>
                 </c:pt>
                 <c:pt idx="72">
-                  <c:v>14.399999999999912</c:v>
+                  <c:v>14.399999999999919</c:v>
                 </c:pt>
                 <c:pt idx="73">
-                  <c:v>14.599999999999911</c:v>
+                  <c:v>14.599999999999916</c:v>
                 </c:pt>
                 <c:pt idx="74">
                   <c:v>14.799999999999899</c:v>
                 </c:pt>
                 <c:pt idx="75">
-                  <c:v>14.999999999999915</c:v>
+                  <c:v>14.999999999999922</c:v>
                 </c:pt>
               </c:numCache>
             </c:numRef>
@@ -15581,10 +16698,10 @@
                 <c:formatCode>General</c:formatCode>
                 <c:ptCount val="76"/>
                 <c:pt idx="0">
-                  <c:v>13.33230332431172</c:v>
+                  <c:v>13.332303324311718</c:v>
                 </c:pt>
                 <c:pt idx="1">
-                  <c:v>13.118015176818851</c:v>
+                  <c:v>13.118015176818847</c:v>
                 </c:pt>
                 <c:pt idx="2">
                   <c:v>12.906875839482804</c:v>
@@ -15593,16 +16710,16 @@
                   <c:v>12.698899833037487</c:v>
                 </c:pt>
                 <c:pt idx="4">
-                  <c:v>12.494096276975068</c:v>
+                  <c:v>12.494096276975073</c:v>
                 </c:pt>
                 <c:pt idx="5">
-                  <c:v>12.292469270806928</c:v>
+                  <c:v>12.292469270806935</c:v>
                 </c:pt>
                 <c:pt idx="6">
                   <c:v>12.094018258232014</c:v>
                 </c:pt>
                 <c:pt idx="7">
-                  <c:v>11.898738374329634</c:v>
+                  <c:v>11.898738374329637</c:v>
                 </c:pt>
                 <c:pt idx="8">
                   <c:v>11.706620775977608</c:v>
@@ -15617,16 +16734,16 @@
                   <c:v>11.149100069420149</c:v>
                 </c:pt>
                 <c:pt idx="12">
-                  <c:v>10.96947426826088</c:v>
+                  <c:v>10.969474268260884</c:v>
                 </c:pt>
                 <c:pt idx="13">
-                  <c:v>10.792917293506223</c:v>
+                  <c:v>10.792917293506227</c:v>
                 </c:pt>
                 <c:pt idx="14">
                   <c:v>10.619402473392192</c:v>
                 </c:pt>
                 <c:pt idx="15">
-                  <c:v>10.448901030536522</c:v>
+                  <c:v>10.448901030536517</c:v>
                 </c:pt>
                 <c:pt idx="16">
                   <c:v>10.281382291919551</c:v>
@@ -15635,16 +16752,16 @@
                   <c:v>10.116813886001149</c:v>
                 </c:pt>
                 <c:pt idx="18">
-                  <c:v>9.9551619275066674</c:v>
+                  <c:v>9.9551619275066709</c:v>
                 </c:pt>
                 <c:pt idx="19">
-                  <c:v>9.7963911904148198</c:v>
+                  <c:v>9.7963911904148127</c:v>
                 </c:pt>
                 <c:pt idx="20">
                   <c:v>9.6404652696789057</c:v>
                 </c:pt>
                 <c:pt idx="21">
-                  <c:v>9.487346732205717</c:v>
+                  <c:v>9.4873467322057206</c:v>
                 </c:pt>
                 <c:pt idx="22">
                   <c:v>9.3369972576104256</c:v>
@@ -15659,7 +16776,7 @@
                   <c:v>8.9021693855842567</c:v>
                 </c:pt>
                 <c:pt idx="26">
-                  <c:v>8.7624996088340126</c:v>
+                  <c:v>8.7624996088340161</c:v>
                 </c:pt>
                 <c:pt idx="27">
                   <c:v>8.6253982572408709</c:v>
@@ -15668,7 +16785,7 @@
                   <c:v>8.4908241322744686</c:v>
                 </c:pt>
                 <c:pt idx="29">
-                  <c:v>8.3587358880879243</c:v>
+                  <c:v>8.3587358880879279</c:v>
                 </c:pt>
                 <c:pt idx="30">
                   <c:v>8.2290921076096897</c:v>
@@ -15677,19 +16794,19 @@
                   <c:v>8.1018513724688859</c:v>
                 </c:pt>
                 <c:pt idx="32">
-                  <c:v>7.9769723271246757</c:v>
+                  <c:v>7.9769723271246793</c:v>
                 </c:pt>
                 <c:pt idx="33">
-                  <c:v>7.8544137375551051</c:v>
+                  <c:v>7.8544137375551033</c:v>
                 </c:pt>
                 <c:pt idx="34">
-                  <c:v>7.7341345448437497</c:v>
+                  <c:v>7.734134544843748</c:v>
                 </c:pt>
                 <c:pt idx="35">
                   <c:v>7.6160939139861084</c:v>
                 </c:pt>
                 <c:pt idx="36">
-                  <c:v>7.5002512782226685</c:v>
+                  <c:v>7.5002512782226693</c:v>
                 </c:pt>
                 <c:pt idx="37">
                   <c:v>7.3865663791895662</c:v>
@@ -15698,7 +16815,7 @@
                   <c:v>7.2749993031628994</c:v>
                 </c:pt>
                 <c:pt idx="39">
-                  <c:v>7.1655105136582309</c:v>
+                  <c:v>7.1655105136582273</c:v>
                 </c:pt>
                 <c:pt idx="40">
                   <c:v>7.0580608806329694</c:v>
@@ -15713,7 +16830,7 @@
                   <c:v>6.7475622430615303</c:v>
                 </c:pt>
                 <c:pt idx="44">
-                  <c:v>6.6478869153780948</c:v>
+                  <c:v>6.6478869153780931</c:v>
                 </c:pt>
                 <c:pt idx="45">
                   <c:v>6.5500620032522514</c:v>
@@ -15725,7 +16842,7 @@
                   <c:v>6.3598189973932895</c:v>
                 </c:pt>
                 <c:pt idx="48">
-                  <c:v>6.2673300334402118</c:v>
+                  <c:v>6.26733003344021</c:v>
                 </c:pt>
                 <c:pt idx="49">
                   <c:v>6.1765497617130114</c:v>
@@ -15743,7 +16860,7 @@
                   <c:v>5.8298429294715692</c:v>
                 </c:pt>
                 <c:pt idx="54">
-                  <c:v>5.7471065612977039</c:v>
+                  <c:v>5.7471065612977004</c:v>
                 </c:pt>
                 <c:pt idx="55">
                   <c:v>5.6658830255445629</c:v>
@@ -15761,10 +16878,10 @@
                   <c:v>5.3555124895863075</c:v>
                 </c:pt>
                 <c:pt idx="60">
-                  <c:v>5.2814044914027276</c:v>
+                  <c:v>5.2814044914027303</c:v>
                 </c:pt>
                 <c:pt idx="61">
-                  <c:v>5.2086337861351595</c:v>
+                  <c:v>5.2086337861351613</c:v>
                 </c:pt>
                 <c:pt idx="62">
                   <c:v>5.1371730529035382</c:v>
@@ -15776,16 +16893,16 @@
                   <c:v>4.9980749131690958</c:v>
                 </c:pt>
                 <c:pt idx="65">
-                  <c:v>4.9303855408889383</c:v>
+                  <c:v>4.9303855408889365</c:v>
                 </c:pt>
                 <c:pt idx="66">
                   <c:v>4.8639021961813693</c:v>
                 </c:pt>
                 <c:pt idx="67">
-                  <c:v>4.7986001955061734</c:v>
+                  <c:v>4.7986001955061761</c:v>
                 </c:pt>
                 <c:pt idx="68">
-                  <c:v>4.7344553624672772</c:v>
+                  <c:v>4.7344553624672754</c:v>
                 </c:pt>
                 <c:pt idx="69">
                   <c:v>4.6714440204681313</c:v>
@@ -15806,18 +16923,18 @@
                   <c:v>4.3725950218987775</c:v>
                 </c:pt>
                 <c:pt idx="75">
-                  <c:v>4.31591444212913</c:v>
+                  <c:v>4.3159144421291282</c:v>
                 </c:pt>
               </c:numCache>
             </c:numRef>
           </c:val>
         </c:ser>
         <c:marker val="1"/>
-        <c:axId val="108878848"/>
-        <c:axId val="108882176"/>
+        <c:axId val="126281600"/>
+        <c:axId val="145625088"/>
       </c:lineChart>
       <c:catAx>
-        <c:axId val="108878848"/>
+        <c:axId val="126281600"/>
         <c:scaling>
           <c:orientation val="minMax"/>
         </c:scaling>
@@ -15846,7 +16963,7 @@
         </c:title>
         <c:numFmt formatCode="General" sourceLinked="1"/>
         <c:tickLblPos val="nextTo"/>
-        <c:crossAx val="108882176"/>
+        <c:crossAx val="145625088"/>
         <c:crosses val="autoZero"/>
         <c:auto val="1"/>
         <c:lblAlgn val="ctr"/>
@@ -15854,7 +16971,7 @@
         <c:tickLblSkip val="5"/>
       </c:catAx>
       <c:valAx>
-        <c:axId val="108882176"/>
+        <c:axId val="145625088"/>
         <c:scaling>
           <c:orientation val="minMax"/>
         </c:scaling>
@@ -15884,7 +17001,7 @@
         </c:title>
         <c:numFmt formatCode="General" sourceLinked="1"/>
         <c:tickLblPos val="nextTo"/>
-        <c:crossAx val="108878848"/>
+        <c:crossAx val="126281600"/>
         <c:crosses val="autoZero"/>
         <c:crossBetween val="between"/>
       </c:valAx>
@@ -15997,6 +17114,7 @@
     <w:rsid w:val="00473F60"/>
     <w:rsid w:val="004F5F46"/>
     <w:rsid w:val="00524B37"/>
+    <w:rsid w:val="00897019"/>
     <w:rsid w:val="00CB60AC"/>
     <w:rsid w:val="00F159ED"/>
   </w:rsids>
@@ -16222,7 +17340,7 @@
     <w:basedOn w:val="Domylnaczcionkaakapitu"/>
     <w:uiPriority w:val="99"/>
     <w:semiHidden/>
-    <w:rsid w:val="00F159ED"/>
+    <w:rsid w:val="00897019"/>
     <w:rPr>
       <w:color w:val="808080"/>
     </w:rPr>

</xml_diff>

<commit_message>
Dodano Model w inventorze i skończono obliczenia
</commit_message>
<xml_diff>
--- a/Projekt chwytaka - Wojciech Dziuba.docx
+++ b/Projekt chwytaka - Wojciech Dziuba.docx
@@ -240,7 +240,19 @@
           <w:rPr>
             <w:rFonts w:ascii="Cambria Math" w:eastAsia="Yu Gothic Light" w:hAnsi="Cambria Math"/>
           </w:rPr>
-          <m:t>d=18mm</m:t>
+          <m:t>d</m:t>
+        </m:r>
+        <m:r>
+          <w:rPr>
+            <w:rFonts w:ascii="Cambria Math" w:eastAsia="Yu Gothic Light" w:hAnsi="Cambria Math"/>
+          </w:rPr>
+          <m:t>=34</m:t>
+        </m:r>
+        <m:r>
+          <w:rPr>
+            <w:rFonts w:ascii="Cambria Math" w:eastAsia="Yu Gothic Light" w:hAnsi="Cambria Math"/>
+          </w:rPr>
+          <m:t>mm</m:t>
         </m:r>
       </m:oMath>
       <w:r>
@@ -254,7 +266,19 @@
           <w:rPr>
             <w:rFonts w:ascii="Cambria Math" w:eastAsia="Yu Gothic Light" w:hAnsi="Cambria Math"/>
           </w:rPr>
-          <m:t>l=30÷100mm</m:t>
+          <m:t>l</m:t>
+        </m:r>
+        <m:r>
+          <w:rPr>
+            <w:rFonts w:ascii="Cambria Math" w:eastAsia="Yu Gothic Light" w:hAnsi="Cambria Math"/>
+          </w:rPr>
+          <m:t>=</m:t>
+        </m:r>
+        <m:r>
+          <w:rPr>
+            <w:rFonts w:ascii="Cambria Math" w:eastAsia="Yu Gothic Light" w:hAnsi="Cambria Math"/>
+          </w:rPr>
+          <m:t>100mm</m:t>
         </m:r>
       </m:oMath>
     </w:p>
@@ -343,7 +367,7 @@
         <w:tblLook w:val="04A0"/>
       </w:tblPr>
       <w:tblGrid>
-        <w:gridCol w:w="5770"/>
+        <w:gridCol w:w="5776"/>
       </w:tblGrid>
       <w:tr>
         <w:trPr>
@@ -1954,7 +1978,16 @@
                   <w:rPr>
                     <w:rFonts w:ascii="Cambria Math" w:eastAsia="Yu Gothic Light" w:hAnsi="Cambria Math"/>
                   </w:rPr>
-                  <m:t>0,018</m:t>
+                  <m:t>0,</m:t>
+                </m:r>
+                <m:r>
+                  <m:rPr>
+                    <m:sty m:val="bi"/>
+                  </m:rPr>
+                  <w:rPr>
+                    <w:rFonts w:ascii="Cambria Math" w:eastAsia="Yu Gothic Light" w:hAnsi="Cambria Math"/>
+                  </w:rPr>
+                  <m:t>034</m:t>
                 </m:r>
               </m:e>
               <m:sup>
@@ -2031,7 +2064,25 @@
           <w:rPr>
             <w:rFonts w:ascii="Cambria Math" w:eastAsia="Yu Gothic Light" w:hAnsi="Cambria Math"/>
           </w:rPr>
-          <m:t xml:space="preserve"> ≅2,00   [N]</m:t>
+          <m:t xml:space="preserve"> ≅</m:t>
+        </m:r>
+        <m:r>
+          <m:rPr>
+            <m:sty m:val="bi"/>
+          </m:rPr>
+          <w:rPr>
+            <w:rFonts w:ascii="Cambria Math" w:eastAsia="Yu Gothic Light" w:hAnsi="Cambria Math"/>
+          </w:rPr>
+          <m:t>7,20</m:t>
+        </m:r>
+        <m:r>
+          <m:rPr>
+            <m:sty m:val="bi"/>
+          </m:rPr>
+          <w:rPr>
+            <w:rFonts w:ascii="Cambria Math" w:eastAsia="Yu Gothic Light" w:hAnsi="Cambria Math"/>
+          </w:rPr>
+          <m:t xml:space="preserve">   [N]</m:t>
         </m:r>
       </m:oMath>
     </w:p>
@@ -3074,7 +3125,25 @@
             <w:rPr>
               <w:rFonts w:ascii="Cambria Math" w:eastAsia="Yu Gothic Light" w:hAnsi="Cambria Math"/>
             </w:rPr>
-            <m:t>≅11,55   [N]</m:t>
+            <m:t>≅</m:t>
+          </m:r>
+          <m:r>
+            <m:rPr>
+              <m:sty m:val="bi"/>
+            </m:rPr>
+            <w:rPr>
+              <w:rFonts w:ascii="Cambria Math" w:eastAsia="Yu Gothic Light" w:hAnsi="Cambria Math"/>
+            </w:rPr>
+            <m:t>42</m:t>
+          </m:r>
+          <m:r>
+            <m:rPr>
+              <m:sty m:val="bi"/>
+            </m:rPr>
+            <w:rPr>
+              <w:rFonts w:ascii="Cambria Math" w:eastAsia="Yu Gothic Light" w:hAnsi="Cambria Math"/>
+            </w:rPr>
+            <m:t xml:space="preserve">   [N]</m:t>
           </m:r>
         </m:oMath>
       </m:oMathPara>
@@ -3450,7 +3519,7 @@
                 <w:rPr>
                   <w:rFonts w:ascii="Cambria Math" w:eastAsia="Yu Gothic Light" w:hAnsi="Cambria Math"/>
                 </w:rPr>
-                <m:t>18</m:t>
+                <m:t>34</m:t>
               </m:r>
             </m:num>
             <m:den>
@@ -3472,7 +3541,16 @@
             <w:rPr>
               <w:rFonts w:ascii="Cambria Math" w:eastAsia="Yu Gothic Light" w:hAnsi="Cambria Math"/>
             </w:rPr>
-            <m:t xml:space="preserve">  ≅5,20</m:t>
+            <m:t xml:space="preserve">  ≅</m:t>
+          </m:r>
+          <m:r>
+            <m:rPr>
+              <m:sty m:val="bi"/>
+            </m:rPr>
+            <w:rPr>
+              <w:rFonts w:ascii="Cambria Math" w:eastAsia="Yu Gothic Light" w:hAnsi="Cambria Math"/>
+            </w:rPr>
+            <m:t xml:space="preserve">11 </m:t>
           </m:r>
           <m:r>
             <m:rPr>
@@ -3496,7 +3574,35 @@
         <w:rPr>
           <w:rFonts w:ascii="Verdana" w:eastAsia="Yu Gothic Light" w:hAnsi="Verdana"/>
         </w:rPr>
-        <w:t>Dla dalszych obliczeń przyjęto zatem e = 10mm.</w:t>
+        <w:t>Dla dalszyc</w:t>
+      </w:r>
+      <w:r>
+        <w:rPr>
+          <w:rFonts w:ascii="Verdana" w:eastAsia="Yu Gothic Light" w:hAnsi="Verdana"/>
+        </w:rPr>
+        <w:t xml:space="preserve">h obliczeń przyjęto zatem </w:t>
+      </w:r>
+      <w:r>
+        <w:rPr>
+          <w:rFonts w:ascii="Verdana" w:eastAsia="Yu Gothic Light" w:hAnsi="Verdana"/>
+          <w:b/>
+        </w:rPr>
+        <w:t xml:space="preserve">e = 15 </w:t>
+      </w:r>
+      <w:proofErr w:type="spellStart"/>
+      <w:r>
+        <w:rPr>
+          <w:rFonts w:ascii="Verdana" w:eastAsia="Yu Gothic Light" w:hAnsi="Verdana"/>
+          <w:b/>
+        </w:rPr>
+        <w:t>mm</w:t>
+      </w:r>
+      <w:proofErr w:type="spellEnd"/>
+      <w:r>
+        <w:rPr>
+          <w:rFonts w:ascii="Verdana" w:eastAsia="Yu Gothic Light" w:hAnsi="Verdana"/>
+        </w:rPr>
+        <w:t>.</w:t>
       </w:r>
     </w:p>
     <w:p>
@@ -4990,16 +5096,7 @@
                     <w:rPr>
                       <w:rFonts w:ascii="Cambria Math" w:eastAsia="Yu Gothic Light" w:hAnsi="Cambria Math"/>
                     </w:rPr>
-                    <m:t>+ l</m:t>
-                  </m:r>
-                  <m:r>
-                    <m:rPr>
-                      <m:sty m:val="bi"/>
-                    </m:rPr>
-                    <w:rPr>
-                      <w:rFonts w:ascii="Cambria Math" w:eastAsia="Yu Gothic Light" w:hAnsi="Cambria Math"/>
-                    </w:rPr>
-                    <m:t>4</m:t>
+                    <m:t>+ l4</m:t>
                   </m:r>
                   <m:r>
                     <m:rPr>
@@ -5804,7 +5901,16 @@
                     <w:rPr>
                       <w:rFonts w:ascii="Cambria Math" w:eastAsia="Yu Gothic Light" w:hAnsi="Cambria Math"/>
                     </w:rPr>
-                    <m:t>sin</m:t>
+                    <m:t>si</m:t>
+                  </m:r>
+                  <m:r>
+                    <m:rPr>
+                      <m:sty m:val="bi"/>
+                    </m:rPr>
+                    <w:rPr>
+                      <w:rFonts w:ascii="Cambria Math" w:eastAsia="Yu Gothic Light" w:hAnsi="Cambria Math"/>
+                    </w:rPr>
+                    <m:t>n</m:t>
                   </m:r>
                   <m:d>
                     <m:dPr>
@@ -7561,7 +7667,16 @@
             <w:rPr>
               <w:rFonts w:ascii="Cambria Math" w:eastAsia="Yu Gothic Light" w:hAnsi="Cambria Math"/>
             </w:rPr>
-            <m:t>6sin</m:t>
+            <m:t>6</m:t>
+          </m:r>
+          <m:r>
+            <m:rPr>
+              <m:sty m:val="bi"/>
+            </m:rPr>
+            <w:rPr>
+              <w:rFonts w:ascii="Cambria Math" w:eastAsia="Yu Gothic Light" w:hAnsi="Cambria Math"/>
+            </w:rPr>
+            <m:t>sin</m:t>
           </m:r>
           <m:d>
             <m:dPr>
@@ -7581,16 +7696,7 @@
                 <w:rPr>
                   <w:rFonts w:ascii="Cambria Math" w:eastAsia="Yu Gothic Light" w:hAnsi="Cambria Math"/>
                 </w:rPr>
-                <m:t>φ</m:t>
-              </m:r>
-              <m:r>
-                <m:rPr>
-                  <m:sty m:val="bi"/>
-                </m:rPr>
-                <w:rPr>
-                  <w:rFonts w:ascii="Cambria Math" w:eastAsia="Yu Gothic Light" w:hAnsi="Cambria Math"/>
-                </w:rPr>
-                <m:t>6</m:t>
+                <m:t>φ6</m:t>
               </m:r>
             </m:e>
           </m:d>
@@ -11684,7 +11790,14 @@
           <w:rFonts w:ascii="Verdana" w:eastAsia="Yu Gothic Light" w:hAnsi="Verdana"/>
           <w:b/>
         </w:rPr>
-        <w:t>= 11,55N</w:t>
+        <w:t>= 42</w:t>
+      </w:r>
+      <w:r>
+        <w:rPr>
+          <w:rFonts w:ascii="Verdana" w:eastAsia="Yu Gothic Light" w:hAnsi="Verdana"/>
+          <w:b/>
+        </w:rPr>
+        <w:t>N</w:t>
       </w:r>
       <w:r>
         <w:rPr>
@@ -11748,16 +11861,7 @@
           <w:rPr>
             <w:rFonts w:ascii="Cambria Math" w:eastAsia="Yu Gothic Light" w:hAnsi="Cambria Math"/>
           </w:rPr>
-          <m:t>30</m:t>
-        </m:r>
-        <m:r>
-          <m:rPr>
-            <m:sty m:val="bi"/>
-          </m:rPr>
-          <w:rPr>
-            <w:rFonts w:ascii="Cambria Math" w:eastAsia="Yu Gothic Light" w:hAnsi="Cambria Math"/>
-          </w:rPr>
-          <m:t>,5</m:t>
+          <m:t>111</m:t>
         </m:r>
         <m:r>
           <m:rPr>
@@ -11908,7 +12012,7 @@
         <w:tblLook w:val="04A0"/>
       </w:tblPr>
       <w:tblGrid>
-        <w:gridCol w:w="9288"/>
+        <w:gridCol w:w="9212"/>
       </w:tblGrid>
       <w:tr>
         <w:tc>
@@ -11931,9 +12035,9 @@
               </w:rPr>
               <w:drawing>
                 <wp:inline distT="0" distB="0" distL="0" distR="0">
-                  <wp:extent cx="5759450" cy="2763520"/>
-                  <wp:effectExtent l="19050" t="0" r="0" b="0"/>
-                  <wp:docPr id="11" name="Obraz 11"/>
+                  <wp:extent cx="5060950" cy="2573020"/>
+                  <wp:effectExtent l="19050" t="0" r="6350" b="0"/>
+                  <wp:docPr id="7" name="Obraz 7"/>
                   <wp:cNvGraphicFramePr>
                     <a:graphicFrameLocks xmlns:a="http://schemas.openxmlformats.org/drawingml/2006/main" noChangeAspect="1"/>
                   </wp:cNvGraphicFramePr>
@@ -11941,7 +12045,7 @@
                     <a:graphicData uri="http://schemas.openxmlformats.org/drawingml/2006/picture">
                       <pic:pic xmlns:pic="http://schemas.openxmlformats.org/drawingml/2006/picture">
                         <pic:nvPicPr>
-                          <pic:cNvPr id="0" name="Picture 11"/>
+                          <pic:cNvPr id="0" name="Picture 7"/>
                           <pic:cNvPicPr>
                             <a:picLocks noChangeAspect="1" noChangeArrowheads="1"/>
                           </pic:cNvPicPr>
@@ -11956,7 +12060,7 @@
                         <pic:spPr bwMode="auto">
                           <a:xfrm>
                             <a:off x="0" y="0"/>
-                            <a:ext cx="5759450" cy="2763520"/>
+                            <a:ext cx="5060950" cy="2573020"/>
                           </a:xfrm>
                           <a:prstGeom prst="rect">
                             <a:avLst/>
@@ -12190,7 +12294,14 @@
           <w:rFonts w:ascii="Verdana" w:eastAsia="Yu Gothic Light" w:hAnsi="Verdana"/>
           <w:b/>
         </w:rPr>
-        <w:t xml:space="preserve"> = 30,5</w:t>
+        <w:t xml:space="preserve"> = </w:t>
+      </w:r>
+      <w:r>
+        <w:rPr>
+          <w:rFonts w:ascii="Verdana" w:eastAsia="Yu Gothic Light" w:hAnsi="Verdana"/>
+          <w:b/>
+        </w:rPr>
+        <w:t>111</w:t>
       </w:r>
       <w:r>
         <w:rPr>
@@ -12414,7 +12525,7 @@
             <w:rPr>
               <w:rFonts w:ascii="Cambria Math" w:eastAsia="Yu Gothic Light" w:hAnsi="Cambria Math"/>
             </w:rPr>
-            <m:t xml:space="preserve"> ≅ 0,</m:t>
+            <m:t xml:space="preserve"> ≅ 0,01</m:t>
           </m:r>
           <m:r>
             <m:rPr>
@@ -12423,7 +12534,7 @@
             <w:rPr>
               <w:rFonts w:ascii="Cambria Math" w:eastAsia="Yu Gothic Light" w:hAnsi="Cambria Math"/>
             </w:rPr>
-            <m:t>01</m:t>
+            <m:t xml:space="preserve">6 </m:t>
           </m:r>
           <m:r>
             <m:rPr>
@@ -12447,7 +12558,6 @@
         <w:rPr>
           <w:rFonts w:ascii="Verdana" w:eastAsia="Yu Gothic Light" w:hAnsi="Verdana"/>
         </w:rPr>
-        <w:lastRenderedPageBreak/>
         <w:t>Następnie na pod</w:t>
       </w:r>
       <w:r>
@@ -12872,7 +12982,7 @@
             <w:rPr>
               <w:rFonts w:ascii="Cambria Math" w:eastAsia="Yu Gothic Light" w:hAnsi="Cambria Math"/>
             </w:rPr>
-            <m:t>30,5</m:t>
+            <m:t>111</m:t>
           </m:r>
           <m:r>
             <m:rPr>
@@ -12890,7 +13000,7 @@
             <w:rPr>
               <w:rFonts w:ascii="Cambria Math" w:eastAsia="Yu Gothic Light" w:hAnsi="Cambria Math"/>
             </w:rPr>
-            <m:t>37</m:t>
+            <m:t>134</m:t>
           </m:r>
           <m:r>
             <m:rPr>
@@ -13000,7 +13110,7 @@
                   <w:rPr>
                     <w:rFonts w:ascii="Cambria Math" w:eastAsia="Yu Gothic Light" w:hAnsi="Cambria Math"/>
                   </w:rPr>
-                  <m:t>37</m:t>
+                  <m:t>134</m:t>
                 </m:r>
                 <m:r>
                   <m:rPr>
@@ -13045,7 +13155,7 @@
                   <w:rPr>
                     <w:rFonts w:ascii="Cambria Math" w:eastAsia="Yu Gothic Light" w:hAnsi="Cambria Math"/>
                   </w:rPr>
-                  <m:t>10</m:t>
+                  <m:t>16</m:t>
                 </m:r>
                 <m:r>
                   <m:rPr>
@@ -13211,9 +13321,9 @@
               </w:rPr>
               <w:drawing>
                 <wp:inline distT="0" distB="0" distL="0" distR="0">
-                  <wp:extent cx="4356381" cy="3646968"/>
-                  <wp:effectExtent l="19050" t="0" r="6069" b="0"/>
-                  <wp:docPr id="2" name="Obraz 14"/>
+                  <wp:extent cx="5046001" cy="4327451"/>
+                  <wp:effectExtent l="19050" t="0" r="2249" b="0"/>
+                  <wp:docPr id="25" name="Obraz 25"/>
                   <wp:cNvGraphicFramePr>
                     <a:graphicFrameLocks xmlns:a="http://schemas.openxmlformats.org/drawingml/2006/main" noChangeAspect="1"/>
                   </wp:cNvGraphicFramePr>
@@ -13221,7 +13331,7 @@
                     <a:graphicData uri="http://schemas.openxmlformats.org/drawingml/2006/picture">
                       <pic:pic xmlns:pic="http://schemas.openxmlformats.org/drawingml/2006/picture">
                         <pic:nvPicPr>
-                          <pic:cNvPr id="0" name="Picture 14"/>
+                          <pic:cNvPr id="0" name="Picture 25"/>
                           <pic:cNvPicPr>
                             <a:picLocks noChangeAspect="1" noChangeArrowheads="1"/>
                           </pic:cNvPicPr>
@@ -13236,7 +13346,7 @@
                         <pic:spPr bwMode="auto">
                           <a:xfrm>
                             <a:off x="0" y="0"/>
-                            <a:ext cx="4363653" cy="3653056"/>
+                            <a:ext cx="5044009" cy="4325743"/>
                           </a:xfrm>
                           <a:prstGeom prst="rect">
                             <a:avLst/>
@@ -13323,12 +13433,11 @@
                 <w:noProof/>
                 <w:lang w:eastAsia="pl-PL"/>
               </w:rPr>
-              <w:lastRenderedPageBreak/>
               <w:drawing>
                 <wp:inline distT="0" distB="0" distL="0" distR="0">
-                  <wp:extent cx="5759450" cy="3728720"/>
-                  <wp:effectExtent l="19050" t="0" r="0" b="0"/>
-                  <wp:docPr id="3" name="Obraz 15"/>
+                  <wp:extent cx="5752465" cy="3594100"/>
+                  <wp:effectExtent l="19050" t="0" r="635" b="0"/>
+                  <wp:docPr id="10" name="Obraz 10"/>
                   <wp:cNvGraphicFramePr>
                     <a:graphicFrameLocks xmlns:a="http://schemas.openxmlformats.org/drawingml/2006/main" noChangeAspect="1"/>
                   </wp:cNvGraphicFramePr>
@@ -13336,7 +13445,7 @@
                     <a:graphicData uri="http://schemas.openxmlformats.org/drawingml/2006/picture">
                       <pic:pic xmlns:pic="http://schemas.openxmlformats.org/drawingml/2006/picture">
                         <pic:nvPicPr>
-                          <pic:cNvPr id="0" name="Picture 15"/>
+                          <pic:cNvPr id="0" name="Picture 10"/>
                           <pic:cNvPicPr>
                             <a:picLocks noChangeAspect="1" noChangeArrowheads="1"/>
                           </pic:cNvPicPr>
@@ -13351,7 +13460,7 @@
                         <pic:spPr bwMode="auto">
                           <a:xfrm>
                             <a:off x="0" y="0"/>
-                            <a:ext cx="5759450" cy="3728720"/>
+                            <a:ext cx="5752465" cy="3594100"/>
                           </a:xfrm>
                           <a:prstGeom prst="rect">
                             <a:avLst/>
@@ -13493,9 +13602,9 @@
               </w:rPr>
               <w:drawing>
                 <wp:inline distT="0" distB="0" distL="0" distR="0">
-                  <wp:extent cx="4592955" cy="2158365"/>
+                  <wp:extent cx="4253230" cy="1934845"/>
                   <wp:effectExtent l="19050" t="0" r="0" b="0"/>
-                  <wp:docPr id="4" name="Obraz 30"/>
+                  <wp:docPr id="28" name="Obraz 28"/>
                   <wp:cNvGraphicFramePr>
                     <a:graphicFrameLocks xmlns:a="http://schemas.openxmlformats.org/drawingml/2006/main" noChangeAspect="1"/>
                   </wp:cNvGraphicFramePr>
@@ -13503,7 +13612,7 @@
                     <a:graphicData uri="http://schemas.openxmlformats.org/drawingml/2006/picture">
                       <pic:pic xmlns:pic="http://schemas.openxmlformats.org/drawingml/2006/picture">
                         <pic:nvPicPr>
-                          <pic:cNvPr id="0" name="Picture 30"/>
+                          <pic:cNvPr id="0" name="Picture 28"/>
                           <pic:cNvPicPr>
                             <a:picLocks noChangeAspect="1" noChangeArrowheads="1"/>
                           </pic:cNvPicPr>
@@ -13518,7 +13627,7 @@
                         <pic:spPr bwMode="auto">
                           <a:xfrm>
                             <a:off x="0" y="0"/>
-                            <a:ext cx="4592955" cy="2158365"/>
+                            <a:ext cx="4253230" cy="1934845"/>
                           </a:xfrm>
                           <a:prstGeom prst="rect">
                             <a:avLst/>
@@ -13745,7 +13854,7 @@
           <w:rPr>
             <w:rFonts w:ascii="Cambria Math" w:eastAsia="Yu Gothic Light" w:hAnsi="Cambria Math"/>
           </w:rPr>
-          <m:t>22</m:t>
+          <m:t>79</m:t>
         </m:r>
         <m:r>
           <m:rPr>
@@ -13775,7 +13884,19 @@
           <w:rFonts w:ascii="Verdana" w:eastAsia="Yu Gothic Light" w:hAnsi="Verdana"/>
         </w:rPr>
         <w:lastRenderedPageBreak/>
-        <w:t>Na materiał do wykonania sworzni został</w:t>
+        <w:t xml:space="preserve">Na materiał do wykonania sworzni </w:t>
+      </w:r>
+      <w:r>
+        <w:rPr>
+          <w:rFonts w:ascii="Verdana" w:eastAsia="Yu Gothic Light" w:hAnsi="Verdana"/>
+        </w:rPr>
+        <w:t xml:space="preserve">oraz konstrukcji chwytaka </w:t>
+      </w:r>
+      <w:r>
+        <w:rPr>
+          <w:rFonts w:ascii="Verdana" w:eastAsia="Yu Gothic Light" w:hAnsi="Verdana"/>
+        </w:rPr>
+        <w:t>został</w:t>
       </w:r>
       <w:r>
         <w:rPr>
@@ -13787,7 +13908,13 @@
         <w:rPr>
           <w:rFonts w:ascii="Verdana" w:eastAsia="Yu Gothic Light" w:hAnsi="Verdana"/>
         </w:rPr>
-        <w:t xml:space="preserve"> 10 normalizowana,</w:t>
+        <w:t xml:space="preserve"> 20HG</w:t>
+      </w:r>
+      <w:r>
+        <w:rPr>
+          <w:rFonts w:ascii="Verdana" w:eastAsia="Yu Gothic Light" w:hAnsi="Verdana"/>
+        </w:rPr>
+        <w:t>,</w:t>
       </w:r>
       <w:r>
         <w:rPr>
@@ -13855,7 +13982,25 @@
           <w:rPr>
             <w:rFonts w:ascii="Cambria Math" w:eastAsia="Yu Gothic Light" w:hAnsi="Cambria Math"/>
           </w:rPr>
-          <m:t>=65 MPa</m:t>
+          <m:t>=</m:t>
+        </m:r>
+        <m:r>
+          <m:rPr>
+            <m:sty m:val="bi"/>
+          </m:rPr>
+          <w:rPr>
+            <w:rFonts w:ascii="Cambria Math" w:eastAsia="Yu Gothic Light" w:hAnsi="Cambria Math"/>
+          </w:rPr>
+          <m:t>240</m:t>
+        </m:r>
+        <m:r>
+          <m:rPr>
+            <m:sty m:val="bi"/>
+          </m:rPr>
+          <w:rPr>
+            <w:rFonts w:ascii="Cambria Math" w:eastAsia="Yu Gothic Light" w:hAnsi="Cambria Math"/>
+          </w:rPr>
+          <m:t xml:space="preserve"> MPa</m:t>
         </m:r>
       </m:oMath>
       <w:r>
@@ -14083,7 +14228,16 @@
             <w:rPr>
               <w:rFonts w:ascii="Cambria Math" w:eastAsia="Yu Gothic Light" w:hAnsi="Cambria Math"/>
             </w:rPr>
-            <m:t>14</m:t>
+            <m:t>51</m:t>
+          </m:r>
+          <m:r>
+            <m:rPr>
+              <m:sty m:val="bi"/>
+            </m:rPr>
+            <w:rPr>
+              <w:rFonts w:ascii="Cambria Math" w:eastAsia="Yu Gothic Light" w:hAnsi="Cambria Math"/>
+            </w:rPr>
+            <m:t xml:space="preserve"> </m:t>
           </m:r>
           <m:r>
             <m:rPr>
@@ -14140,7 +14294,25 @@
             <w:rPr>
               <w:rFonts w:ascii="Cambria Math" w:eastAsia="Yu Gothic Light" w:hAnsi="Cambria Math"/>
             </w:rPr>
-            <m:t>=65 MPa</m:t>
+            <m:t>=</m:t>
+          </m:r>
+          <m:r>
+            <m:rPr>
+              <m:sty m:val="bi"/>
+            </m:rPr>
+            <w:rPr>
+              <w:rFonts w:ascii="Cambria Math" w:eastAsia="Yu Gothic Light" w:hAnsi="Cambria Math"/>
+            </w:rPr>
+            <m:t>240</m:t>
+          </m:r>
+          <m:r>
+            <m:rPr>
+              <m:sty m:val="bi"/>
+            </m:rPr>
+            <w:rPr>
+              <w:rFonts w:ascii="Cambria Math" w:eastAsia="Yu Gothic Light" w:hAnsi="Cambria Math"/>
+            </w:rPr>
+            <m:t xml:space="preserve"> MPa</m:t>
           </m:r>
         </m:oMath>
       </m:oMathPara>
@@ -14526,7 +14698,25 @@
             <w:rPr>
               <w:rFonts w:ascii="Cambria Math" w:eastAsia="Yu Gothic Light" w:hAnsi="Cambria Math"/>
             </w:rPr>
-            <m:t>≅0,43 Nm</m:t>
+            <m:t>≅</m:t>
+          </m:r>
+          <m:r>
+            <m:rPr>
+              <m:sty m:val="bi"/>
+            </m:rPr>
+            <w:rPr>
+              <w:rFonts w:ascii="Cambria Math" w:eastAsia="Yu Gothic Light" w:hAnsi="Cambria Math"/>
+            </w:rPr>
+            <m:t>1,6</m:t>
+          </m:r>
+          <m:r>
+            <m:rPr>
+              <m:sty m:val="bi"/>
+            </m:rPr>
+            <w:rPr>
+              <w:rFonts w:ascii="Cambria Math" w:eastAsia="Yu Gothic Light" w:hAnsi="Cambria Math"/>
+            </w:rPr>
+            <m:t xml:space="preserve"> Nm</m:t>
           </m:r>
         </m:oMath>
       </m:oMathPara>
@@ -14568,7 +14758,13 @@
         <w:rPr>
           <w:rFonts w:ascii="Verdana" w:eastAsia="Yu Gothic Light" w:hAnsi="Verdana"/>
         </w:rPr>
-        <w:t xml:space="preserve"> 0,43Nm.</w:t>
+        <w:t xml:space="preserve"> 1,6 </w:t>
+      </w:r>
+      <w:r>
+        <w:rPr>
+          <w:rFonts w:ascii="Verdana" w:eastAsia="Yu Gothic Light" w:hAnsi="Verdana"/>
+        </w:rPr>
+        <w:t>Nm.</w:t>
       </w:r>
     </w:p>
     <w:p>
@@ -14587,7 +14783,19 @@
         <w:rPr>
           <w:rFonts w:ascii="Verdana" w:eastAsia="Yu Gothic Light" w:hAnsi="Verdana"/>
         </w:rPr>
-        <w:t xml:space="preserve"> ma przekrój kwadratu o boku 3mm, a sworzeń przechodzący przez ramię w miejscu przegubu osłabia konstrukcję</w:t>
+        <w:t xml:space="preserve"> ma przekrój kwadratu o boku</w:t>
+      </w:r>
+      <w:r>
+        <w:rPr>
+          <w:rFonts w:ascii="Verdana" w:eastAsia="Yu Gothic Light" w:hAnsi="Verdana"/>
+        </w:rPr>
+        <w:t xml:space="preserve"> a =</w:t>
+      </w:r>
+      <w:r>
+        <w:rPr>
+          <w:rFonts w:ascii="Verdana" w:eastAsia="Yu Gothic Light" w:hAnsi="Verdana"/>
+        </w:rPr>
+        <w:t xml:space="preserve"> 3mm, a sworzeń przechodzący przez ramię w miejscu przegubu osłabia konstrukcję</w:t>
       </w:r>
       <w:r>
         <w:rPr>
@@ -14671,7 +14879,16 @@
                 <w:rPr>
                   <w:rFonts w:ascii="Cambria Math" w:eastAsia="Yu Gothic Light" w:hAnsi="Cambria Math"/>
                 </w:rPr>
-                <m:t>b(</m:t>
+                <m:t>a</m:t>
+              </m:r>
+              <m:r>
+                <m:rPr>
+                  <m:sty m:val="bi"/>
+                </m:rPr>
+                <w:rPr>
+                  <w:rFonts w:ascii="Cambria Math" w:eastAsia="Yu Gothic Light" w:hAnsi="Cambria Math"/>
+                </w:rPr>
+                <m:t>(</m:t>
               </m:r>
               <m:sSup>
                 <m:sSupPr>
@@ -14691,7 +14908,7 @@
                     <w:rPr>
                       <w:rFonts w:ascii="Cambria Math" w:eastAsia="Yu Gothic Light" w:hAnsi="Cambria Math"/>
                     </w:rPr>
-                    <m:t>h</m:t>
+                    <m:t>a</m:t>
                   </m:r>
                 </m:e>
                 <m:sup>
@@ -14766,16 +14983,7 @@
                 <w:rPr>
                   <w:rFonts w:ascii="Cambria Math" w:eastAsia="Yu Gothic Light" w:hAnsi="Cambria Math"/>
                 </w:rPr>
-                <m:t>6</m:t>
-              </m:r>
-              <m:r>
-                <m:rPr>
-                  <m:sty m:val="bi"/>
-                </m:rPr>
-                <w:rPr>
-                  <w:rFonts w:ascii="Cambria Math" w:eastAsia="Yu Gothic Light" w:hAnsi="Cambria Math"/>
-                </w:rPr>
-                <m:t>h</m:t>
+                <m:t>6a</m:t>
               </m:r>
             </m:den>
           </m:f>
@@ -15018,7 +15226,25 @@
             <w:rPr>
               <w:rFonts w:ascii="Cambria Math" w:eastAsia="Yu Gothic Light" w:hAnsi="Cambria Math"/>
             </w:rPr>
-            <m:t xml:space="preserve"> ≅100 MPa</m:t>
+            <m:t xml:space="preserve"> ≅</m:t>
+          </m:r>
+          <m:r>
+            <m:rPr>
+              <m:sty m:val="bi"/>
+            </m:rPr>
+            <w:rPr>
+              <w:rFonts w:ascii="Cambria Math" w:eastAsia="Yu Gothic Light" w:hAnsi="Cambria Math"/>
+            </w:rPr>
+            <m:t>370</m:t>
+          </m:r>
+          <m:r>
+            <m:rPr>
+              <m:sty m:val="bi"/>
+            </m:rPr>
+            <w:rPr>
+              <w:rFonts w:ascii="Cambria Math" w:eastAsia="Yu Gothic Light" w:hAnsi="Cambria Math"/>
+            </w:rPr>
+            <m:t xml:space="preserve"> MPa</m:t>
           </m:r>
           <m:r>
             <w:rPr>
@@ -15075,7 +15301,25 @@
             <w:rPr>
               <w:rFonts w:ascii="Cambria Math" w:eastAsia="Yu Gothic Light" w:hAnsi="Cambria Math"/>
             </w:rPr>
-            <m:t>= 125 MPa</m:t>
+            <m:t xml:space="preserve">= </m:t>
+          </m:r>
+          <m:r>
+            <m:rPr>
+              <m:sty m:val="bi"/>
+            </m:rPr>
+            <w:rPr>
+              <w:rFonts w:ascii="Cambria Math" w:eastAsia="Yu Gothic Light" w:hAnsi="Cambria Math"/>
+            </w:rPr>
+            <m:t>450</m:t>
+          </m:r>
+          <m:r>
+            <m:rPr>
+              <m:sty m:val="bi"/>
+            </m:rPr>
+            <w:rPr>
+              <w:rFonts w:ascii="Cambria Math" w:eastAsia="Yu Gothic Light" w:hAnsi="Cambria Math"/>
+            </w:rPr>
+            <m:t xml:space="preserve"> MPa</m:t>
           </m:r>
         </m:oMath>
       </m:oMathPara>
@@ -15090,17 +15334,49 @@
         <w:rPr>
           <w:rFonts w:ascii="Verdana" w:eastAsia="Yu Gothic Light" w:hAnsi="Verdana"/>
         </w:rPr>
-        <w:t>Stal 10 normalizowana którą wybrano na wykonanie ramion chwytaka posiada</w:t>
-      </w:r>
-      <w:r>
-        <w:rPr>
-          <w:rFonts w:ascii="Verdana" w:eastAsia="Yu Gothic Light" w:hAnsi="Verdana"/>
-        </w:rPr>
-        <w:t xml:space="preserve"> wytrzymałość na zginanie k</w:t>
-      </w:r>
-      <w:r>
-        <w:rPr>
-          <w:rFonts w:ascii="Verdana" w:eastAsia="Yu Gothic Light" w:hAnsi="Verdana"/>
+        <w:t xml:space="preserve">Stal </w:t>
+      </w:r>
+      <w:r>
+        <w:rPr>
+          <w:rFonts w:ascii="Verdana" w:eastAsia="Yu Gothic Light" w:hAnsi="Verdana"/>
+        </w:rPr>
+        <w:t>20HG</w:t>
+      </w:r>
+      <w:r>
+        <w:rPr>
+          <w:rFonts w:ascii="Verdana" w:eastAsia="Yu Gothic Light" w:hAnsi="Verdana"/>
+        </w:rPr>
+        <w:t xml:space="preserve"> </w:t>
+      </w:r>
+      <w:r>
+        <w:rPr>
+          <w:rFonts w:ascii="Verdana" w:eastAsia="Yu Gothic Light" w:hAnsi="Verdana"/>
+        </w:rPr>
+        <w:t xml:space="preserve">hartowana i nawęglana </w:t>
+      </w:r>
+      <w:r>
+        <w:rPr>
+          <w:rFonts w:ascii="Verdana" w:eastAsia="Yu Gothic Light" w:hAnsi="Verdana"/>
+        </w:rPr>
+        <w:t>którą wybrano na wykonanie ramion chwytaka posiada</w:t>
+      </w:r>
+      <w:r>
+        <w:rPr>
+          <w:rFonts w:ascii="Verdana" w:eastAsia="Yu Gothic Light" w:hAnsi="Verdana"/>
+        </w:rPr>
+        <w:t xml:space="preserve"> wytrzymałość na zginanie </w:t>
+      </w:r>
+      <w:r>
+        <w:rPr>
+          <w:rFonts w:ascii="Verdana" w:eastAsia="Yu Gothic Light" w:hAnsi="Verdana"/>
+          <w:b/>
+        </w:rPr>
+        <w:t>k</w:t>
+      </w:r>
+      <w:r>
+        <w:rPr>
+          <w:rFonts w:ascii="Verdana" w:eastAsia="Yu Gothic Light" w:hAnsi="Verdana"/>
+          <w:b/>
           <w:vertAlign w:val="subscript"/>
         </w:rPr>
         <w:t>g</w:t>
@@ -15108,13 +15384,29 @@
       <w:r>
         <w:rPr>
           <w:rFonts w:ascii="Verdana" w:eastAsia="Yu Gothic Light" w:hAnsi="Verdana"/>
-        </w:rPr>
-        <w:t xml:space="preserve"> = 125 </w:t>
+          <w:b/>
+        </w:rPr>
+        <w:t xml:space="preserve"> = </w:t>
+      </w:r>
+      <w:r>
+        <w:rPr>
+          <w:rFonts w:ascii="Verdana" w:eastAsia="Yu Gothic Light" w:hAnsi="Verdana"/>
+          <w:b/>
+        </w:rPr>
+        <w:t>450</w:t>
+      </w:r>
+      <w:r>
+        <w:rPr>
+          <w:rFonts w:ascii="Verdana" w:eastAsia="Yu Gothic Light" w:hAnsi="Verdana"/>
+          <w:b/>
+        </w:rPr>
+        <w:t xml:space="preserve"> </w:t>
       </w:r>
       <w:proofErr w:type="spellStart"/>
       <w:r>
         <w:rPr>
           <w:rFonts w:ascii="Verdana" w:eastAsia="Yu Gothic Light" w:hAnsi="Verdana"/>
+          <w:b/>
         </w:rPr>
         <w:t>MPa</w:t>
       </w:r>
@@ -15283,7 +15575,7 @@
                 <w:b/>
                 <w:noProof/>
               </w:rPr>
-              <w:t>1</w:t>
+              <w:t>14</w:t>
             </w:r>
           </w:fldSimple>
         </w:p>
@@ -15836,10 +16128,10 @@
                   <c:v>0</c:v>
                 </c:pt>
                 <c:pt idx="1">
-                  <c:v>0.19999999999999962</c:v>
+                  <c:v>0.19999999999999973</c:v>
                 </c:pt>
                 <c:pt idx="2">
-                  <c:v>0.39999999999999947</c:v>
+                  <c:v>0.39999999999999969</c:v>
                 </c:pt>
                 <c:pt idx="3">
                   <c:v>0.60000000000000164</c:v>
@@ -15851,10 +16143,10 @@
                   <c:v>1</c:v>
                 </c:pt>
                 <c:pt idx="6">
-                  <c:v>1.1999999999999977</c:v>
+                  <c:v>1.1999999999999973</c:v>
                 </c:pt>
                 <c:pt idx="7">
-                  <c:v>1.3999999999999968</c:v>
+                  <c:v>1.3999999999999964</c:v>
                 </c:pt>
                 <c:pt idx="8">
                   <c:v>1.6000000000000021</c:v>
@@ -16046,19 +16338,19 @@
                   <c:v>14</c:v>
                 </c:pt>
                 <c:pt idx="71">
-                  <c:v>14.199999999999916</c:v>
+                  <c:v>14.199999999999921</c:v>
                 </c:pt>
                 <c:pt idx="72">
-                  <c:v>14.399999999999919</c:v>
+                  <c:v>14.399999999999924</c:v>
                 </c:pt>
                 <c:pt idx="73">
-                  <c:v>14.599999999999916</c:v>
+                  <c:v>14.599999999999921</c:v>
                 </c:pt>
                 <c:pt idx="74">
                   <c:v>14.799999999999899</c:v>
                 </c:pt>
                 <c:pt idx="75">
-                  <c:v>14.999999999999922</c:v>
+                  <c:v>14.999999999999925</c:v>
                 </c:pt>
               </c:numCache>
             </c:numRef>
@@ -16076,7 +16368,7 @@
                   <c:v>0.26449795209350663</c:v>
                 </c:pt>
                 <c:pt idx="2">
-                  <c:v>0.52474160042882712</c:v>
+                  <c:v>0.52474160042882756</c:v>
                 </c:pt>
                 <c:pt idx="3">
                   <c:v>0.7807940757452555</c:v>
@@ -16085,13 +16377,13 @@
                   <c:v>1.032718744534634</c:v>
                 </c:pt>
                 <c:pt idx="5">
-                  <c:v>1.2805791048577166</c:v>
+                  <c:v>1.2805791048577171</c:v>
                 </c:pt>
                 <c:pt idx="6">
                   <c:v>1.5244386896145659</c:v>
                 </c:pt>
                 <c:pt idx="7">
-                  <c:v>1.7643609769284267</c:v>
+                  <c:v>1.7643609769284272</c:v>
                 </c:pt>
                 <c:pt idx="8">
                   <c:v>2.0004093073052722</c:v>
@@ -16100,7 +16392,7 @@
                   <c:v>2.2326468072361969</c:v>
                 </c:pt>
                 <c:pt idx="10">
-                  <c:v>2.4611363189157203</c:v>
+                  <c:v>2.4611363189157212</c:v>
                 </c:pt>
                 <c:pt idx="11">
                   <c:v>2.6859403357567722</c:v>
@@ -16109,22 +16401,22 @@
                   <c:v>2.9071209433902792</c:v>
                 </c:pt>
                 <c:pt idx="13">
-                  <c:v>3.1247397658470999</c:v>
+                  <c:v>3.1247397658471017</c:v>
                 </c:pt>
                 <c:pt idx="14">
-                  <c:v>3.3388579166290171</c:v>
+                  <c:v>3.3388579166290167</c:v>
                 </c:pt>
                 <c:pt idx="15">
                   <c:v>3.5495359543854299</c:v>
                 </c:pt>
                 <c:pt idx="16">
-                  <c:v>3.7568338429225405</c:v>
+                  <c:v>3.7568338429225414</c:v>
                 </c:pt>
                 <c:pt idx="17">
                   <c:v>3.9608109152829312</c:v>
                 </c:pt>
                 <c:pt idx="18">
-                  <c:v>4.1615258416430372</c:v>
+                  <c:v>4.1615258416430354</c:v>
                 </c:pt>
                 <c:pt idx="19">
                   <c:v>4.3590366007876007</c:v>
@@ -16142,7 +16434,7 @@
                   <c:v>5.1181720180135351</c:v>
                 </c:pt>
                 <c:pt idx="24">
-                  <c:v>5.3005058308589437</c:v>
+                  <c:v>5.3005058308589401</c:v>
                 </c:pt>
                 <c:pt idx="25">
                   <c:v>5.4799676272997004</c:v>
@@ -16154,10 +16446,10 @@
                   <c:v>5.8304847345383699</c:v>
                 </c:pt>
                 <c:pt idx="28">
-                  <c:v>6.00164278081105</c:v>
+                  <c:v>6.0016427808110535</c:v>
                 </c:pt>
                 <c:pt idx="29">
-                  <c:v>6.1701342723835326</c:v>
+                  <c:v>6.1701342723835308</c:v>
                 </c:pt>
                 <c:pt idx="30">
                   <c:v>6.3360085127594097</c:v>
@@ -16175,7 +16467,7 @@
                   <c:v>6.9742900576610403</c:v>
                 </c:pt>
                 <c:pt idx="35">
-                  <c:v>7.1277886452069046</c:v>
+                  <c:v>7.1277886452069019</c:v>
                 </c:pt>
                 <c:pt idx="36">
                   <c:v>7.2789484674524774</c:v>
@@ -16184,7 +16476,7 @@
                   <c:v>7.4278130811706724</c:v>
                 </c:pt>
                 <c:pt idx="38">
-                  <c:v>7.5744252413561854</c:v>
+                  <c:v>7.5744252413561846</c:v>
                 </c:pt>
                 <c:pt idx="39">
                   <c:v>7.7188269084502545</c:v>
@@ -16211,25 +16503,25 @@
                   <c:v>8.6711064510958487</c:v>
                 </c:pt>
                 <c:pt idx="47">
-                  <c:v>8.7992422190877484</c:v>
+                  <c:v>8.7992422190877555</c:v>
                 </c:pt>
                 <c:pt idx="48">
-                  <c:v>8.9255108329012582</c:v>
+                  <c:v>8.9255108329012653</c:v>
                 </c:pt>
                 <c:pt idx="49">
-                  <c:v>9.0499468115830464</c:v>
+                  <c:v>9.0499468115830517</c:v>
                 </c:pt>
                 <c:pt idx="50">
-                  <c:v>9.1725839874892987</c:v>
+                  <c:v>9.172583987489304</c:v>
                 </c:pt>
                 <c:pt idx="51">
-                  <c:v>9.2934555174749143</c:v>
+                  <c:v>9.2934555174749178</c:v>
                 </c:pt>
                 <c:pt idx="52">
-                  <c:v>9.4125938941623826</c:v>
+                  <c:v>9.4125938941623861</c:v>
                 </c:pt>
                 <c:pt idx="53">
-                  <c:v>9.5300309572643478</c:v>
+                  <c:v>9.5300309572643513</c:v>
                 </c:pt>
                 <c:pt idx="54">
                   <c:v>9.6457979049365949</c:v>
@@ -16238,19 +16530,19 @@
                   <c:v>9.759925305139701</c:v>
                 </c:pt>
                 <c:pt idx="56">
-                  <c:v>9.8724431069898859</c:v>
+                  <c:v>9.8724431069898912</c:v>
                 </c:pt>
                 <c:pt idx="57">
-                  <c:v>9.9833806520809123</c:v>
+                  <c:v>9.9833806520809159</c:v>
                 </c:pt>
                 <c:pt idx="58">
-                  <c:v>10.092766685761216</c:v>
+                  <c:v>10.092766685761221</c:v>
                 </c:pt>
                 <c:pt idx="59">
                   <c:v>10.200629368350651</c:v>
                 </c:pt>
                 <c:pt idx="60">
-                  <c:v>10.306996286284527</c:v>
+                  <c:v>10.30699628628453</c:v>
                 </c:pt>
                 <c:pt idx="61">
                   <c:v>10.411894463171631</c:v>
@@ -16265,7 +16557,7 @@
                   <c:v>10.718038570702458</c:v>
                 </c:pt>
                 <c:pt idx="65">
-                  <c:v>10.817321144357095</c:v>
+                  <c:v>10.817321144357091</c:v>
                 </c:pt>
                 <c:pt idx="66">
                   <c:v>10.915262032407536</c:v>
@@ -16283,7 +16575,7 @@
                   <c:v>11.294078917323448</c:v>
                 </c:pt>
                 <c:pt idx="71">
-                  <c:v>11.385659848729766</c:v>
+                  <c:v>11.385659848729773</c:v>
                 </c:pt>
                 <c:pt idx="72">
                   <c:v>11.476035202056822</c:v>
@@ -16302,11 +16594,11 @@
           </c:val>
         </c:ser>
         <c:marker val="1"/>
-        <c:axId val="145676160"/>
-        <c:axId val="145684352"/>
+        <c:axId val="81213312"/>
+        <c:axId val="118583680"/>
       </c:lineChart>
       <c:catAx>
-        <c:axId val="145676160"/>
+        <c:axId val="81213312"/>
         <c:scaling>
           <c:orientation val="minMax"/>
         </c:scaling>
@@ -16335,7 +16627,7 @@
         </c:title>
         <c:numFmt formatCode="General" sourceLinked="1"/>
         <c:tickLblPos val="nextTo"/>
-        <c:crossAx val="145684352"/>
+        <c:crossAx val="118583680"/>
         <c:crosses val="autoZero"/>
         <c:auto val="1"/>
         <c:lblAlgn val="ctr"/>
@@ -16344,7 +16636,7 @@
         <c:tickMarkSkip val="5"/>
       </c:catAx>
       <c:valAx>
-        <c:axId val="145684352"/>
+        <c:axId val="118583680"/>
         <c:scaling>
           <c:orientation val="minMax"/>
           <c:max val="12"/>
@@ -16376,7 +16668,7 @@
         <c:numFmt formatCode="General" sourceLinked="1"/>
         <c:majorTickMark val="cross"/>
         <c:tickLblPos val="nextTo"/>
-        <c:crossAx val="145676160"/>
+        <c:crossAx val="81213312"/>
         <c:crosses val="autoZero"/>
         <c:crossBetween val="between"/>
         <c:majorUnit val="1"/>
@@ -16464,10 +16756,10 @@
                   <c:v>0</c:v>
                 </c:pt>
                 <c:pt idx="1">
-                  <c:v>0.19999999999999954</c:v>
+                  <c:v>0.19999999999999962</c:v>
                 </c:pt>
                 <c:pt idx="2">
-                  <c:v>0.39999999999999947</c:v>
+                  <c:v>0.39999999999999969</c:v>
                 </c:pt>
                 <c:pt idx="3">
                   <c:v>0.60000000000000164</c:v>
@@ -16479,10 +16771,10 @@
                   <c:v>1</c:v>
                 </c:pt>
                 <c:pt idx="6">
-                  <c:v>1.1999999999999977</c:v>
+                  <c:v>1.1999999999999973</c:v>
                 </c:pt>
                 <c:pt idx="7">
-                  <c:v>1.3999999999999968</c:v>
+                  <c:v>1.3999999999999964</c:v>
                 </c:pt>
                 <c:pt idx="8">
                   <c:v>1.6000000000000021</c:v>
@@ -16674,19 +16966,19 @@
                   <c:v>14</c:v>
                 </c:pt>
                 <c:pt idx="71">
-                  <c:v>14.199999999999916</c:v>
+                  <c:v>14.199999999999921</c:v>
                 </c:pt>
                 <c:pt idx="72">
-                  <c:v>14.399999999999919</c:v>
+                  <c:v>14.399999999999924</c:v>
                 </c:pt>
                 <c:pt idx="73">
-                  <c:v>14.599999999999916</c:v>
+                  <c:v>14.599999999999921</c:v>
                 </c:pt>
                 <c:pt idx="74">
                   <c:v>14.799999999999899</c:v>
                 </c:pt>
                 <c:pt idx="75">
-                  <c:v>14.999999999999922</c:v>
+                  <c:v>14.999999999999925</c:v>
                 </c:pt>
               </c:numCache>
             </c:numRef>
@@ -16701,7 +16993,7 @@
                   <c:v>13.332303324311718</c:v>
                 </c:pt>
                 <c:pt idx="1">
-                  <c:v>13.118015176818847</c:v>
+                  <c:v>13.118015176818844</c:v>
                 </c:pt>
                 <c:pt idx="2">
                   <c:v>12.906875839482804</c:v>
@@ -16710,16 +17002,16 @@
                   <c:v>12.698899833037487</c:v>
                 </c:pt>
                 <c:pt idx="4">
-                  <c:v>12.494096276975073</c:v>
+                  <c:v>12.494096276975077</c:v>
                 </c:pt>
                 <c:pt idx="5">
-                  <c:v>12.292469270806935</c:v>
+                  <c:v>12.292469270806942</c:v>
                 </c:pt>
                 <c:pt idx="6">
                   <c:v>12.094018258232014</c:v>
                 </c:pt>
                 <c:pt idx="7">
-                  <c:v>11.898738374329637</c:v>
+                  <c:v>11.898738374329641</c:v>
                 </c:pt>
                 <c:pt idx="8">
                   <c:v>11.706620775977608</c:v>
@@ -16734,16 +17026,16 @@
                   <c:v>11.149100069420149</c:v>
                 </c:pt>
                 <c:pt idx="12">
-                  <c:v>10.969474268260884</c:v>
+                  <c:v>10.969474268260887</c:v>
                 </c:pt>
                 <c:pt idx="13">
-                  <c:v>10.792917293506227</c:v>
+                  <c:v>10.79291729350623</c:v>
                 </c:pt>
                 <c:pt idx="14">
                   <c:v>10.619402473392192</c:v>
                 </c:pt>
                 <c:pt idx="15">
-                  <c:v>10.448901030536517</c:v>
+                  <c:v>10.448901030536513</c:v>
                 </c:pt>
                 <c:pt idx="16">
                   <c:v>10.281382291919551</c:v>
@@ -16752,10 +17044,10 @@
                   <c:v>10.116813886001149</c:v>
                 </c:pt>
                 <c:pt idx="18">
-                  <c:v>9.9551619275066709</c:v>
+                  <c:v>9.9551619275066727</c:v>
                 </c:pt>
                 <c:pt idx="19">
-                  <c:v>9.7963911904148127</c:v>
+                  <c:v>9.7963911904148055</c:v>
                 </c:pt>
                 <c:pt idx="20">
                   <c:v>9.6404652696789057</c:v>
@@ -16776,7 +17068,7 @@
                   <c:v>8.9021693855842567</c:v>
                 </c:pt>
                 <c:pt idx="26">
-                  <c:v>8.7624996088340161</c:v>
+                  <c:v>8.7624996088340215</c:v>
                 </c:pt>
                 <c:pt idx="27">
                   <c:v>8.6253982572408709</c:v>
@@ -16785,7 +17077,7 @@
                   <c:v>8.4908241322744686</c:v>
                 </c:pt>
                 <c:pt idx="29">
-                  <c:v>8.3587358880879279</c:v>
+                  <c:v>8.358735888087935</c:v>
                 </c:pt>
                 <c:pt idx="30">
                   <c:v>8.2290921076096897</c:v>
@@ -16794,13 +17086,13 @@
                   <c:v>8.1018513724688859</c:v>
                 </c:pt>
                 <c:pt idx="32">
-                  <c:v>7.9769723271246793</c:v>
+                  <c:v>7.9769723271246811</c:v>
                 </c:pt>
                 <c:pt idx="33">
-                  <c:v>7.8544137375551033</c:v>
+                  <c:v>7.8544137375551006</c:v>
                 </c:pt>
                 <c:pt idx="34">
-                  <c:v>7.734134544843748</c:v>
+                  <c:v>7.7341345448437462</c:v>
                 </c:pt>
                 <c:pt idx="35">
                   <c:v>7.6160939139861084</c:v>
@@ -16815,7 +17107,7 @@
                   <c:v>7.2749993031628994</c:v>
                 </c:pt>
                 <c:pt idx="39">
-                  <c:v>7.1655105136582273</c:v>
+                  <c:v>7.1655105136582247</c:v>
                 </c:pt>
                 <c:pt idx="40">
                   <c:v>7.0580608806329694</c:v>
@@ -16830,7 +17122,7 @@
                   <c:v>6.7475622430615303</c:v>
                 </c:pt>
                 <c:pt idx="44">
-                  <c:v>6.6478869153780931</c:v>
+                  <c:v>6.6478869153780895</c:v>
                 </c:pt>
                 <c:pt idx="45">
                   <c:v>6.5500620032522514</c:v>
@@ -16842,7 +17134,7 @@
                   <c:v>6.3598189973932895</c:v>
                 </c:pt>
                 <c:pt idx="48">
-                  <c:v>6.26733003344021</c:v>
+                  <c:v>6.2673300334402082</c:v>
                 </c:pt>
                 <c:pt idx="49">
                   <c:v>6.1765497617130114</c:v>
@@ -16860,7 +17152,7 @@
                   <c:v>5.8298429294715692</c:v>
                 </c:pt>
                 <c:pt idx="54">
-                  <c:v>5.7471065612977004</c:v>
+                  <c:v>5.7471065612976977</c:v>
                 </c:pt>
                 <c:pt idx="55">
                   <c:v>5.6658830255445629</c:v>
@@ -16878,10 +17170,10 @@
                   <c:v>5.3555124895863075</c:v>
                 </c:pt>
                 <c:pt idx="60">
-                  <c:v>5.2814044914027303</c:v>
+                  <c:v>5.281404491402732</c:v>
                 </c:pt>
                 <c:pt idx="61">
-                  <c:v>5.2086337861351613</c:v>
+                  <c:v>5.208633786135163</c:v>
                 </c:pt>
                 <c:pt idx="62">
                   <c:v>5.1371730529035382</c:v>
@@ -16899,10 +17191,10 @@
                   <c:v>4.8639021961813693</c:v>
                 </c:pt>
                 <c:pt idx="67">
-                  <c:v>4.7986001955061761</c:v>
+                  <c:v>4.7986001955061797</c:v>
                 </c:pt>
                 <c:pt idx="68">
-                  <c:v>4.7344553624672754</c:v>
+                  <c:v>4.7344553624672745</c:v>
                 </c:pt>
                 <c:pt idx="69">
                   <c:v>4.6714440204681313</c:v>
@@ -16923,18 +17215,18 @@
                   <c:v>4.3725950218987775</c:v>
                 </c:pt>
                 <c:pt idx="75">
-                  <c:v>4.3159144421291282</c:v>
+                  <c:v>4.3159144421291264</c:v>
                 </c:pt>
               </c:numCache>
             </c:numRef>
           </c:val>
         </c:ser>
         <c:marker val="1"/>
-        <c:axId val="126281600"/>
-        <c:axId val="145625088"/>
+        <c:axId val="81218176"/>
+        <c:axId val="81232640"/>
       </c:lineChart>
       <c:catAx>
-        <c:axId val="126281600"/>
+        <c:axId val="81218176"/>
         <c:scaling>
           <c:orientation val="minMax"/>
         </c:scaling>
@@ -16963,7 +17255,7 @@
         </c:title>
         <c:numFmt formatCode="General" sourceLinked="1"/>
         <c:tickLblPos val="nextTo"/>
-        <c:crossAx val="145625088"/>
+        <c:crossAx val="81232640"/>
         <c:crosses val="autoZero"/>
         <c:auto val="1"/>
         <c:lblAlgn val="ctr"/>
@@ -16971,7 +17263,7 @@
         <c:tickLblSkip val="5"/>
       </c:catAx>
       <c:valAx>
-        <c:axId val="145625088"/>
+        <c:axId val="81232640"/>
         <c:scaling>
           <c:orientation val="minMax"/>
         </c:scaling>
@@ -17001,7 +17293,7 @@
         </c:title>
         <c:numFmt formatCode="General" sourceLinked="1"/>
         <c:tickLblPos val="nextTo"/>
-        <c:crossAx val="126281600"/>
+        <c:crossAx val="81218176"/>
         <c:crosses val="autoZero"/>
         <c:crossBetween val="between"/>
       </c:valAx>
@@ -17111,6 +17403,7 @@
   <w:rsids>
     <w:rsidRoot w:val="00524B37"/>
     <w:rsid w:val="0005637D"/>
+    <w:rsid w:val="00394048"/>
     <w:rsid w:val="00473F60"/>
     <w:rsid w:val="004F5F46"/>
     <w:rsid w:val="00524B37"/>

</xml_diff>

<commit_message>
Dodano rysunek główny chwytaka oraz listę części
Oznacza to że został tylko jeden rysunek do zrobienia i gotowe
</commit_message>
<xml_diff>
--- a/Projekt chwytaka - Wojciech Dziuba.docx
+++ b/Projekt chwytaka - Wojciech Dziuba.docx
@@ -1044,7 +1044,7 @@
         <w:tblLook w:val="04A0"/>
       </w:tblPr>
       <w:tblGrid>
-        <w:gridCol w:w="9281"/>
+        <w:gridCol w:w="9254"/>
       </w:tblGrid>
       <w:tr>
         <w:trPr>
@@ -1065,12 +1065,54 @@
             <w:r>
               <w:rPr>
                 <w:rFonts w:ascii="Verdana" w:eastAsia="Yu Gothic Light" w:hAnsi="Verdana"/>
-              </w:rPr>
-              <w:pict>
-                <v:shape id="_x0000_i1026" type="#_x0000_t75" style="width:452.95pt;height:336.55pt">
-                  <v:imagedata r:id="rId7" o:title="Ryzunek 2"/>
-                </v:shape>
-              </w:pict>
+                <w:noProof/>
+                <w:lang w:eastAsia="pl-PL"/>
+              </w:rPr>
+              <w:drawing>
+                <wp:inline distT="0" distB="0" distL="0" distR="0">
+                  <wp:extent cx="5719985" cy="4212000"/>
+                  <wp:effectExtent l="19050" t="0" r="0" b="0"/>
+                  <wp:docPr id="33" name="Obraz 33" descr="C:\Users\Pies\Desktop\Rzeczy\AGH\Semestr 2\ZIPK\Chwytak\Moj_Chwd_Pytak\Obrazki\Ryzunek 2.PNG"/>
+                  <wp:cNvGraphicFramePr>
+                    <a:graphicFrameLocks xmlns:a="http://schemas.openxmlformats.org/drawingml/2006/main" noChangeAspect="1"/>
+                  </wp:cNvGraphicFramePr>
+                  <a:graphic xmlns:a="http://schemas.openxmlformats.org/drawingml/2006/main">
+                    <a:graphicData uri="http://schemas.openxmlformats.org/drawingml/2006/picture">
+                      <pic:pic xmlns:pic="http://schemas.openxmlformats.org/drawingml/2006/picture">
+                        <pic:nvPicPr>
+                          <pic:cNvPr id="0" name="Picture 33" descr="C:\Users\Pies\Desktop\Rzeczy\AGH\Semestr 2\ZIPK\Chwytak\Moj_Chwd_Pytak\Obrazki\Ryzunek 2.PNG"/>
+                          <pic:cNvPicPr>
+                            <a:picLocks noChangeAspect="1" noChangeArrowheads="1"/>
+                          </pic:cNvPicPr>
+                        </pic:nvPicPr>
+                        <pic:blipFill>
+                          <a:blip r:embed="rId7" cstate="print"/>
+                          <a:srcRect/>
+                          <a:stretch>
+                            <a:fillRect/>
+                          </a:stretch>
+                        </pic:blipFill>
+                        <pic:spPr bwMode="auto">
+                          <a:xfrm>
+                            <a:off x="0" y="0"/>
+                            <a:ext cx="5719985" cy="4212000"/>
+                          </a:xfrm>
+                          <a:prstGeom prst="rect">
+                            <a:avLst/>
+                          </a:prstGeom>
+                          <a:noFill/>
+                          <a:ln w="9525">
+                            <a:noFill/>
+                            <a:miter lim="800000"/>
+                            <a:headEnd/>
+                            <a:tailEnd/>
+                          </a:ln>
+                        </pic:spPr>
+                      </pic:pic>
+                    </a:graphicData>
+                  </a:graphic>
+                </wp:inline>
+              </w:drawing>
             </w:r>
           </w:p>
         </w:tc>
@@ -1148,7 +1190,13 @@
               <w:rPr>
                 <w:rFonts w:ascii="Verdana" w:eastAsia="Yu Gothic Light" w:hAnsi="Verdana"/>
               </w:rPr>
-              <w:t xml:space="preserve"> = 18mm</w:t>
+              <w:t xml:space="preserve"> = 34</w:t>
+            </w:r>
+            <w:r>
+              <w:rPr>
+                <w:rFonts w:ascii="Verdana" w:eastAsia="Yu Gothic Light" w:hAnsi="Verdana"/>
+              </w:rPr>
+              <w:t>mm</w:t>
             </w:r>
             <w:r>
               <w:rPr>
@@ -1176,7 +1224,13 @@
               <w:rPr>
                 <w:rFonts w:ascii="Verdana" w:eastAsia="Yu Gothic Light" w:hAnsi="Verdana"/>
               </w:rPr>
-              <w:t xml:space="preserve"> = 30mm</w:t>
+              <w:t xml:space="preserve"> = 60</w:t>
+            </w:r>
+            <w:r>
+              <w:rPr>
+                <w:rFonts w:ascii="Verdana" w:eastAsia="Yu Gothic Light" w:hAnsi="Verdana"/>
+              </w:rPr>
+              <w:t>mm</w:t>
             </w:r>
           </w:p>
         </w:tc>
@@ -1345,7 +1399,7 @@
                 <w:rFonts w:ascii="Verdana" w:eastAsia="Yu Gothic Light" w:hAnsi="Verdana"/>
               </w:rPr>
               <w:pict>
-                <v:shape id="_x0000_i1027" type="#_x0000_t75" style="width:270.4pt;height:166.6pt">
+                <v:shape id="_x0000_i1026" type="#_x0000_t75" style="width:270.4pt;height:166.6pt">
                   <v:imagedata r:id="rId8" o:title="Rozkład sił tarcia podczas chwytania obiektu a)"/>
                 </v:shape>
               </w:pict>
@@ -1369,7 +1423,7 @@
                 <w:rFonts w:ascii="Verdana" w:eastAsia="Yu Gothic Light" w:hAnsi="Verdana"/>
               </w:rPr>
               <w:pict>
-                <v:shape id="_x0000_i1028" type="#_x0000_t75" style="width:154.05pt;height:271.25pt">
+                <v:shape id="_x0000_i1027" type="#_x0000_t75" style="width:154.05pt;height:271.25pt">
                   <v:imagedata r:id="rId9" o:title="Rozkład sił normalnych podczas chwytania obiektu b)"/>
                 </v:shape>
               </w:pict>
@@ -3103,7 +3157,16 @@
                 <w:rPr>
                   <w:rFonts w:ascii="Cambria Math" w:eastAsia="Yu Gothic Light" w:hAnsi="Cambria Math"/>
                 </w:rPr>
-                <m:t>2 ∙2 ∙ sin(60°)</m:t>
+                <m:t>7,2</m:t>
+              </m:r>
+              <m:r>
+                <m:rPr>
+                  <m:sty m:val="bi"/>
+                </m:rPr>
+                <w:rPr>
+                  <w:rFonts w:ascii="Cambria Math" w:eastAsia="Yu Gothic Light" w:hAnsi="Cambria Math"/>
+                </w:rPr>
+                <m:t xml:space="preserve"> ∙2 ∙ sin(60°)</m:t>
               </m:r>
             </m:num>
             <m:den>
@@ -3441,7 +3504,19 @@
         <w:rPr>
           <w:rFonts w:ascii="Verdana" w:eastAsia="Yu Gothic Light" w:hAnsi="Verdana"/>
         </w:rPr>
-        <w:t xml:space="preserve"> dla przenoszenia wałków o średnicy d = 18mm</w:t>
+        <w:t xml:space="preserve"> dla przen</w:t>
+      </w:r>
+      <w:r>
+        <w:rPr>
+          <w:rFonts w:ascii="Verdana" w:eastAsia="Yu Gothic Light" w:hAnsi="Verdana"/>
+        </w:rPr>
+        <w:t xml:space="preserve">oszenia wałków o średnicy d = 34 </w:t>
+      </w:r>
+      <w:r>
+        <w:rPr>
+          <w:rFonts w:ascii="Verdana" w:eastAsia="Yu Gothic Light" w:hAnsi="Verdana"/>
+        </w:rPr>
+        <w:t>mm</w:t>
       </w:r>
       <w:r>
         <w:rPr>
@@ -3675,7 +3750,7 @@
                 <w:rFonts w:ascii="Verdana" w:eastAsia="Yu Gothic Light" w:hAnsi="Verdana"/>
               </w:rPr>
               <w:pict>
-                <v:shape id="_x0000_i1029" type="#_x0000_t75" style="width:402.7pt;height:206.8pt">
+                <v:shape id="_x0000_i1028" type="#_x0000_t75" style="width:402.7pt;height:206.8pt">
                   <v:imagedata r:id="rId10" o:title="Schemat obliczeń charakterystyk"/>
                 </v:shape>
               </w:pict>
@@ -12189,7 +12264,7 @@
                 <w:rFonts w:ascii="Verdana" w:eastAsia="Yu Gothic Light" w:hAnsi="Verdana"/>
               </w:rPr>
               <w:pict>
-                <v:shape id="_x0000_i1030" type="#_x0000_t75" style="width:293pt;height:151.55pt">
+                <v:shape id="_x0000_i1029" type="#_x0000_t75" style="width:293pt;height:151.55pt">
                   <v:imagedata r:id="rId17" o:title="Model siłownika pneumatycznego dwustronnego działania"/>
                 </v:shape>
               </w:pict>
@@ -13282,12 +13357,6 @@
         <w:rPr>
           <w:rFonts w:ascii="Verdana" w:eastAsia="Yu Gothic Light" w:hAnsi="Verdana"/>
         </w:rPr>
-        <w:t xml:space="preserve"> oraz przeznaczony dla niego kołnierz mocujący</w:t>
-      </w:r>
-      <w:r>
-        <w:rPr>
-          <w:rFonts w:ascii="Verdana" w:eastAsia="Yu Gothic Light" w:hAnsi="Verdana"/>
-        </w:rPr>
         <w:t>.</w:t>
       </w:r>
     </w:p>
@@ -13402,127 +13471,6 @@
       <w:pPr>
         <w:rPr>
           <w:rFonts w:ascii="Verdana" w:eastAsia="Yu Gothic Light" w:hAnsi="Verdana"/>
-        </w:rPr>
-      </w:pPr>
-    </w:p>
-    <w:tbl>
-      <w:tblPr>
-        <w:tblStyle w:val="Tabela-Siatka"/>
-        <w:tblW w:w="0" w:type="auto"/>
-        <w:tblLook w:val="04A0"/>
-      </w:tblPr>
-      <w:tblGrid>
-        <w:gridCol w:w="9288"/>
-      </w:tblGrid>
-      <w:tr>
-        <w:tc>
-          <w:tcPr>
-            <w:tcW w:w="9212" w:type="dxa"/>
-            <w:vAlign w:val="center"/>
-          </w:tcPr>
-          <w:p>
-            <w:pPr>
-              <w:jc w:val="center"/>
-              <w:rPr>
-                <w:rFonts w:ascii="Verdana" w:eastAsia="Yu Gothic Light" w:hAnsi="Verdana"/>
-              </w:rPr>
-            </w:pPr>
-            <w:r>
-              <w:rPr>
-                <w:rFonts w:ascii="Verdana" w:eastAsia="Yu Gothic Light" w:hAnsi="Verdana"/>
-                <w:noProof/>
-                <w:lang w:eastAsia="pl-PL"/>
-              </w:rPr>
-              <w:drawing>
-                <wp:inline distT="0" distB="0" distL="0" distR="0">
-                  <wp:extent cx="5752465" cy="3594100"/>
-                  <wp:effectExtent l="19050" t="0" r="635" b="0"/>
-                  <wp:docPr id="10" name="Obraz 10"/>
-                  <wp:cNvGraphicFramePr>
-                    <a:graphicFrameLocks xmlns:a="http://schemas.openxmlformats.org/drawingml/2006/main" noChangeAspect="1"/>
-                  </wp:cNvGraphicFramePr>
-                  <a:graphic xmlns:a="http://schemas.openxmlformats.org/drawingml/2006/main">
-                    <a:graphicData uri="http://schemas.openxmlformats.org/drawingml/2006/picture">
-                      <pic:pic xmlns:pic="http://schemas.openxmlformats.org/drawingml/2006/picture">
-                        <pic:nvPicPr>
-                          <pic:cNvPr id="0" name="Picture 10"/>
-                          <pic:cNvPicPr>
-                            <a:picLocks noChangeAspect="1" noChangeArrowheads="1"/>
-                          </pic:cNvPicPr>
-                        </pic:nvPicPr>
-                        <pic:blipFill>
-                          <a:blip r:embed="rId19" cstate="print"/>
-                          <a:srcRect/>
-                          <a:stretch>
-                            <a:fillRect/>
-                          </a:stretch>
-                        </pic:blipFill>
-                        <pic:spPr bwMode="auto">
-                          <a:xfrm>
-                            <a:off x="0" y="0"/>
-                            <a:ext cx="5752465" cy="3594100"/>
-                          </a:xfrm>
-                          <a:prstGeom prst="rect">
-                            <a:avLst/>
-                          </a:prstGeom>
-                          <a:noFill/>
-                          <a:ln w="9525">
-                            <a:noFill/>
-                            <a:miter lim="800000"/>
-                            <a:headEnd/>
-                            <a:tailEnd/>
-                          </a:ln>
-                        </pic:spPr>
-                      </pic:pic>
-                    </a:graphicData>
-                  </a:graphic>
-                </wp:inline>
-              </w:drawing>
-            </w:r>
-          </w:p>
-        </w:tc>
-      </w:tr>
-      <w:tr>
-        <w:tc>
-          <w:tcPr>
-            <w:tcW w:w="9212" w:type="dxa"/>
-            <w:vAlign w:val="center"/>
-          </w:tcPr>
-          <w:p>
-            <w:pPr>
-              <w:jc w:val="center"/>
-              <w:rPr>
-                <w:rFonts w:ascii="Verdana" w:eastAsia="Yu Gothic Light" w:hAnsi="Verdana"/>
-              </w:rPr>
-            </w:pPr>
-            <w:r>
-              <w:rPr>
-                <w:rFonts w:ascii="Verdana" w:eastAsia="Yu Gothic Light" w:hAnsi="Verdana"/>
-                <w:b/>
-              </w:rPr>
-              <w:t>Rys. 12.</w:t>
-            </w:r>
-            <w:r>
-              <w:rPr>
-                <w:rFonts w:ascii="Verdana" w:eastAsia="Yu Gothic Light" w:hAnsi="Verdana"/>
-              </w:rPr>
-              <w:t xml:space="preserve"> Karta danych mocowania kołnierzowego</w:t>
-            </w:r>
-          </w:p>
-        </w:tc>
-      </w:tr>
-    </w:tbl>
-    <w:p>
-      <w:pPr>
-        <w:rPr>
-          <w:rFonts w:ascii="Verdana" w:eastAsia="Yu Gothic Light" w:hAnsi="Verdana"/>
-        </w:rPr>
-      </w:pPr>
-    </w:p>
-    <w:p>
-      <w:pPr>
-        <w:rPr>
-          <w:rFonts w:ascii="Verdana" w:eastAsia="Yu Gothic Light" w:hAnsi="Verdana"/>
           <w:b/>
           <w:color w:val="4F81BD" w:themeColor="accent1"/>
           <w:sz w:val="32"/>
@@ -13537,6 +13485,7 @@
           <w:sz w:val="32"/>
           <w:szCs w:val="32"/>
         </w:rPr>
+        <w:lastRenderedPageBreak/>
         <w:t>9. Obliczenia wytrzymałości chwytaka</w:t>
       </w:r>
     </w:p>
@@ -13618,7 +13567,7 @@
                           </pic:cNvPicPr>
                         </pic:nvPicPr>
                         <pic:blipFill>
-                          <a:blip r:embed="rId20" cstate="print"/>
+                          <a:blip r:embed="rId19" cstate="print"/>
                           <a:srcRect/>
                           <a:stretch>
                             <a:fillRect/>
@@ -13883,7 +13832,6 @@
         <w:rPr>
           <w:rFonts w:ascii="Verdana" w:eastAsia="Yu Gothic Light" w:hAnsi="Verdana"/>
         </w:rPr>
-        <w:lastRenderedPageBreak/>
         <w:t xml:space="preserve">Na materiał do wykonania sworzni </w:t>
       </w:r>
       <w:r>
@@ -14542,6 +14490,7 @@
         <w:rPr>
           <w:rFonts w:ascii="Verdana" w:eastAsia="Yu Gothic Light" w:hAnsi="Verdana"/>
         </w:rPr>
+        <w:lastRenderedPageBreak/>
         <w:t>Maksymalny moment gnący znajduje się w miejscu w którym ramię przechodzi przez sworzeń przy zamkniętym położeniu szczęk chwytaka. Moment siły w tamtym miejscu to:</w:t>
       </w:r>
     </w:p>
@@ -15345,6 +15294,13 @@
       <w:r>
         <w:rPr>
           <w:rFonts w:ascii="Verdana" w:eastAsia="Yu Gothic Light" w:hAnsi="Verdana"/>
+          <w:vertAlign w:val="superscript"/>
+        </w:rPr>
+        <w:t>[2]</w:t>
+      </w:r>
+      <w:r>
+        <w:rPr>
+          <w:rFonts w:ascii="Verdana" w:eastAsia="Yu Gothic Light" w:hAnsi="Verdana"/>
         </w:rPr>
         <w:t xml:space="preserve"> </w:t>
       </w:r>
@@ -15424,6 +15380,12 @@
           <w:rFonts w:ascii="Verdana" w:eastAsia="Yu Gothic Light" w:hAnsi="Verdana"/>
         </w:rPr>
       </w:pPr>
+      <w:r>
+        <w:rPr>
+          <w:rFonts w:ascii="Verdana" w:eastAsia="Yu Gothic Light" w:hAnsi="Verdana"/>
+        </w:rPr>
+        <w:br w:type="page"/>
+      </w:r>
     </w:p>
     <w:p>
       <w:pPr>
@@ -15434,10 +15396,28 @@
       <w:r>
         <w:rPr>
           <w:rFonts w:ascii="Verdana" w:eastAsia="Yu Gothic Light" w:hAnsi="Verdana"/>
+          <w:b/>
+          <w:color w:val="4F81BD" w:themeColor="accent1"/>
+          <w:sz w:val="32"/>
+          <w:szCs w:val="32"/>
+        </w:rPr>
+        <w:lastRenderedPageBreak/>
+        <w:t>Bibliografia</w:t>
+      </w:r>
+    </w:p>
+    <w:p>
+      <w:pPr>
+        <w:rPr>
+          <w:rFonts w:ascii="Verdana" w:eastAsia="Yu Gothic Light" w:hAnsi="Verdana"/>
+        </w:rPr>
+      </w:pPr>
+      <w:r>
+        <w:rPr>
+          <w:rFonts w:ascii="Verdana" w:eastAsia="Yu Gothic Light" w:hAnsi="Verdana"/>
         </w:rPr>
         <w:t xml:space="preserve">[1] </w:t>
       </w:r>
-      <w:hyperlink r:id="rId21" w:history="1">
+      <w:hyperlink r:id="rId20" w:history="1">
         <w:r>
           <w:rPr>
             <w:rStyle w:val="Hipercze"/>
@@ -15465,7 +15445,7 @@
         </w:rPr>
         <w:t xml:space="preserve">[2] </w:t>
       </w:r>
-      <w:hyperlink r:id="rId22" w:history="1">
+      <w:hyperlink r:id="rId21" w:history="1">
         <w:r>
           <w:rPr>
             <w:rStyle w:val="Hipercze"/>
@@ -15482,8 +15462,8 @@
       </w:r>
     </w:p>
     <w:sectPr>
-      <w:headerReference w:type="default" r:id="rId23"/>
-      <w:footerReference w:type="default" r:id="rId24"/>
+      <w:headerReference w:type="default" r:id="rId22"/>
+      <w:footerReference w:type="default" r:id="rId23"/>
       <w:pgSz w:w="11906" w:h="16838"/>
       <w:pgMar w:top="1417" w:right="1417" w:bottom="1417" w:left="1417" w:header="708" w:footer="708" w:gutter="0"/>
       <w:cols w:space="708"/>
@@ -15575,7 +15555,7 @@
                 <w:b/>
                 <w:noProof/>
               </w:rPr>
-              <w:t>14</w:t>
+              <w:t>2</w:t>
             </w:r>
           </w:fldSimple>
         </w:p>
@@ -16083,6 +16063,7 @@
 
 <file path=word/charts/chart1.xml><?xml version="1.0" encoding="utf-8"?>
 <c:chartSpace xmlns:c="http://schemas.openxmlformats.org/drawingml/2006/chart" xmlns:a="http://schemas.openxmlformats.org/drawingml/2006/main" xmlns:r="http://schemas.openxmlformats.org/officeDocument/2006/relationships">
+  <c:date1904 val="1"/>
   <c:lang val="pl-PL"/>
   <c:chart>
     <c:title>
@@ -16594,11 +16575,11 @@
           </c:val>
         </c:ser>
         <c:marker val="1"/>
-        <c:axId val="81213312"/>
-        <c:axId val="118583680"/>
+        <c:axId val="51329664"/>
+        <c:axId val="51363840"/>
       </c:lineChart>
       <c:catAx>
-        <c:axId val="81213312"/>
+        <c:axId val="51329664"/>
         <c:scaling>
           <c:orientation val="minMax"/>
         </c:scaling>
@@ -16627,7 +16608,7 @@
         </c:title>
         <c:numFmt formatCode="General" sourceLinked="1"/>
         <c:tickLblPos val="nextTo"/>
-        <c:crossAx val="118583680"/>
+        <c:crossAx val="51363840"/>
         <c:crosses val="autoZero"/>
         <c:auto val="1"/>
         <c:lblAlgn val="ctr"/>
@@ -16636,7 +16617,7 @@
         <c:tickMarkSkip val="5"/>
       </c:catAx>
       <c:valAx>
-        <c:axId val="118583680"/>
+        <c:axId val="51363840"/>
         <c:scaling>
           <c:orientation val="minMax"/>
           <c:max val="12"/>
@@ -16668,7 +16649,7 @@
         <c:numFmt formatCode="General" sourceLinked="1"/>
         <c:majorTickMark val="cross"/>
         <c:tickLblPos val="nextTo"/>
-        <c:crossAx val="81213312"/>
+        <c:crossAx val="51329664"/>
         <c:crosses val="autoZero"/>
         <c:crossBetween val="between"/>
         <c:majorUnit val="1"/>
@@ -17222,11 +17203,11 @@
           </c:val>
         </c:ser>
         <c:marker val="1"/>
-        <c:axId val="81218176"/>
-        <c:axId val="81232640"/>
+        <c:axId val="100818304"/>
+        <c:axId val="118577024"/>
       </c:lineChart>
       <c:catAx>
-        <c:axId val="81218176"/>
+        <c:axId val="100818304"/>
         <c:scaling>
           <c:orientation val="minMax"/>
         </c:scaling>
@@ -17255,7 +17236,7 @@
         </c:title>
         <c:numFmt formatCode="General" sourceLinked="1"/>
         <c:tickLblPos val="nextTo"/>
-        <c:crossAx val="81232640"/>
+        <c:crossAx val="118577024"/>
         <c:crosses val="autoZero"/>
         <c:auto val="1"/>
         <c:lblAlgn val="ctr"/>
@@ -17263,7 +17244,7 @@
         <c:tickLblSkip val="5"/>
       </c:catAx>
       <c:valAx>
-        <c:axId val="81232640"/>
+        <c:axId val="118577024"/>
         <c:scaling>
           <c:orientation val="minMax"/>
         </c:scaling>
@@ -17293,7 +17274,7 @@
         </c:title>
         <c:numFmt formatCode="General" sourceLinked="1"/>
         <c:tickLblPos val="nextTo"/>
-        <c:crossAx val="81218176"/>
+        <c:crossAx val="100818304"/>
         <c:crosses val="autoZero"/>
         <c:crossBetween val="between"/>
       </c:valAx>

</xml_diff>